<commit_message>
Compte rendu (word & pdf)
</commit_message>
<xml_diff>
--- a/Documents/Conception_Groupe3.docx
+++ b/Documents/Conception_Groupe3.docx
@@ -2,8 +2,6 @@
 <file path=word/document.xml><?xml version="1.0" encoding="utf-8"?>
 <w:document xmlns:wpc="http://schemas.microsoft.com/office/word/2010/wordprocessingCanvas" xmlns:mc="http://schemas.openxmlformats.org/markup-compatibility/2006" xmlns:o="urn:schemas-microsoft-com:office:office" xmlns:r="http://schemas.openxmlformats.org/officeDocument/2006/relationships" xmlns:m="http://schemas.openxmlformats.org/officeDocument/2006/math" xmlns:v="urn:schemas-microsoft-com:vml" xmlns:wp14="http://schemas.microsoft.com/office/word/2010/wordprocessingDrawing" xmlns:wp="http://schemas.openxmlformats.org/drawingml/2006/wordprocessingDrawing" xmlns:w10="urn:schemas-microsoft-com:office:word" xmlns:w="http://schemas.openxmlformats.org/wordprocessingml/2006/main" xmlns:w14="http://schemas.microsoft.com/office/word/2010/wordml" xmlns:w15="http://schemas.microsoft.com/office/word/2012/wordml" xmlns:wpg="http://schemas.microsoft.com/office/word/2010/wordprocessingGroup" xmlns:wpi="http://schemas.microsoft.com/office/word/2010/wordprocessingInk" xmlns:wne="http://schemas.microsoft.com/office/word/2006/wordml" xmlns:wps="http://schemas.microsoft.com/office/word/2010/wordprocessingShape" mc:Ignorable="w14 w15 wp14">
   <w:body>
-    <w:bookmarkStart w:id="0" w:name="_GoBack" w:displacedByCustomXml="next"/>
-    <w:bookmarkEnd w:id="0" w:displacedByCustomXml="next"/>
     <w:sdt>
       <w:sdtPr>
         <w:rPr>
@@ -913,7 +911,7 @@
             </w:rPr>
             <w:fldChar w:fldCharType="separate"/>
           </w:r>
-          <w:hyperlink w:anchor="_Toc414805206" w:history="1">
+          <w:hyperlink w:anchor="_Toc419277669" w:history="1">
             <w:r>
               <w:rPr>
                 <w:rStyle w:val="Lienhypertexte"/>
@@ -940,7 +938,7 @@
                 <w:noProof/>
                 <w:webHidden/>
               </w:rPr>
-              <w:instrText xml:space="preserve"> PAGEREF _Toc414805206 \h </w:instrText>
+              <w:instrText xml:space="preserve"> PAGEREF _Toc419277669 \h </w:instrText>
             </w:r>
             <w:r>
               <w:rPr>
@@ -989,7 +987,7 @@
               </w14:shadow>
             </w:rPr>
           </w:pPr>
-          <w:hyperlink w:anchor="_Toc414805207" w:history="1">
+          <w:hyperlink w:anchor="_Toc419277670" w:history="1">
             <w:r>
               <w:rPr>
                 <w:rStyle w:val="Lienhypertexte"/>
@@ -1016,7 +1014,7 @@
                 <w:noProof/>
                 <w:webHidden/>
               </w:rPr>
-              <w:instrText xml:space="preserve"> PAGEREF _Toc414805207 \h </w:instrText>
+              <w:instrText xml:space="preserve"> PAGEREF _Toc419277670 \h </w:instrText>
             </w:r>
             <w:r>
               <w:rPr>
@@ -1060,7 +1058,7 @@
               <w:lang w:eastAsia="fr-FR"/>
             </w:rPr>
           </w:pPr>
-          <w:hyperlink w:anchor="_Toc414805208" w:history="1">
+          <w:hyperlink w:anchor="_Toc419277671" w:history="1">
             <w:r>
               <w:rPr>
                 <w:rStyle w:val="Lienhypertexte"/>
@@ -1087,7 +1085,7 @@
                 <w:noProof/>
                 <w:webHidden/>
               </w:rPr>
-              <w:instrText xml:space="preserve"> PAGEREF _Toc414805208 \h </w:instrText>
+              <w:instrText xml:space="preserve"> PAGEREF _Toc419277671 \h </w:instrText>
             </w:r>
             <w:r>
               <w:rPr>
@@ -1131,7 +1129,7 @@
               <w:lang w:eastAsia="fr-FR"/>
             </w:rPr>
           </w:pPr>
-          <w:hyperlink w:anchor="_Toc414805209" w:history="1">
+          <w:hyperlink w:anchor="_Toc419277672" w:history="1">
             <w:r>
               <w:rPr>
                 <w:rStyle w:val="Lienhypertexte"/>
@@ -1158,7 +1156,7 @@
                 <w:noProof/>
                 <w:webHidden/>
               </w:rPr>
-              <w:instrText xml:space="preserve"> PAGEREF _Toc414805209 \h </w:instrText>
+              <w:instrText xml:space="preserve"> PAGEREF _Toc419277672 \h </w:instrText>
             </w:r>
             <w:r>
               <w:rPr>
@@ -1207,7 +1205,7 @@
               </w14:shadow>
             </w:rPr>
           </w:pPr>
-          <w:hyperlink w:anchor="_Toc414805210" w:history="1">
+          <w:hyperlink w:anchor="_Toc419277673" w:history="1">
             <w:r>
               <w:rPr>
                 <w:rStyle w:val="Lienhypertexte"/>
@@ -1234,7 +1232,7 @@
                 <w:noProof/>
                 <w:webHidden/>
               </w:rPr>
-              <w:instrText xml:space="preserve"> PAGEREF _Toc414805210 \h </w:instrText>
+              <w:instrText xml:space="preserve"> PAGEREF _Toc419277673 \h </w:instrText>
             </w:r>
             <w:r>
               <w:rPr>
@@ -1278,7 +1276,7 @@
               <w:lang w:eastAsia="fr-FR"/>
             </w:rPr>
           </w:pPr>
-          <w:hyperlink w:anchor="_Toc414805211" w:history="1">
+          <w:hyperlink w:anchor="_Toc419277674" w:history="1">
             <w:r>
               <w:rPr>
                 <w:rStyle w:val="Lienhypertexte"/>
@@ -1305,7 +1303,7 @@
                 <w:noProof/>
                 <w:webHidden/>
               </w:rPr>
-              <w:instrText xml:space="preserve"> PAGEREF _Toc414805211 \h </w:instrText>
+              <w:instrText xml:space="preserve"> PAGEREF _Toc419277674 \h </w:instrText>
             </w:r>
             <w:r>
               <w:rPr>
@@ -1349,7 +1347,7 @@
               <w:lang w:eastAsia="fr-FR"/>
             </w:rPr>
           </w:pPr>
-          <w:hyperlink w:anchor="_Toc414805212" w:history="1">
+          <w:hyperlink w:anchor="_Toc419277675" w:history="1">
             <w:r>
               <w:rPr>
                 <w:rStyle w:val="Lienhypertexte"/>
@@ -1376,7 +1374,7 @@
                 <w:noProof/>
                 <w:webHidden/>
               </w:rPr>
-              <w:instrText xml:space="preserve"> PAGEREF _Toc414805212 \h </w:instrText>
+              <w:instrText xml:space="preserve"> PAGEREF _Toc419277675 \h </w:instrText>
             </w:r>
             <w:r>
               <w:rPr>
@@ -1420,7 +1418,7 @@
               <w:lang w:eastAsia="fr-FR"/>
             </w:rPr>
           </w:pPr>
-          <w:hyperlink w:anchor="_Toc414805213" w:history="1">
+          <w:hyperlink w:anchor="_Toc419277676" w:history="1">
             <w:r>
               <w:rPr>
                 <w:rStyle w:val="Lienhypertexte"/>
@@ -1447,7 +1445,7 @@
                 <w:noProof/>
                 <w:webHidden/>
               </w:rPr>
-              <w:instrText xml:space="preserve"> PAGEREF _Toc414805213 \h </w:instrText>
+              <w:instrText xml:space="preserve"> PAGEREF _Toc419277676 \h </w:instrText>
             </w:r>
             <w:r>
               <w:rPr>
@@ -1496,7 +1494,7 @@
               </w14:shadow>
             </w:rPr>
           </w:pPr>
-          <w:hyperlink w:anchor="_Toc414805214" w:history="1">
+          <w:hyperlink w:anchor="_Toc419277677" w:history="1">
             <w:r>
               <w:rPr>
                 <w:rStyle w:val="Lienhypertexte"/>
@@ -1523,7 +1521,7 @@
                 <w:noProof/>
                 <w:webHidden/>
               </w:rPr>
-              <w:instrText xml:space="preserve"> PAGEREF _Toc414805214 \h </w:instrText>
+              <w:instrText xml:space="preserve"> PAGEREF _Toc419277677 \h </w:instrText>
             </w:r>
             <w:r>
               <w:rPr>
@@ -1567,7 +1565,7 @@
               <w:lang w:eastAsia="fr-FR"/>
             </w:rPr>
           </w:pPr>
-          <w:hyperlink w:anchor="_Toc414805215" w:history="1">
+          <w:hyperlink w:anchor="_Toc419277678" w:history="1">
             <w:r>
               <w:rPr>
                 <w:rStyle w:val="Lienhypertexte"/>
@@ -1594,7 +1592,7 @@
                 <w:noProof/>
                 <w:webHidden/>
               </w:rPr>
-              <w:instrText xml:space="preserve"> PAGEREF _Toc414805215 \h </w:instrText>
+              <w:instrText xml:space="preserve"> PAGEREF _Toc419277678 \h </w:instrText>
             </w:r>
             <w:r>
               <w:rPr>
@@ -1638,7 +1636,7 @@
               <w:lang w:eastAsia="fr-FR"/>
             </w:rPr>
           </w:pPr>
-          <w:hyperlink w:anchor="_Toc414805216" w:history="1">
+          <w:hyperlink w:anchor="_Toc419277679" w:history="1">
             <w:r>
               <w:rPr>
                 <w:rStyle w:val="Lienhypertexte"/>
@@ -1665,7 +1663,7 @@
                 <w:noProof/>
                 <w:webHidden/>
               </w:rPr>
-              <w:instrText xml:space="preserve"> PAGEREF _Toc414805216 \h </w:instrText>
+              <w:instrText xml:space="preserve"> PAGEREF _Toc419277679 \h </w:instrText>
             </w:r>
             <w:r>
               <w:rPr>
@@ -1714,7 +1712,7 @@
               </w14:shadow>
             </w:rPr>
           </w:pPr>
-          <w:hyperlink w:anchor="_Toc414805217" w:history="1">
+          <w:hyperlink w:anchor="_Toc419277680" w:history="1">
             <w:r>
               <w:rPr>
                 <w:rStyle w:val="Lienhypertexte"/>
@@ -1741,7 +1739,7 @@
                 <w:noProof/>
                 <w:webHidden/>
               </w:rPr>
-              <w:instrText xml:space="preserve"> PAGEREF _Toc414805217 \h </w:instrText>
+              <w:instrText xml:space="preserve"> PAGEREF _Toc419277680 \h </w:instrText>
             </w:r>
             <w:r>
               <w:rPr>
@@ -1785,7 +1783,7 @@
               <w:lang w:eastAsia="fr-FR"/>
             </w:rPr>
           </w:pPr>
-          <w:hyperlink w:anchor="_Toc414805218" w:history="1">
+          <w:hyperlink w:anchor="_Toc419277681" w:history="1">
             <w:r>
               <w:rPr>
                 <w:rStyle w:val="Lienhypertexte"/>
@@ -1812,7 +1810,7 @@
                 <w:noProof/>
                 <w:webHidden/>
               </w:rPr>
-              <w:instrText xml:space="preserve"> PAGEREF _Toc414805218 \h </w:instrText>
+              <w:instrText xml:space="preserve"> PAGEREF _Toc419277681 \h </w:instrText>
             </w:r>
             <w:r>
               <w:rPr>
@@ -1856,7 +1854,7 @@
               <w:lang w:eastAsia="fr-FR"/>
             </w:rPr>
           </w:pPr>
-          <w:hyperlink w:anchor="_Toc414805219" w:history="1">
+          <w:hyperlink w:anchor="_Toc419277682" w:history="1">
             <w:r>
               <w:rPr>
                 <w:rStyle w:val="Lienhypertexte"/>
@@ -1883,7 +1881,7 @@
                 <w:noProof/>
                 <w:webHidden/>
               </w:rPr>
-              <w:instrText xml:space="preserve"> PAGEREF _Toc414805219 \h </w:instrText>
+              <w:instrText xml:space="preserve"> PAGEREF _Toc419277682 \h </w:instrText>
             </w:r>
             <w:r>
               <w:rPr>
@@ -1904,6 +1902,650 @@
                 <w:webHidden/>
               </w:rPr>
               <w:t>12</w:t>
+            </w:r>
+            <w:r>
+              <w:rPr>
+                <w:noProof/>
+                <w:webHidden/>
+              </w:rPr>
+              <w:fldChar w:fldCharType="end"/>
+            </w:r>
+          </w:hyperlink>
+        </w:p>
+        <w:p>
+          <w:pPr>
+            <w:pStyle w:val="TM1"/>
+            <w:tabs>
+              <w:tab w:val="right" w:leader="dot" w:pos="9062"/>
+            </w:tabs>
+            <w:rPr>
+              <w:rFonts w:asciiTheme="minorHAnsi" w:eastAsiaTheme="minorEastAsia" w:hAnsiTheme="minorHAnsi"/>
+              <w:b w:val="0"/>
+              <w:noProof/>
+              <w:color w:val="auto"/>
+              <w:sz w:val="22"/>
+              <w:lang w:eastAsia="fr-FR"/>
+              <w14:shadow w14:blurRad="0" w14:dist="0" w14:dir="0" w14:sx="0" w14:sy="0" w14:kx="0" w14:ky="0" w14:algn="none">
+                <w14:srgbClr w14:val="000000"/>
+              </w14:shadow>
+            </w:rPr>
+          </w:pPr>
+          <w:hyperlink w:anchor="_Toc419277683" w:history="1">
+            <w:r>
+              <w:rPr>
+                <w:rStyle w:val="Lienhypertexte"/>
+                <w:noProof/>
+              </w:rPr>
+              <w:t>Compte rendu du projet</w:t>
+            </w:r>
+            <w:r>
+              <w:rPr>
+                <w:noProof/>
+                <w:webHidden/>
+              </w:rPr>
+              <w:tab/>
+            </w:r>
+            <w:r>
+              <w:rPr>
+                <w:noProof/>
+                <w:webHidden/>
+              </w:rPr>
+              <w:fldChar w:fldCharType="begin"/>
+            </w:r>
+            <w:r>
+              <w:rPr>
+                <w:noProof/>
+                <w:webHidden/>
+              </w:rPr>
+              <w:instrText xml:space="preserve"> PAGEREF _Toc419277683 \h </w:instrText>
+            </w:r>
+            <w:r>
+              <w:rPr>
+                <w:noProof/>
+                <w:webHidden/>
+              </w:rPr>
+            </w:r>
+            <w:r>
+              <w:rPr>
+                <w:noProof/>
+                <w:webHidden/>
+              </w:rPr>
+              <w:fldChar w:fldCharType="separate"/>
+            </w:r>
+            <w:r>
+              <w:rPr>
+                <w:noProof/>
+                <w:webHidden/>
+              </w:rPr>
+              <w:t>13</w:t>
+            </w:r>
+            <w:r>
+              <w:rPr>
+                <w:noProof/>
+                <w:webHidden/>
+              </w:rPr>
+              <w:fldChar w:fldCharType="end"/>
+            </w:r>
+          </w:hyperlink>
+        </w:p>
+        <w:p>
+          <w:pPr>
+            <w:pStyle w:val="TM2"/>
+            <w:tabs>
+              <w:tab w:val="right" w:leader="dot" w:pos="9062"/>
+            </w:tabs>
+            <w:rPr>
+              <w:rFonts w:asciiTheme="minorHAnsi" w:eastAsiaTheme="minorEastAsia" w:hAnsiTheme="minorHAnsi"/>
+              <w:noProof/>
+              <w:sz w:val="22"/>
+              <w:lang w:eastAsia="fr-FR"/>
+            </w:rPr>
+          </w:pPr>
+          <w:hyperlink w:anchor="_Toc419277684" w:history="1">
+            <w:r>
+              <w:rPr>
+                <w:rStyle w:val="Lienhypertexte"/>
+                <w:noProof/>
+              </w:rPr>
+              <w:t>État d’avancement du projet</w:t>
+            </w:r>
+            <w:r>
+              <w:rPr>
+                <w:noProof/>
+                <w:webHidden/>
+              </w:rPr>
+              <w:tab/>
+            </w:r>
+            <w:r>
+              <w:rPr>
+                <w:noProof/>
+                <w:webHidden/>
+              </w:rPr>
+              <w:fldChar w:fldCharType="begin"/>
+            </w:r>
+            <w:r>
+              <w:rPr>
+                <w:noProof/>
+                <w:webHidden/>
+              </w:rPr>
+              <w:instrText xml:space="preserve"> PAGEREF _Toc419277684 \h </w:instrText>
+            </w:r>
+            <w:r>
+              <w:rPr>
+                <w:noProof/>
+                <w:webHidden/>
+              </w:rPr>
+            </w:r>
+            <w:r>
+              <w:rPr>
+                <w:noProof/>
+                <w:webHidden/>
+              </w:rPr>
+              <w:fldChar w:fldCharType="separate"/>
+            </w:r>
+            <w:r>
+              <w:rPr>
+                <w:noProof/>
+                <w:webHidden/>
+              </w:rPr>
+              <w:t>13</w:t>
+            </w:r>
+            <w:r>
+              <w:rPr>
+                <w:noProof/>
+                <w:webHidden/>
+              </w:rPr>
+              <w:fldChar w:fldCharType="end"/>
+            </w:r>
+          </w:hyperlink>
+        </w:p>
+        <w:p>
+          <w:pPr>
+            <w:pStyle w:val="TM2"/>
+            <w:tabs>
+              <w:tab w:val="right" w:leader="dot" w:pos="9062"/>
+            </w:tabs>
+            <w:rPr>
+              <w:rFonts w:asciiTheme="minorHAnsi" w:eastAsiaTheme="minorEastAsia" w:hAnsiTheme="minorHAnsi"/>
+              <w:noProof/>
+              <w:sz w:val="22"/>
+              <w:lang w:eastAsia="fr-FR"/>
+            </w:rPr>
+          </w:pPr>
+          <w:hyperlink w:anchor="_Toc419277685" w:history="1">
+            <w:r>
+              <w:rPr>
+                <w:rStyle w:val="Lienhypertexte"/>
+                <w:noProof/>
+              </w:rPr>
+              <w:t>Évolution des bases de données</w:t>
+            </w:r>
+            <w:r>
+              <w:rPr>
+                <w:noProof/>
+                <w:webHidden/>
+              </w:rPr>
+              <w:tab/>
+            </w:r>
+            <w:r>
+              <w:rPr>
+                <w:noProof/>
+                <w:webHidden/>
+              </w:rPr>
+              <w:fldChar w:fldCharType="begin"/>
+            </w:r>
+            <w:r>
+              <w:rPr>
+                <w:noProof/>
+                <w:webHidden/>
+              </w:rPr>
+              <w:instrText xml:space="preserve"> PAGEREF _Toc419277685 \h </w:instrText>
+            </w:r>
+            <w:r>
+              <w:rPr>
+                <w:noProof/>
+                <w:webHidden/>
+              </w:rPr>
+            </w:r>
+            <w:r>
+              <w:rPr>
+                <w:noProof/>
+                <w:webHidden/>
+              </w:rPr>
+              <w:fldChar w:fldCharType="separate"/>
+            </w:r>
+            <w:r>
+              <w:rPr>
+                <w:noProof/>
+                <w:webHidden/>
+              </w:rPr>
+              <w:t>14</w:t>
+            </w:r>
+            <w:r>
+              <w:rPr>
+                <w:noProof/>
+                <w:webHidden/>
+              </w:rPr>
+              <w:fldChar w:fldCharType="end"/>
+            </w:r>
+          </w:hyperlink>
+        </w:p>
+        <w:p>
+          <w:pPr>
+            <w:pStyle w:val="TM3"/>
+            <w:tabs>
+              <w:tab w:val="right" w:leader="dot" w:pos="9062"/>
+            </w:tabs>
+            <w:rPr>
+              <w:rFonts w:asciiTheme="minorHAnsi" w:eastAsiaTheme="minorEastAsia" w:hAnsiTheme="minorHAnsi"/>
+              <w:noProof/>
+              <w:sz w:val="22"/>
+              <w:lang w:eastAsia="fr-FR"/>
+            </w:rPr>
+          </w:pPr>
+          <w:hyperlink w:anchor="_Toc419277686" w:history="1">
+            <w:r>
+              <w:rPr>
+                <w:rStyle w:val="Lienhypertexte"/>
+                <w:noProof/>
+              </w:rPr>
+              <w:t>Base globale :</w:t>
+            </w:r>
+            <w:r>
+              <w:rPr>
+                <w:noProof/>
+                <w:webHidden/>
+              </w:rPr>
+              <w:tab/>
+            </w:r>
+            <w:r>
+              <w:rPr>
+                <w:noProof/>
+                <w:webHidden/>
+              </w:rPr>
+              <w:fldChar w:fldCharType="begin"/>
+            </w:r>
+            <w:r>
+              <w:rPr>
+                <w:noProof/>
+                <w:webHidden/>
+              </w:rPr>
+              <w:instrText xml:space="preserve"> PAGEREF _Toc419277686 \h </w:instrText>
+            </w:r>
+            <w:r>
+              <w:rPr>
+                <w:noProof/>
+                <w:webHidden/>
+              </w:rPr>
+            </w:r>
+            <w:r>
+              <w:rPr>
+                <w:noProof/>
+                <w:webHidden/>
+              </w:rPr>
+              <w:fldChar w:fldCharType="separate"/>
+            </w:r>
+            <w:r>
+              <w:rPr>
+                <w:noProof/>
+                <w:webHidden/>
+              </w:rPr>
+              <w:t>14</w:t>
+            </w:r>
+            <w:r>
+              <w:rPr>
+                <w:noProof/>
+                <w:webHidden/>
+              </w:rPr>
+              <w:fldChar w:fldCharType="end"/>
+            </w:r>
+          </w:hyperlink>
+        </w:p>
+        <w:p>
+          <w:pPr>
+            <w:pStyle w:val="TM3"/>
+            <w:tabs>
+              <w:tab w:val="right" w:leader="dot" w:pos="9062"/>
+            </w:tabs>
+            <w:rPr>
+              <w:rFonts w:asciiTheme="minorHAnsi" w:eastAsiaTheme="minorEastAsia" w:hAnsiTheme="minorHAnsi"/>
+              <w:noProof/>
+              <w:sz w:val="22"/>
+              <w:lang w:eastAsia="fr-FR"/>
+            </w:rPr>
+          </w:pPr>
+          <w:hyperlink w:anchor="_Toc419277687" w:history="1">
+            <w:r>
+              <w:rPr>
+                <w:rStyle w:val="Lienhypertexte"/>
+                <w:noProof/>
+              </w:rPr>
+              <w:t>Base secondaire (installée sur les bornes) :</w:t>
+            </w:r>
+            <w:r>
+              <w:rPr>
+                <w:noProof/>
+                <w:webHidden/>
+              </w:rPr>
+              <w:tab/>
+            </w:r>
+            <w:r>
+              <w:rPr>
+                <w:noProof/>
+                <w:webHidden/>
+              </w:rPr>
+              <w:fldChar w:fldCharType="begin"/>
+            </w:r>
+            <w:r>
+              <w:rPr>
+                <w:noProof/>
+                <w:webHidden/>
+              </w:rPr>
+              <w:instrText xml:space="preserve"> PAGEREF _Toc419277687 \h </w:instrText>
+            </w:r>
+            <w:r>
+              <w:rPr>
+                <w:noProof/>
+                <w:webHidden/>
+              </w:rPr>
+            </w:r>
+            <w:r>
+              <w:rPr>
+                <w:noProof/>
+                <w:webHidden/>
+              </w:rPr>
+              <w:fldChar w:fldCharType="separate"/>
+            </w:r>
+            <w:r>
+              <w:rPr>
+                <w:noProof/>
+                <w:webHidden/>
+              </w:rPr>
+              <w:t>14</w:t>
+            </w:r>
+            <w:r>
+              <w:rPr>
+                <w:noProof/>
+                <w:webHidden/>
+              </w:rPr>
+              <w:fldChar w:fldCharType="end"/>
+            </w:r>
+          </w:hyperlink>
+        </w:p>
+        <w:p>
+          <w:pPr>
+            <w:pStyle w:val="TM2"/>
+            <w:tabs>
+              <w:tab w:val="right" w:leader="dot" w:pos="9062"/>
+            </w:tabs>
+            <w:rPr>
+              <w:rFonts w:asciiTheme="minorHAnsi" w:eastAsiaTheme="minorEastAsia" w:hAnsiTheme="minorHAnsi"/>
+              <w:noProof/>
+              <w:sz w:val="22"/>
+              <w:lang w:eastAsia="fr-FR"/>
+            </w:rPr>
+          </w:pPr>
+          <w:hyperlink w:anchor="_Toc419277688" w:history="1">
+            <w:r>
+              <w:rPr>
+                <w:rStyle w:val="Lienhypertexte"/>
+                <w:noProof/>
+              </w:rPr>
+              <w:t>Évolution de la de conception</w:t>
+            </w:r>
+            <w:r>
+              <w:rPr>
+                <w:noProof/>
+                <w:webHidden/>
+              </w:rPr>
+              <w:tab/>
+            </w:r>
+            <w:r>
+              <w:rPr>
+                <w:noProof/>
+                <w:webHidden/>
+              </w:rPr>
+              <w:fldChar w:fldCharType="begin"/>
+            </w:r>
+            <w:r>
+              <w:rPr>
+                <w:noProof/>
+                <w:webHidden/>
+              </w:rPr>
+              <w:instrText xml:space="preserve"> PAGEREF _Toc419277688 \h </w:instrText>
+            </w:r>
+            <w:r>
+              <w:rPr>
+                <w:noProof/>
+                <w:webHidden/>
+              </w:rPr>
+            </w:r>
+            <w:r>
+              <w:rPr>
+                <w:noProof/>
+                <w:webHidden/>
+              </w:rPr>
+              <w:fldChar w:fldCharType="separate"/>
+            </w:r>
+            <w:r>
+              <w:rPr>
+                <w:noProof/>
+                <w:webHidden/>
+              </w:rPr>
+              <w:t>15</w:t>
+            </w:r>
+            <w:r>
+              <w:rPr>
+                <w:noProof/>
+                <w:webHidden/>
+              </w:rPr>
+              <w:fldChar w:fldCharType="end"/>
+            </w:r>
+          </w:hyperlink>
+        </w:p>
+        <w:p>
+          <w:pPr>
+            <w:pStyle w:val="TM3"/>
+            <w:tabs>
+              <w:tab w:val="right" w:leader="dot" w:pos="9062"/>
+            </w:tabs>
+            <w:rPr>
+              <w:rFonts w:asciiTheme="minorHAnsi" w:eastAsiaTheme="minorEastAsia" w:hAnsiTheme="minorHAnsi"/>
+              <w:noProof/>
+              <w:sz w:val="22"/>
+              <w:lang w:eastAsia="fr-FR"/>
+            </w:rPr>
+          </w:pPr>
+          <w:hyperlink w:anchor="_Toc419277689" w:history="1">
+            <w:r>
+              <w:rPr>
+                <w:rStyle w:val="Lienhypertexte"/>
+                <w:noProof/>
+              </w:rPr>
+              <w:t>Base de données :</w:t>
+            </w:r>
+            <w:r>
+              <w:rPr>
+                <w:noProof/>
+                <w:webHidden/>
+              </w:rPr>
+              <w:tab/>
+            </w:r>
+            <w:r>
+              <w:rPr>
+                <w:noProof/>
+                <w:webHidden/>
+              </w:rPr>
+              <w:fldChar w:fldCharType="begin"/>
+            </w:r>
+            <w:r>
+              <w:rPr>
+                <w:noProof/>
+                <w:webHidden/>
+              </w:rPr>
+              <w:instrText xml:space="preserve"> PAGEREF _Toc419277689 \h </w:instrText>
+            </w:r>
+            <w:r>
+              <w:rPr>
+                <w:noProof/>
+                <w:webHidden/>
+              </w:rPr>
+            </w:r>
+            <w:r>
+              <w:rPr>
+                <w:noProof/>
+                <w:webHidden/>
+              </w:rPr>
+              <w:fldChar w:fldCharType="separate"/>
+            </w:r>
+            <w:r>
+              <w:rPr>
+                <w:noProof/>
+                <w:webHidden/>
+              </w:rPr>
+              <w:t>15</w:t>
+            </w:r>
+            <w:r>
+              <w:rPr>
+                <w:noProof/>
+                <w:webHidden/>
+              </w:rPr>
+              <w:fldChar w:fldCharType="end"/>
+            </w:r>
+          </w:hyperlink>
+        </w:p>
+        <w:p>
+          <w:pPr>
+            <w:pStyle w:val="TM3"/>
+            <w:tabs>
+              <w:tab w:val="right" w:leader="dot" w:pos="9062"/>
+            </w:tabs>
+            <w:rPr>
+              <w:rFonts w:asciiTheme="minorHAnsi" w:eastAsiaTheme="minorEastAsia" w:hAnsiTheme="minorHAnsi"/>
+              <w:noProof/>
+              <w:sz w:val="22"/>
+              <w:lang w:eastAsia="fr-FR"/>
+            </w:rPr>
+          </w:pPr>
+          <w:hyperlink w:anchor="_Toc419277690" w:history="1">
+            <w:r>
+              <w:rPr>
+                <w:rStyle w:val="Lienhypertexte"/>
+                <w:noProof/>
+              </w:rPr>
+              <w:t>Lecture de carte :</w:t>
+            </w:r>
+            <w:r>
+              <w:rPr>
+                <w:noProof/>
+                <w:webHidden/>
+              </w:rPr>
+              <w:tab/>
+            </w:r>
+            <w:r>
+              <w:rPr>
+                <w:noProof/>
+                <w:webHidden/>
+              </w:rPr>
+              <w:fldChar w:fldCharType="begin"/>
+            </w:r>
+            <w:r>
+              <w:rPr>
+                <w:noProof/>
+                <w:webHidden/>
+              </w:rPr>
+              <w:instrText xml:space="preserve"> PAGEREF _Toc419277690 \h </w:instrText>
+            </w:r>
+            <w:r>
+              <w:rPr>
+                <w:noProof/>
+                <w:webHidden/>
+              </w:rPr>
+            </w:r>
+            <w:r>
+              <w:rPr>
+                <w:noProof/>
+                <w:webHidden/>
+              </w:rPr>
+              <w:fldChar w:fldCharType="separate"/>
+            </w:r>
+            <w:r>
+              <w:rPr>
+                <w:noProof/>
+                <w:webHidden/>
+              </w:rPr>
+              <w:t>15</w:t>
+            </w:r>
+            <w:r>
+              <w:rPr>
+                <w:noProof/>
+                <w:webHidden/>
+              </w:rPr>
+              <w:fldChar w:fldCharType="end"/>
+            </w:r>
+          </w:hyperlink>
+        </w:p>
+        <w:p>
+          <w:pPr>
+            <w:pStyle w:val="TM2"/>
+            <w:tabs>
+              <w:tab w:val="right" w:leader="dot" w:pos="9062"/>
+            </w:tabs>
+            <w:rPr>
+              <w:rFonts w:asciiTheme="minorHAnsi" w:eastAsiaTheme="minorEastAsia" w:hAnsiTheme="minorHAnsi"/>
+              <w:noProof/>
+              <w:sz w:val="22"/>
+              <w:lang w:eastAsia="fr-FR"/>
+            </w:rPr>
+          </w:pPr>
+          <w:hyperlink w:anchor="_Toc419277691" w:history="1">
+            <w:r>
+              <w:rPr>
+                <w:rStyle w:val="Lienhypertexte"/>
+                <w:noProof/>
+              </w:rPr>
+              <w:t>Conclusion</w:t>
+            </w:r>
+            <w:r>
+              <w:rPr>
+                <w:noProof/>
+                <w:webHidden/>
+              </w:rPr>
+              <w:tab/>
+            </w:r>
+            <w:r>
+              <w:rPr>
+                <w:noProof/>
+                <w:webHidden/>
+              </w:rPr>
+              <w:fldChar w:fldCharType="begin"/>
+            </w:r>
+            <w:r>
+              <w:rPr>
+                <w:noProof/>
+                <w:webHidden/>
+              </w:rPr>
+              <w:instrText xml:space="preserve"> PAGEREF _Toc419277691 \h </w:instrText>
+            </w:r>
+            <w:r>
+              <w:rPr>
+                <w:noProof/>
+                <w:webHidden/>
+              </w:rPr>
+            </w:r>
+            <w:r>
+              <w:rPr>
+                <w:noProof/>
+                <w:webHidden/>
+              </w:rPr>
+              <w:fldChar w:fldCharType="separate"/>
+            </w:r>
+            <w:r>
+              <w:rPr>
+                <w:noProof/>
+                <w:webHidden/>
+              </w:rPr>
+              <w:t>16</w:t>
             </w:r>
             <w:r>
               <w:rPr>
@@ -1925,6 +2567,7 @@
               <w:rFonts w:ascii="Orator Std" w:hAnsi="Orator Std"/>
               <w:b/>
               <w:color w:val="A8D08D" w:themeColor="accent6" w:themeTint="99"/>
+              <w:sz w:val="28"/>
               <w14:shadow w14:blurRad="50800" w14:dist="38100" w14:dir="5400000" w14:sx="100000" w14:sy="100000" w14:kx="0" w14:ky="0" w14:algn="t">
                 <w14:schemeClr w14:val="accent6">
                   <w14:alpha w14:val="40000"/>
@@ -1944,6 +2587,8 @@
           <w:rFonts w:ascii="Orator Std" w:hAnsi="Orator Std"/>
         </w:rPr>
       </w:pPr>
+      <w:bookmarkStart w:id="0" w:name="_GoBack"/>
+      <w:bookmarkEnd w:id="0"/>
     </w:p>
     <w:p>
       <w:pPr>
@@ -1962,7 +2607,7 @@
       <w:pPr>
         <w:pStyle w:val="Titre1"/>
       </w:pPr>
-      <w:bookmarkStart w:id="1" w:name="_Toc414805206"/>
+      <w:bookmarkStart w:id="1" w:name="_Toc419277669"/>
       <w:r>
         <w:lastRenderedPageBreak/>
         <w:t>Introduction</w:t>
@@ -2123,7 +2768,7 @@
       <w:pPr>
         <w:pStyle w:val="Titre1"/>
       </w:pPr>
-      <w:bookmarkStart w:id="2" w:name="_Toc414805207"/>
+      <w:bookmarkStart w:id="2" w:name="_Toc419277670"/>
       <w:r>
         <w:lastRenderedPageBreak/>
         <w:t>Le site internet</w:t>
@@ -2135,7 +2780,7 @@
       <w:pPr>
         <w:pStyle w:val="Titre2"/>
       </w:pPr>
-      <w:bookmarkStart w:id="3" w:name="_Toc414805208"/>
+      <w:bookmarkStart w:id="3" w:name="_Toc419277671"/>
       <w:r>
         <w:t>L’architecture du site</w:t>
       </w:r>
@@ -2358,7 +3003,7 @@
       <w:pPr>
         <w:pStyle w:val="Titre2"/>
       </w:pPr>
-      <w:bookmarkStart w:id="4" w:name="_Toc414805209"/>
+      <w:bookmarkStart w:id="4" w:name="_Toc419277672"/>
       <w:r>
         <w:lastRenderedPageBreak/>
         <w:t>La base de données du site</w:t>
@@ -2629,7 +3274,7 @@
           <w:lang w:eastAsia="fr-FR"/>
         </w:rPr>
         <w:drawing>
-          <wp:inline distT="0" distB="0" distL="0" distR="0" wp14:anchorId="1D8AF82C" wp14:editId="775F5FC9">
+          <wp:inline distT="0" distB="0" distL="0" distR="0" wp14:anchorId="5850161D" wp14:editId="136D3E04">
             <wp:extent cx="5743575" cy="3124200"/>
             <wp:effectExtent l="0" t="0" r="9525" b="0"/>
             <wp:docPr id="1" name="Image 1"/>
@@ -2687,7 +3332,7 @@
       <w:pPr>
         <w:pStyle w:val="Titre1"/>
       </w:pPr>
-      <w:bookmarkStart w:id="5" w:name="_Toc414805210"/>
+      <w:bookmarkStart w:id="5" w:name="_Toc419277673"/>
       <w:r>
         <w:lastRenderedPageBreak/>
         <w:t>L’Application</w:t>
@@ -2699,7 +3344,7 @@
       <w:pPr>
         <w:pStyle w:val="Titre2"/>
       </w:pPr>
-      <w:bookmarkStart w:id="6" w:name="_Toc414805211"/>
+      <w:bookmarkStart w:id="6" w:name="_Toc419277674"/>
       <w:r>
         <w:t>L’architecture de l’application</w:t>
       </w:r>
@@ -2901,7 +3546,7 @@
       <w:pPr>
         <w:pStyle w:val="Titre2"/>
       </w:pPr>
-      <w:bookmarkStart w:id="7" w:name="_Toc414805212"/>
+      <w:bookmarkStart w:id="7" w:name="_Toc419277675"/>
       <w:r>
         <w:lastRenderedPageBreak/>
         <w:t>La base de données de l’application</w:t>
@@ -3126,7 +3771,7 @@
           <w:lang w:eastAsia="fr-FR"/>
         </w:rPr>
         <w:drawing>
-          <wp:inline distT="0" distB="0" distL="0" distR="0" wp14:anchorId="20EA9DE1" wp14:editId="63B77DF4">
+          <wp:inline distT="0" distB="0" distL="0" distR="0" wp14:anchorId="60F0CD02" wp14:editId="10F5B05A">
             <wp:extent cx="5753100" cy="2552700"/>
             <wp:effectExtent l="0" t="0" r="0" b="0"/>
             <wp:docPr id="2" name="Image 2" descr="C:\Users\Vincent\Desktop\LPSIL IDSE\Projet Ronde des facs\images\MCD_Bornes.jpg"/>
@@ -3182,7 +3827,7 @@
       <w:pPr>
         <w:pStyle w:val="Titre2"/>
       </w:pPr>
-      <w:bookmarkStart w:id="8" w:name="_Toc414805213"/>
+      <w:bookmarkStart w:id="8" w:name="_Toc419277676"/>
       <w:r>
         <w:lastRenderedPageBreak/>
         <w:t>Fonctionnement de l’application</w:t>
@@ -3615,7 +4260,7 @@
       <w:pPr>
         <w:pStyle w:val="Titre1"/>
       </w:pPr>
-      <w:bookmarkStart w:id="9" w:name="_Toc414805214"/>
+      <w:bookmarkStart w:id="9" w:name="_Toc419277677"/>
       <w:r>
         <w:lastRenderedPageBreak/>
         <w:t>Les schémas techniques</w:t>
@@ -3627,7 +4272,7 @@
       <w:pPr>
         <w:pStyle w:val="Titre2"/>
       </w:pPr>
-      <w:bookmarkStart w:id="10" w:name="_Toc414805215"/>
+      <w:bookmarkStart w:id="10" w:name="_Toc419277678"/>
       <w:r>
         <w:t>Diagramme de Cas d’Utilisation</w:t>
       </w:r>
@@ -3642,7 +4287,7 @@
           <w:lang w:eastAsia="fr-FR"/>
         </w:rPr>
         <w:drawing>
-          <wp:inline distT="0" distB="0" distL="0" distR="0" wp14:anchorId="1167E2D8" wp14:editId="59762CD8">
+          <wp:inline distT="0" distB="0" distL="0" distR="0" wp14:anchorId="3C7B3261" wp14:editId="5D488A3B">
             <wp:extent cx="5753100" cy="4867275"/>
             <wp:effectExtent l="0" t="0" r="0" b="9525"/>
             <wp:docPr id="4" name="Image 4" descr="C:\Users\Vincent\Desktop\LPSIL IDSE\Projet Ronde des facs\images\diag_use_case.jpg"/>
@@ -3709,7 +4354,7 @@
       <w:pPr>
         <w:pStyle w:val="Titre2"/>
       </w:pPr>
-      <w:bookmarkStart w:id="11" w:name="_Toc414805216"/>
+      <w:bookmarkStart w:id="11" w:name="_Toc419277679"/>
       <w:r>
         <w:lastRenderedPageBreak/>
         <w:t>Diagramme de déploiement</w:t>
@@ -3729,7 +4374,7 @@
           <w:lang w:eastAsia="fr-FR"/>
         </w:rPr>
         <w:drawing>
-          <wp:inline distT="0" distB="0" distL="0" distR="0" wp14:anchorId="25A33309" wp14:editId="00E9AE93">
+          <wp:inline distT="0" distB="0" distL="0" distR="0" wp14:anchorId="42EBCEDA" wp14:editId="6B6B5DBB">
             <wp:extent cx="5762625" cy="3257550"/>
             <wp:effectExtent l="0" t="0" r="9525" b="0"/>
             <wp:docPr id="3" name="Image 3" descr="C:\Users\Vincent\Desktop\LPSIL IDSE\Projet Ronde des facs\images\diag_deploiment.jpg"/>
@@ -3787,7 +4432,7 @@
       <w:pPr>
         <w:pStyle w:val="Titre1"/>
       </w:pPr>
-      <w:bookmarkStart w:id="12" w:name="_Toc414805217"/>
+      <w:bookmarkStart w:id="12" w:name="_Toc419277680"/>
       <w:r>
         <w:lastRenderedPageBreak/>
         <w:t>Organisation du projet</w:t>
@@ -3799,7 +4444,7 @@
       <w:pPr>
         <w:pStyle w:val="Titre2"/>
       </w:pPr>
-      <w:bookmarkStart w:id="13" w:name="_Toc414805218"/>
+      <w:bookmarkStart w:id="13" w:name="_Toc419277681"/>
       <w:r>
         <w:t>Liste des</w:t>
       </w:r>
@@ -4259,7 +4904,7 @@
       <w:pPr>
         <w:pStyle w:val="Titre2"/>
       </w:pPr>
-      <w:bookmarkStart w:id="14" w:name="_Toc414805219"/>
+      <w:bookmarkStart w:id="14" w:name="_Toc419277682"/>
       <w:r>
         <w:lastRenderedPageBreak/>
         <w:t>Répartition des tâches</w:t>
@@ -5727,9 +6372,3143 @@
       </w:tr>
     </w:tbl>
     <w:p/>
+    <w:p>
+      <w:r>
+        <w:br w:type="page"/>
+      </w:r>
+    </w:p>
+    <w:p>
+      <w:pPr>
+        <w:pStyle w:val="Titre1"/>
+      </w:pPr>
+      <w:bookmarkStart w:id="15" w:name="_Toc419277683"/>
+      <w:r>
+        <w:lastRenderedPageBreak/>
+        <w:t>Compte rendu du projet</w:t>
+      </w:r>
+      <w:bookmarkEnd w:id="15"/>
+    </w:p>
+    <w:p/>
+    <w:p>
+      <w:pPr>
+        <w:pStyle w:val="Titre2"/>
+      </w:pPr>
+      <w:bookmarkStart w:id="16" w:name="_Toc419277684"/>
+      <w:r>
+        <w:t>État d’avancement du projet</w:t>
+      </w:r>
+      <w:bookmarkEnd w:id="16"/>
+    </w:p>
+    <w:p/>
+    <w:tbl>
+      <w:tblPr>
+        <w:tblStyle w:val="Grilledutableau"/>
+        <w:tblW w:w="0" w:type="auto"/>
+        <w:tblBorders>
+          <w:top w:val="none" w:sz="0" w:space="0" w:color="auto"/>
+          <w:left w:val="none" w:sz="0" w:space="0" w:color="auto"/>
+          <w:bottom w:val="none" w:sz="0" w:space="0" w:color="auto"/>
+          <w:right w:val="none" w:sz="0" w:space="0" w:color="auto"/>
+          <w:insideH w:val="none" w:sz="0" w:space="0" w:color="auto"/>
+          <w:insideV w:val="none" w:sz="0" w:space="0" w:color="auto"/>
+        </w:tblBorders>
+        <w:tblLook w:val="04A0" w:firstRow="1" w:lastRow="0" w:firstColumn="1" w:lastColumn="0" w:noHBand="0" w:noVBand="1"/>
+      </w:tblPr>
+      <w:tblGrid>
+        <w:gridCol w:w="1126"/>
+        <w:gridCol w:w="6648"/>
+        <w:gridCol w:w="1268"/>
+      </w:tblGrid>
+      <w:tr>
+        <w:trPr>
+          <w:trHeight w:val="639"/>
+        </w:trPr>
+        <w:tc>
+          <w:tcPr>
+            <w:tcW w:w="9062" w:type="dxa"/>
+            <w:gridSpan w:val="3"/>
+            <w:tcBorders>
+              <w:top w:val="single" w:sz="12" w:space="0" w:color="70AD47" w:themeColor="accent6"/>
+              <w:left w:val="single" w:sz="12" w:space="0" w:color="70AD47" w:themeColor="accent6"/>
+              <w:bottom w:val="single" w:sz="12" w:space="0" w:color="70AD47" w:themeColor="accent6"/>
+              <w:right w:val="single" w:sz="12" w:space="0" w:color="70AD47" w:themeColor="accent6"/>
+            </w:tcBorders>
+            <w:shd w:val="clear" w:color="auto" w:fill="A8D08D" w:themeFill="accent6" w:themeFillTint="99"/>
+          </w:tcPr>
+          <w:p>
+            <w:pPr>
+              <w:spacing w:before="240" w:line="480" w:lineRule="auto"/>
+            </w:pPr>
+            <w:r>
+              <w:rPr>
+                <w:noProof/>
+                <w:lang w:eastAsia="fr-FR"/>
+              </w:rPr>
+              <mc:AlternateContent>
+                <mc:Choice Requires="wps">
+                  <w:drawing>
+                    <wp:anchor distT="0" distB="0" distL="114300" distR="114300" simplePos="0" relativeHeight="251693056" behindDoc="0" locked="0" layoutInCell="1" allowOverlap="1" wp14:anchorId="10F7B54A" wp14:editId="09F29028">
+                      <wp:simplePos x="0" y="0"/>
+                      <wp:positionH relativeFrom="column">
+                        <wp:posOffset>79375</wp:posOffset>
+                      </wp:positionH>
+                      <wp:positionV relativeFrom="paragraph">
+                        <wp:posOffset>197485</wp:posOffset>
+                      </wp:positionV>
+                      <wp:extent cx="85725" cy="85725"/>
+                      <wp:effectExtent l="0" t="0" r="28575" b="28575"/>
+                      <wp:wrapNone/>
+                      <wp:docPr id="39" name="Ellipse 39"/>
+                      <wp:cNvGraphicFramePr/>
+                      <a:graphic xmlns:a="http://schemas.openxmlformats.org/drawingml/2006/main">
+                        <a:graphicData uri="http://schemas.microsoft.com/office/word/2010/wordprocessingShape">
+                          <wps:wsp>
+                            <wps:cNvSpPr/>
+                            <wps:spPr>
+                              <a:xfrm>
+                                <a:off x="0" y="0"/>
+                                <a:ext cx="85725" cy="85725"/>
+                              </a:xfrm>
+                              <a:prstGeom prst="ellipse">
+                                <a:avLst/>
+                              </a:prstGeom>
+                              <a:noFill/>
+                              <a:ln>
+                                <a:solidFill>
+                                  <a:schemeClr val="tx1"/>
+                                </a:solidFill>
+                              </a:ln>
+                            </wps:spPr>
+                            <wps:style>
+                              <a:lnRef idx="2">
+                                <a:schemeClr val="accent1">
+                                  <a:shade val="50000"/>
+                                </a:schemeClr>
+                              </a:lnRef>
+                              <a:fillRef idx="1">
+                                <a:schemeClr val="accent1"/>
+                              </a:fillRef>
+                              <a:effectRef idx="0">
+                                <a:schemeClr val="accent1"/>
+                              </a:effectRef>
+                              <a:fontRef idx="minor">
+                                <a:schemeClr val="lt1"/>
+                              </a:fontRef>
+                            </wps:style>
+                            <wps:bodyPr rot="0" spcFirstLastPara="0" vertOverflow="overflow" horzOverflow="overflow" vert="horz" wrap="square" lIns="91440" tIns="45720" rIns="91440" bIns="45720" numCol="1" spcCol="0" rtlCol="0" fromWordArt="0" anchor="ctr" anchorCtr="0" forceAA="0" compatLnSpc="1">
+                              <a:prstTxWarp prst="textNoShape">
+                                <a:avLst/>
+                              </a:prstTxWarp>
+                              <a:noAutofit/>
+                            </wps:bodyPr>
+                          </wps:wsp>
+                        </a:graphicData>
+                      </a:graphic>
+                      <wp14:sizeRelH relativeFrom="margin">
+                        <wp14:pctWidth>0</wp14:pctWidth>
+                      </wp14:sizeRelH>
+                      <wp14:sizeRelV relativeFrom="margin">
+                        <wp14:pctHeight>0</wp14:pctHeight>
+                      </wp14:sizeRelV>
+                    </wp:anchor>
+                  </w:drawing>
+                </mc:Choice>
+                <mc:Fallback>
+                  <w:pict>
+                    <v:oval w14:anchorId="62091B07" id="Ellipse 39" o:spid="_x0000_s1026" style="position:absolute;margin-left:6.25pt;margin-top:15.55pt;width:6.75pt;height:6.75pt;z-index:251693056;visibility:visible;mso-wrap-style:square;mso-width-percent:0;mso-height-percent:0;mso-wrap-distance-left:9pt;mso-wrap-distance-top:0;mso-wrap-distance-right:9pt;mso-wrap-distance-bottom:0;mso-position-horizontal:absolute;mso-position-horizontal-relative:text;mso-position-vertical:absolute;mso-position-vertical-relative:text;mso-width-percent:0;mso-height-percent:0;mso-width-relative:margin;mso-height-relative:margin;v-text-anchor:middle" o:gfxdata="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" filled="f" strokecolor="black [3213]" strokeweight="1pt">
+                      <v:stroke joinstyle="miter"/>
+                    </v:oval>
+                  </w:pict>
+                </mc:Fallback>
+              </mc:AlternateContent>
+            </w:r>
+            <w:r>
+              <w:t xml:space="preserve">      </w:t>
+            </w:r>
+            <w:r>
+              <w:t>Site internet (</w:t>
+            </w:r>
+            <w:r>
+              <w:rPr>
+                <w:b/>
+              </w:rPr>
+              <w:t>T1</w:t>
+            </w:r>
+            <w:r>
+              <w:t>) :</w:t>
+            </w:r>
+          </w:p>
+        </w:tc>
+      </w:tr>
+      <w:tr>
+        <w:trPr>
+          <w:trHeight w:val="509"/>
+        </w:trPr>
+        <w:tc>
+          <w:tcPr>
+            <w:tcW w:w="1129" w:type="dxa"/>
+            <w:tcBorders>
+              <w:top w:val="single" w:sz="12" w:space="0" w:color="70AD47" w:themeColor="accent6"/>
+              <w:left w:val="single" w:sz="12" w:space="0" w:color="70AD47" w:themeColor="accent6"/>
+            </w:tcBorders>
+          </w:tcPr>
+          <w:p>
+            <w:r>
+              <w:rPr>
+                <w:noProof/>
+                <w:lang w:eastAsia="fr-FR"/>
+              </w:rPr>
+              <mc:AlternateContent>
+                <mc:Choice Requires="wps">
+                  <w:drawing>
+                    <wp:anchor distT="0" distB="0" distL="114300" distR="114300" simplePos="0" relativeHeight="251669504" behindDoc="0" locked="0" layoutInCell="1" allowOverlap="1" wp14:anchorId="399111D1" wp14:editId="0D655D1D">
+                      <wp:simplePos x="0" y="0"/>
+                      <wp:positionH relativeFrom="column">
+                        <wp:posOffset>437515</wp:posOffset>
+                      </wp:positionH>
+                      <wp:positionV relativeFrom="paragraph">
+                        <wp:posOffset>128905</wp:posOffset>
+                      </wp:positionV>
+                      <wp:extent cx="45720" cy="45720"/>
+                      <wp:effectExtent l="0" t="0" r="11430" b="11430"/>
+                      <wp:wrapNone/>
+                      <wp:docPr id="27" name="Rectangle 27"/>
+                      <wp:cNvGraphicFramePr/>
+                      <a:graphic xmlns:a="http://schemas.openxmlformats.org/drawingml/2006/main">
+                        <a:graphicData uri="http://schemas.microsoft.com/office/word/2010/wordprocessingShape">
+                          <wps:wsp>
+                            <wps:cNvSpPr/>
+                            <wps:spPr>
+                              <a:xfrm>
+                                <a:off x="0" y="0"/>
+                                <a:ext cx="45720" cy="45720"/>
+                              </a:xfrm>
+                              <a:prstGeom prst="rect">
+                                <a:avLst/>
+                              </a:prstGeom>
+                              <a:solidFill>
+                                <a:schemeClr val="tx1"/>
+                              </a:solidFill>
+                            </wps:spPr>
+                            <wps:style>
+                              <a:lnRef idx="2">
+                                <a:schemeClr val="accent1">
+                                  <a:shade val="50000"/>
+                                </a:schemeClr>
+                              </a:lnRef>
+                              <a:fillRef idx="1">
+                                <a:schemeClr val="accent1"/>
+                              </a:fillRef>
+                              <a:effectRef idx="0">
+                                <a:schemeClr val="accent1"/>
+                              </a:effectRef>
+                              <a:fontRef idx="minor">
+                                <a:schemeClr val="lt1"/>
+                              </a:fontRef>
+                            </wps:style>
+                            <wps:bodyPr rot="0" spcFirstLastPara="0" vertOverflow="overflow" horzOverflow="overflow" vert="horz" wrap="square" lIns="91440" tIns="45720" rIns="91440" bIns="45720" numCol="1" spcCol="0" rtlCol="0" fromWordArt="0" anchor="ctr" anchorCtr="0" forceAA="0" compatLnSpc="1">
+                              <a:prstTxWarp prst="textNoShape">
+                                <a:avLst/>
+                              </a:prstTxWarp>
+                              <a:noAutofit/>
+                            </wps:bodyPr>
+                          </wps:wsp>
+                        </a:graphicData>
+                      </a:graphic>
+                      <wp14:sizeRelH relativeFrom="margin">
+                        <wp14:pctWidth>0</wp14:pctWidth>
+                      </wp14:sizeRelH>
+                      <wp14:sizeRelV relativeFrom="margin">
+                        <wp14:pctHeight>0</wp14:pctHeight>
+                      </wp14:sizeRelV>
+                    </wp:anchor>
+                  </w:drawing>
+                </mc:Choice>
+                <mc:Fallback>
+                  <w:pict>
+                    <v:rect w14:anchorId="28F9DB6A" id="Rectangle 27" o:spid="_x0000_s1026" style="position:absolute;margin-left:34.45pt;margin-top:10.15pt;width:3.6pt;height:3.6pt;z-index:251669504;visibility:visible;mso-wrap-style:square;mso-width-percent:0;mso-height-percent:0;mso-wrap-distance-left:9pt;mso-wrap-distance-top:0;mso-wrap-distance-right:9pt;mso-wrap-distance-bottom:0;mso-position-horizontal:absolute;mso-position-horizontal-relative:text;mso-position-vertical:absolute;mso-position-vertical-relative:text;mso-width-percent:0;mso-height-percent:0;mso-width-relative:margin;mso-height-relative:margin;v-text-anchor:middle" o:gfxdata="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" fillcolor="black [3213]" strokecolor="#1f4d78 [1604]" strokeweight="1pt"/>
+                  </w:pict>
+                </mc:Fallback>
+              </mc:AlternateContent>
+            </w:r>
+          </w:p>
+        </w:tc>
+        <w:tc>
+          <w:tcPr>
+            <w:tcW w:w="6663" w:type="dxa"/>
+            <w:tcBorders>
+              <w:top w:val="single" w:sz="12" w:space="0" w:color="70AD47" w:themeColor="accent6"/>
+              <w:right w:val="single" w:sz="8" w:space="0" w:color="70AD47" w:themeColor="accent6"/>
+            </w:tcBorders>
+          </w:tcPr>
+          <w:p>
+            <w:pPr>
+              <w:spacing w:before="120" w:after="120"/>
+            </w:pPr>
+            <w:r>
+              <w:t>Design global du site (</w:t>
+            </w:r>
+            <w:r>
+              <w:rPr>
+                <w:b/>
+              </w:rPr>
+              <w:t>T1.1</w:t>
+            </w:r>
+            <w:r>
+              <w:t>)</w:t>
+            </w:r>
+          </w:p>
+        </w:tc>
+        <w:tc>
+          <w:tcPr>
+            <w:tcW w:w="1270" w:type="dxa"/>
+            <w:tcBorders>
+              <w:top w:val="single" w:sz="12" w:space="0" w:color="70AD47" w:themeColor="accent6"/>
+              <w:left w:val="single" w:sz="8" w:space="0" w:color="70AD47" w:themeColor="accent6"/>
+              <w:right w:val="single" w:sz="12" w:space="0" w:color="70AD47" w:themeColor="accent6"/>
+            </w:tcBorders>
+          </w:tcPr>
+          <w:p>
+            <w:pPr>
+              <w:jc w:val="center"/>
+            </w:pPr>
+            <w:r>
+              <w:rPr>
+                <w:noProof/>
+                <w:lang w:eastAsia="fr-FR"/>
+              </w:rPr>
+              <w:drawing>
+                <wp:inline distT="0" distB="0" distL="0" distR="0" wp14:anchorId="04B1E161" wp14:editId="371FF06C">
+                  <wp:extent cx="323850" cy="323850"/>
+                  <wp:effectExtent l="0" t="0" r="0" b="0"/>
+                  <wp:docPr id="6" name="Image 6" descr="C:\Users\Vincent\Desktop\LPSIL_IDSE\Projet_Ronde_des_facs\images\Done.png"/>
+                  <wp:cNvGraphicFramePr>
+                    <a:graphicFrameLocks xmlns:a="http://schemas.openxmlformats.org/drawingml/2006/main" noChangeAspect="1"/>
+                  </wp:cNvGraphicFramePr>
+                  <a:graphic xmlns:a="http://schemas.openxmlformats.org/drawingml/2006/main">
+                    <a:graphicData uri="http://schemas.openxmlformats.org/drawingml/2006/picture">
+                      <pic:pic xmlns:pic="http://schemas.openxmlformats.org/drawingml/2006/picture">
+                        <pic:nvPicPr>
+                          <pic:cNvPr id="0" name="Picture 2" descr="C:\Users\Vincent\Desktop\LPSIL_IDSE\Projet_Ronde_des_facs\images\Done.png"/>
+                          <pic:cNvPicPr>
+                            <a:picLocks noChangeAspect="1" noChangeArrowheads="1"/>
+                          </pic:cNvPicPr>
+                        </pic:nvPicPr>
+                        <pic:blipFill>
+                          <a:blip r:embed="rId15">
+                            <a:extLst>
+                              <a:ext uri="{28A0092B-C50C-407E-A947-70E740481C1C}">
+                                <a14:useLocalDpi xmlns:a14="http://schemas.microsoft.com/office/drawing/2010/main" val="0"/>
+                              </a:ext>
+                            </a:extLst>
+                          </a:blip>
+                          <a:srcRect/>
+                          <a:stretch>
+                            <a:fillRect/>
+                          </a:stretch>
+                        </pic:blipFill>
+                        <pic:spPr bwMode="auto">
+                          <a:xfrm>
+                            <a:off x="0" y="0"/>
+                            <a:ext cx="323850" cy="323850"/>
+                          </a:xfrm>
+                          <a:prstGeom prst="rect">
+                            <a:avLst/>
+                          </a:prstGeom>
+                          <a:noFill/>
+                          <a:ln>
+                            <a:noFill/>
+                          </a:ln>
+                        </pic:spPr>
+                      </pic:pic>
+                    </a:graphicData>
+                  </a:graphic>
+                </wp:inline>
+              </w:drawing>
+            </w:r>
+          </w:p>
+        </w:tc>
+      </w:tr>
+      <w:tr>
+        <w:trPr>
+          <w:trHeight w:val="559"/>
+        </w:trPr>
+        <w:tc>
+          <w:tcPr>
+            <w:tcW w:w="1129" w:type="dxa"/>
+            <w:tcBorders>
+              <w:left w:val="single" w:sz="12" w:space="0" w:color="70AD47" w:themeColor="accent6"/>
+            </w:tcBorders>
+          </w:tcPr>
+          <w:p>
+            <w:r>
+              <w:rPr>
+                <w:noProof/>
+                <w:lang w:eastAsia="fr-FR"/>
+              </w:rPr>
+              <mc:AlternateContent>
+                <mc:Choice Requires="wps">
+                  <w:drawing>
+                    <wp:anchor distT="0" distB="0" distL="114300" distR="114300" simplePos="0" relativeHeight="251671552" behindDoc="0" locked="0" layoutInCell="1" allowOverlap="1" wp14:anchorId="5F574330" wp14:editId="31B96E1E">
+                      <wp:simplePos x="0" y="0"/>
+                      <wp:positionH relativeFrom="column">
+                        <wp:posOffset>437515</wp:posOffset>
+                      </wp:positionH>
+                      <wp:positionV relativeFrom="paragraph">
+                        <wp:posOffset>113030</wp:posOffset>
+                      </wp:positionV>
+                      <wp:extent cx="45720" cy="45720"/>
+                      <wp:effectExtent l="0" t="0" r="11430" b="11430"/>
+                      <wp:wrapNone/>
+                      <wp:docPr id="28" name="Rectangle 28"/>
+                      <wp:cNvGraphicFramePr/>
+                      <a:graphic xmlns:a="http://schemas.openxmlformats.org/drawingml/2006/main">
+                        <a:graphicData uri="http://schemas.microsoft.com/office/word/2010/wordprocessingShape">
+                          <wps:wsp>
+                            <wps:cNvSpPr/>
+                            <wps:spPr>
+                              <a:xfrm>
+                                <a:off x="0" y="0"/>
+                                <a:ext cx="45720" cy="45720"/>
+                              </a:xfrm>
+                              <a:prstGeom prst="rect">
+                                <a:avLst/>
+                              </a:prstGeom>
+                              <a:solidFill>
+                                <a:schemeClr val="tx1"/>
+                              </a:solidFill>
+                            </wps:spPr>
+                            <wps:style>
+                              <a:lnRef idx="2">
+                                <a:schemeClr val="accent1">
+                                  <a:shade val="50000"/>
+                                </a:schemeClr>
+                              </a:lnRef>
+                              <a:fillRef idx="1">
+                                <a:schemeClr val="accent1"/>
+                              </a:fillRef>
+                              <a:effectRef idx="0">
+                                <a:schemeClr val="accent1"/>
+                              </a:effectRef>
+                              <a:fontRef idx="minor">
+                                <a:schemeClr val="lt1"/>
+                              </a:fontRef>
+                            </wps:style>
+                            <wps:bodyPr rot="0" spcFirstLastPara="0" vertOverflow="overflow" horzOverflow="overflow" vert="horz" wrap="square" lIns="91440" tIns="45720" rIns="91440" bIns="45720" numCol="1" spcCol="0" rtlCol="0" fromWordArt="0" anchor="ctr" anchorCtr="0" forceAA="0" compatLnSpc="1">
+                              <a:prstTxWarp prst="textNoShape">
+                                <a:avLst/>
+                              </a:prstTxWarp>
+                              <a:noAutofit/>
+                            </wps:bodyPr>
+                          </wps:wsp>
+                        </a:graphicData>
+                      </a:graphic>
+                      <wp14:sizeRelH relativeFrom="margin">
+                        <wp14:pctWidth>0</wp14:pctWidth>
+                      </wp14:sizeRelH>
+                      <wp14:sizeRelV relativeFrom="margin">
+                        <wp14:pctHeight>0</wp14:pctHeight>
+                      </wp14:sizeRelV>
+                    </wp:anchor>
+                  </w:drawing>
+                </mc:Choice>
+                <mc:Fallback>
+                  <w:pict>
+                    <v:rect w14:anchorId="5027E7A5" id="Rectangle 28" o:spid="_x0000_s1026" style="position:absolute;margin-left:34.45pt;margin-top:8.9pt;width:3.6pt;height:3.6pt;z-index:251671552;visibility:visible;mso-wrap-style:square;mso-width-percent:0;mso-height-percent:0;mso-wrap-distance-left:9pt;mso-wrap-distance-top:0;mso-wrap-distance-right:9pt;mso-wrap-distance-bottom:0;mso-position-horizontal:absolute;mso-position-horizontal-relative:text;mso-position-vertical:absolute;mso-position-vertical-relative:text;mso-width-percent:0;mso-height-percent:0;mso-width-relative:margin;mso-height-relative:margin;v-text-anchor:middle" o:gfxdata="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" fillcolor="black [3213]" strokecolor="#1f4d78 [1604]" strokeweight="1pt"/>
+                  </w:pict>
+                </mc:Fallback>
+              </mc:AlternateContent>
+            </w:r>
+          </w:p>
+        </w:tc>
+        <w:tc>
+          <w:tcPr>
+            <w:tcW w:w="6663" w:type="dxa"/>
+            <w:tcBorders>
+              <w:right w:val="single" w:sz="8" w:space="0" w:color="70AD47" w:themeColor="accent6"/>
+            </w:tcBorders>
+          </w:tcPr>
+          <w:p>
+            <w:pPr>
+              <w:spacing w:before="120" w:after="120"/>
+            </w:pPr>
+            <w:r>
+              <w:t>Création des pages (</w:t>
+            </w:r>
+            <w:r>
+              <w:rPr>
+                <w:b/>
+              </w:rPr>
+              <w:t>T1.2</w:t>
+            </w:r>
+            <w:r>
+              <w:t>)</w:t>
+            </w:r>
+          </w:p>
+        </w:tc>
+        <w:tc>
+          <w:tcPr>
+            <w:tcW w:w="1270" w:type="dxa"/>
+            <w:tcBorders>
+              <w:left w:val="single" w:sz="8" w:space="0" w:color="70AD47" w:themeColor="accent6"/>
+              <w:right w:val="single" w:sz="12" w:space="0" w:color="70AD47" w:themeColor="accent6"/>
+            </w:tcBorders>
+          </w:tcPr>
+          <w:p>
+            <w:pPr>
+              <w:jc w:val="center"/>
+            </w:pPr>
+            <w:r>
+              <w:rPr>
+                <w:noProof/>
+                <w:lang w:eastAsia="fr-FR"/>
+              </w:rPr>
+              <w:drawing>
+                <wp:inline distT="0" distB="0" distL="0" distR="0" wp14:anchorId="31C23B08" wp14:editId="035F7C59">
+                  <wp:extent cx="323850" cy="323850"/>
+                  <wp:effectExtent l="0" t="0" r="0" b="0"/>
+                  <wp:docPr id="10" name="Image 10" descr="C:\Users\Vincent\Desktop\LPSIL_IDSE\Projet_Ronde_des_facs\images\Done.png"/>
+                  <wp:cNvGraphicFramePr>
+                    <a:graphicFrameLocks xmlns:a="http://schemas.openxmlformats.org/drawingml/2006/main" noChangeAspect="1"/>
+                  </wp:cNvGraphicFramePr>
+                  <a:graphic xmlns:a="http://schemas.openxmlformats.org/drawingml/2006/main">
+                    <a:graphicData uri="http://schemas.openxmlformats.org/drawingml/2006/picture">
+                      <pic:pic xmlns:pic="http://schemas.openxmlformats.org/drawingml/2006/picture">
+                        <pic:nvPicPr>
+                          <pic:cNvPr id="0" name="Picture 2" descr="C:\Users\Vincent\Desktop\LPSIL_IDSE\Projet_Ronde_des_facs\images\Done.png"/>
+                          <pic:cNvPicPr>
+                            <a:picLocks noChangeAspect="1" noChangeArrowheads="1"/>
+                          </pic:cNvPicPr>
+                        </pic:nvPicPr>
+                        <pic:blipFill>
+                          <a:blip r:embed="rId15">
+                            <a:extLst>
+                              <a:ext uri="{28A0092B-C50C-407E-A947-70E740481C1C}">
+                                <a14:useLocalDpi xmlns:a14="http://schemas.microsoft.com/office/drawing/2010/main" val="0"/>
+                              </a:ext>
+                            </a:extLst>
+                          </a:blip>
+                          <a:srcRect/>
+                          <a:stretch>
+                            <a:fillRect/>
+                          </a:stretch>
+                        </pic:blipFill>
+                        <pic:spPr bwMode="auto">
+                          <a:xfrm>
+                            <a:off x="0" y="0"/>
+                            <a:ext cx="323850" cy="323850"/>
+                          </a:xfrm>
+                          <a:prstGeom prst="rect">
+                            <a:avLst/>
+                          </a:prstGeom>
+                          <a:noFill/>
+                          <a:ln>
+                            <a:noFill/>
+                          </a:ln>
+                        </pic:spPr>
+                      </pic:pic>
+                    </a:graphicData>
+                  </a:graphic>
+                </wp:inline>
+              </w:drawing>
+            </w:r>
+          </w:p>
+        </w:tc>
+      </w:tr>
+      <w:tr>
+        <w:tc>
+          <w:tcPr>
+            <w:tcW w:w="1129" w:type="dxa"/>
+            <w:tcBorders>
+              <w:left w:val="single" w:sz="12" w:space="0" w:color="70AD47" w:themeColor="accent6"/>
+            </w:tcBorders>
+          </w:tcPr>
+          <w:p>
+            <w:r>
+              <w:rPr>
+                <w:noProof/>
+                <w:lang w:eastAsia="fr-FR"/>
+              </w:rPr>
+              <mc:AlternateContent>
+                <mc:Choice Requires="wps">
+                  <w:drawing>
+                    <wp:anchor distT="0" distB="0" distL="114300" distR="114300" simplePos="0" relativeHeight="251673600" behindDoc="0" locked="0" layoutInCell="1" allowOverlap="1" wp14:anchorId="01321F07" wp14:editId="7ADD07F6">
+                      <wp:simplePos x="0" y="0"/>
+                      <wp:positionH relativeFrom="column">
+                        <wp:posOffset>437515</wp:posOffset>
+                      </wp:positionH>
+                      <wp:positionV relativeFrom="paragraph">
+                        <wp:posOffset>110490</wp:posOffset>
+                      </wp:positionV>
+                      <wp:extent cx="45720" cy="45720"/>
+                      <wp:effectExtent l="0" t="0" r="11430" b="11430"/>
+                      <wp:wrapNone/>
+                      <wp:docPr id="29" name="Rectangle 29"/>
+                      <wp:cNvGraphicFramePr/>
+                      <a:graphic xmlns:a="http://schemas.openxmlformats.org/drawingml/2006/main">
+                        <a:graphicData uri="http://schemas.microsoft.com/office/word/2010/wordprocessingShape">
+                          <wps:wsp>
+                            <wps:cNvSpPr/>
+                            <wps:spPr>
+                              <a:xfrm>
+                                <a:off x="0" y="0"/>
+                                <a:ext cx="45720" cy="45720"/>
+                              </a:xfrm>
+                              <a:prstGeom prst="rect">
+                                <a:avLst/>
+                              </a:prstGeom>
+                              <a:solidFill>
+                                <a:schemeClr val="tx1"/>
+                              </a:solidFill>
+                            </wps:spPr>
+                            <wps:style>
+                              <a:lnRef idx="2">
+                                <a:schemeClr val="accent1">
+                                  <a:shade val="50000"/>
+                                </a:schemeClr>
+                              </a:lnRef>
+                              <a:fillRef idx="1">
+                                <a:schemeClr val="accent1"/>
+                              </a:fillRef>
+                              <a:effectRef idx="0">
+                                <a:schemeClr val="accent1"/>
+                              </a:effectRef>
+                              <a:fontRef idx="minor">
+                                <a:schemeClr val="lt1"/>
+                              </a:fontRef>
+                            </wps:style>
+                            <wps:bodyPr rot="0" spcFirstLastPara="0" vertOverflow="overflow" horzOverflow="overflow" vert="horz" wrap="square" lIns="91440" tIns="45720" rIns="91440" bIns="45720" numCol="1" spcCol="0" rtlCol="0" fromWordArt="0" anchor="ctr" anchorCtr="0" forceAA="0" compatLnSpc="1">
+                              <a:prstTxWarp prst="textNoShape">
+                                <a:avLst/>
+                              </a:prstTxWarp>
+                              <a:noAutofit/>
+                            </wps:bodyPr>
+                          </wps:wsp>
+                        </a:graphicData>
+                      </a:graphic>
+                      <wp14:sizeRelH relativeFrom="margin">
+                        <wp14:pctWidth>0</wp14:pctWidth>
+                      </wp14:sizeRelH>
+                      <wp14:sizeRelV relativeFrom="margin">
+                        <wp14:pctHeight>0</wp14:pctHeight>
+                      </wp14:sizeRelV>
+                    </wp:anchor>
+                  </w:drawing>
+                </mc:Choice>
+                <mc:Fallback>
+                  <w:pict>
+                    <v:rect w14:anchorId="71044186" id="Rectangle 29" o:spid="_x0000_s1026" style="position:absolute;margin-left:34.45pt;margin-top:8.7pt;width:3.6pt;height:3.6pt;z-index:251673600;visibility:visible;mso-wrap-style:square;mso-width-percent:0;mso-height-percent:0;mso-wrap-distance-left:9pt;mso-wrap-distance-top:0;mso-wrap-distance-right:9pt;mso-wrap-distance-bottom:0;mso-position-horizontal:absolute;mso-position-horizontal-relative:text;mso-position-vertical:absolute;mso-position-vertical-relative:text;mso-width-percent:0;mso-height-percent:0;mso-width-relative:margin;mso-height-relative:margin;v-text-anchor:middle" o:gfxdata="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" fillcolor="black [3213]" strokecolor="#1f4d78 [1604]" strokeweight="1pt"/>
+                  </w:pict>
+                </mc:Fallback>
+              </mc:AlternateContent>
+            </w:r>
+          </w:p>
+        </w:tc>
+        <w:tc>
+          <w:tcPr>
+            <w:tcW w:w="6663" w:type="dxa"/>
+            <w:tcBorders>
+              <w:right w:val="single" w:sz="8" w:space="0" w:color="70AD47" w:themeColor="accent6"/>
+            </w:tcBorders>
+          </w:tcPr>
+          <w:p>
+            <w:pPr>
+              <w:spacing w:before="120" w:after="120"/>
+            </w:pPr>
+            <w:r>
+              <w:t>Création de la base de données (</w:t>
+            </w:r>
+            <w:r>
+              <w:rPr>
+                <w:b/>
+              </w:rPr>
+              <w:t>T1.3</w:t>
+            </w:r>
+            <w:r>
+              <w:t>)</w:t>
+            </w:r>
+          </w:p>
+        </w:tc>
+        <w:tc>
+          <w:tcPr>
+            <w:tcW w:w="1270" w:type="dxa"/>
+            <w:tcBorders>
+              <w:left w:val="single" w:sz="8" w:space="0" w:color="70AD47" w:themeColor="accent6"/>
+              <w:right w:val="single" w:sz="12" w:space="0" w:color="70AD47" w:themeColor="accent6"/>
+            </w:tcBorders>
+          </w:tcPr>
+          <w:p>
+            <w:pPr>
+              <w:jc w:val="center"/>
+            </w:pPr>
+            <w:r>
+              <w:rPr>
+                <w:noProof/>
+                <w:lang w:eastAsia="fr-FR"/>
+              </w:rPr>
+              <w:drawing>
+                <wp:inline distT="0" distB="0" distL="0" distR="0" wp14:anchorId="0C875FF5" wp14:editId="4078F51F">
+                  <wp:extent cx="323850" cy="323850"/>
+                  <wp:effectExtent l="0" t="0" r="0" b="0"/>
+                  <wp:docPr id="11" name="Image 11" descr="C:\Users\Vincent\Desktop\LPSIL_IDSE\Projet_Ronde_des_facs\images\Done.png"/>
+                  <wp:cNvGraphicFramePr>
+                    <a:graphicFrameLocks xmlns:a="http://schemas.openxmlformats.org/drawingml/2006/main" noChangeAspect="1"/>
+                  </wp:cNvGraphicFramePr>
+                  <a:graphic xmlns:a="http://schemas.openxmlformats.org/drawingml/2006/main">
+                    <a:graphicData uri="http://schemas.openxmlformats.org/drawingml/2006/picture">
+                      <pic:pic xmlns:pic="http://schemas.openxmlformats.org/drawingml/2006/picture">
+                        <pic:nvPicPr>
+                          <pic:cNvPr id="0" name="Picture 2" descr="C:\Users\Vincent\Desktop\LPSIL_IDSE\Projet_Ronde_des_facs\images\Done.png"/>
+                          <pic:cNvPicPr>
+                            <a:picLocks noChangeAspect="1" noChangeArrowheads="1"/>
+                          </pic:cNvPicPr>
+                        </pic:nvPicPr>
+                        <pic:blipFill>
+                          <a:blip r:embed="rId15">
+                            <a:extLst>
+                              <a:ext uri="{28A0092B-C50C-407E-A947-70E740481C1C}">
+                                <a14:useLocalDpi xmlns:a14="http://schemas.microsoft.com/office/drawing/2010/main" val="0"/>
+                              </a:ext>
+                            </a:extLst>
+                          </a:blip>
+                          <a:srcRect/>
+                          <a:stretch>
+                            <a:fillRect/>
+                          </a:stretch>
+                        </pic:blipFill>
+                        <pic:spPr bwMode="auto">
+                          <a:xfrm>
+                            <a:off x="0" y="0"/>
+                            <a:ext cx="323850" cy="323850"/>
+                          </a:xfrm>
+                          <a:prstGeom prst="rect">
+                            <a:avLst/>
+                          </a:prstGeom>
+                          <a:noFill/>
+                          <a:ln>
+                            <a:noFill/>
+                          </a:ln>
+                        </pic:spPr>
+                      </pic:pic>
+                    </a:graphicData>
+                  </a:graphic>
+                </wp:inline>
+              </w:drawing>
+            </w:r>
+          </w:p>
+        </w:tc>
+      </w:tr>
+      <w:tr>
+        <w:tc>
+          <w:tcPr>
+            <w:tcW w:w="1129" w:type="dxa"/>
+            <w:tcBorders>
+              <w:left w:val="single" w:sz="12" w:space="0" w:color="70AD47" w:themeColor="accent6"/>
+              <w:bottom w:val="single" w:sz="12" w:space="0" w:color="70AD47" w:themeColor="accent6"/>
+            </w:tcBorders>
+          </w:tcPr>
+          <w:p>
+            <w:r>
+              <w:rPr>
+                <w:noProof/>
+                <w:lang w:eastAsia="fr-FR"/>
+              </w:rPr>
+              <mc:AlternateContent>
+                <mc:Choice Requires="wps">
+                  <w:drawing>
+                    <wp:anchor distT="0" distB="0" distL="114300" distR="114300" simplePos="0" relativeHeight="251675648" behindDoc="0" locked="0" layoutInCell="1" allowOverlap="1" wp14:anchorId="7B608C29" wp14:editId="41EE024C">
+                      <wp:simplePos x="0" y="0"/>
+                      <wp:positionH relativeFrom="column">
+                        <wp:posOffset>437515</wp:posOffset>
+                      </wp:positionH>
+                      <wp:positionV relativeFrom="paragraph">
+                        <wp:posOffset>114300</wp:posOffset>
+                      </wp:positionV>
+                      <wp:extent cx="45720" cy="45720"/>
+                      <wp:effectExtent l="0" t="0" r="11430" b="11430"/>
+                      <wp:wrapNone/>
+                      <wp:docPr id="30" name="Rectangle 30"/>
+                      <wp:cNvGraphicFramePr/>
+                      <a:graphic xmlns:a="http://schemas.openxmlformats.org/drawingml/2006/main">
+                        <a:graphicData uri="http://schemas.microsoft.com/office/word/2010/wordprocessingShape">
+                          <wps:wsp>
+                            <wps:cNvSpPr/>
+                            <wps:spPr>
+                              <a:xfrm>
+                                <a:off x="0" y="0"/>
+                                <a:ext cx="45720" cy="45720"/>
+                              </a:xfrm>
+                              <a:prstGeom prst="rect">
+                                <a:avLst/>
+                              </a:prstGeom>
+                              <a:solidFill>
+                                <a:schemeClr val="tx1"/>
+                              </a:solidFill>
+                            </wps:spPr>
+                            <wps:style>
+                              <a:lnRef idx="2">
+                                <a:schemeClr val="accent1">
+                                  <a:shade val="50000"/>
+                                </a:schemeClr>
+                              </a:lnRef>
+                              <a:fillRef idx="1">
+                                <a:schemeClr val="accent1"/>
+                              </a:fillRef>
+                              <a:effectRef idx="0">
+                                <a:schemeClr val="accent1"/>
+                              </a:effectRef>
+                              <a:fontRef idx="minor">
+                                <a:schemeClr val="lt1"/>
+                              </a:fontRef>
+                            </wps:style>
+                            <wps:bodyPr rot="0" spcFirstLastPara="0" vertOverflow="overflow" horzOverflow="overflow" vert="horz" wrap="square" lIns="91440" tIns="45720" rIns="91440" bIns="45720" numCol="1" spcCol="0" rtlCol="0" fromWordArt="0" anchor="ctr" anchorCtr="0" forceAA="0" compatLnSpc="1">
+                              <a:prstTxWarp prst="textNoShape">
+                                <a:avLst/>
+                              </a:prstTxWarp>
+                              <a:noAutofit/>
+                            </wps:bodyPr>
+                          </wps:wsp>
+                        </a:graphicData>
+                      </a:graphic>
+                      <wp14:sizeRelH relativeFrom="margin">
+                        <wp14:pctWidth>0</wp14:pctWidth>
+                      </wp14:sizeRelH>
+                      <wp14:sizeRelV relativeFrom="margin">
+                        <wp14:pctHeight>0</wp14:pctHeight>
+                      </wp14:sizeRelV>
+                    </wp:anchor>
+                  </w:drawing>
+                </mc:Choice>
+                <mc:Fallback>
+                  <w:pict>
+                    <v:rect w14:anchorId="3B59B047" id="Rectangle 30" o:spid="_x0000_s1026" style="position:absolute;margin-left:34.45pt;margin-top:9pt;width:3.6pt;height:3.6pt;z-index:251675648;visibility:visible;mso-wrap-style:square;mso-width-percent:0;mso-height-percent:0;mso-wrap-distance-left:9pt;mso-wrap-distance-top:0;mso-wrap-distance-right:9pt;mso-wrap-distance-bottom:0;mso-position-horizontal:absolute;mso-position-horizontal-relative:text;mso-position-vertical:absolute;mso-position-vertical-relative:text;mso-width-percent:0;mso-height-percent:0;mso-width-relative:margin;mso-height-relative:margin;v-text-anchor:middle" o:gfxdata="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" fillcolor="black [3213]" strokecolor="#1f4d78 [1604]" strokeweight="1pt"/>
+                  </w:pict>
+                </mc:Fallback>
+              </mc:AlternateContent>
+            </w:r>
+          </w:p>
+        </w:tc>
+        <w:tc>
+          <w:tcPr>
+            <w:tcW w:w="6663" w:type="dxa"/>
+            <w:tcBorders>
+              <w:bottom w:val="single" w:sz="12" w:space="0" w:color="70AD47" w:themeColor="accent6"/>
+              <w:right w:val="single" w:sz="8" w:space="0" w:color="70AD47" w:themeColor="accent6"/>
+            </w:tcBorders>
+          </w:tcPr>
+          <w:p>
+            <w:pPr>
+              <w:spacing w:before="120" w:after="120"/>
+            </w:pPr>
+            <w:r>
+              <w:t>Interactions entre le site et la base (requêtes SQL) (</w:t>
+            </w:r>
+            <w:r>
+              <w:rPr>
+                <w:b/>
+              </w:rPr>
+              <w:t>T1.4</w:t>
+            </w:r>
+            <w:r>
+              <w:t>)</w:t>
+            </w:r>
+          </w:p>
+        </w:tc>
+        <w:tc>
+          <w:tcPr>
+            <w:tcW w:w="1270" w:type="dxa"/>
+            <w:tcBorders>
+              <w:left w:val="single" w:sz="8" w:space="0" w:color="70AD47" w:themeColor="accent6"/>
+              <w:bottom w:val="single" w:sz="12" w:space="0" w:color="70AD47" w:themeColor="accent6"/>
+              <w:right w:val="single" w:sz="12" w:space="0" w:color="70AD47" w:themeColor="accent6"/>
+            </w:tcBorders>
+          </w:tcPr>
+          <w:p>
+            <w:pPr>
+              <w:jc w:val="center"/>
+            </w:pPr>
+            <w:r>
+              <w:rPr>
+                <w:noProof/>
+                <w:lang w:eastAsia="fr-FR"/>
+              </w:rPr>
+              <w:drawing>
+                <wp:inline distT="0" distB="0" distL="0" distR="0" wp14:anchorId="62DAEBC2" wp14:editId="03935CA1">
+                  <wp:extent cx="323850" cy="323850"/>
+                  <wp:effectExtent l="0" t="0" r="0" b="0"/>
+                  <wp:docPr id="12" name="Image 12" descr="C:\Users\Vincent\Desktop\LPSIL_IDSE\Projet_Ronde_des_facs\images\Done.png"/>
+                  <wp:cNvGraphicFramePr>
+                    <a:graphicFrameLocks xmlns:a="http://schemas.openxmlformats.org/drawingml/2006/main" noChangeAspect="1"/>
+                  </wp:cNvGraphicFramePr>
+                  <a:graphic xmlns:a="http://schemas.openxmlformats.org/drawingml/2006/main">
+                    <a:graphicData uri="http://schemas.openxmlformats.org/drawingml/2006/picture">
+                      <pic:pic xmlns:pic="http://schemas.openxmlformats.org/drawingml/2006/picture">
+                        <pic:nvPicPr>
+                          <pic:cNvPr id="0" name="Picture 2" descr="C:\Users\Vincent\Desktop\LPSIL_IDSE\Projet_Ronde_des_facs\images\Done.png"/>
+                          <pic:cNvPicPr>
+                            <a:picLocks noChangeAspect="1" noChangeArrowheads="1"/>
+                          </pic:cNvPicPr>
+                        </pic:nvPicPr>
+                        <pic:blipFill>
+                          <a:blip r:embed="rId15">
+                            <a:extLst>
+                              <a:ext uri="{28A0092B-C50C-407E-A947-70E740481C1C}">
+                                <a14:useLocalDpi xmlns:a14="http://schemas.microsoft.com/office/drawing/2010/main" val="0"/>
+                              </a:ext>
+                            </a:extLst>
+                          </a:blip>
+                          <a:srcRect/>
+                          <a:stretch>
+                            <a:fillRect/>
+                          </a:stretch>
+                        </pic:blipFill>
+                        <pic:spPr bwMode="auto">
+                          <a:xfrm>
+                            <a:off x="0" y="0"/>
+                            <a:ext cx="323850" cy="323850"/>
+                          </a:xfrm>
+                          <a:prstGeom prst="rect">
+                            <a:avLst/>
+                          </a:prstGeom>
+                          <a:noFill/>
+                          <a:ln>
+                            <a:noFill/>
+                          </a:ln>
+                        </pic:spPr>
+                      </pic:pic>
+                    </a:graphicData>
+                  </a:graphic>
+                </wp:inline>
+              </w:drawing>
+            </w:r>
+          </w:p>
+        </w:tc>
+      </w:tr>
+      <w:tr>
+        <w:tc>
+          <w:tcPr>
+            <w:tcW w:w="9062" w:type="dxa"/>
+            <w:gridSpan w:val="3"/>
+            <w:tcBorders>
+              <w:top w:val="single" w:sz="12" w:space="0" w:color="70AD47" w:themeColor="accent6"/>
+              <w:left w:val="single" w:sz="12" w:space="0" w:color="70AD47" w:themeColor="accent6"/>
+              <w:bottom w:val="single" w:sz="12" w:space="0" w:color="70AD47" w:themeColor="accent6"/>
+              <w:right w:val="single" w:sz="12" w:space="0" w:color="70AD47" w:themeColor="accent6"/>
+            </w:tcBorders>
+            <w:shd w:val="clear" w:color="auto" w:fill="A8D08D" w:themeFill="accent6" w:themeFillTint="99"/>
+          </w:tcPr>
+          <w:p>
+            <w:pPr>
+              <w:spacing w:before="240" w:line="480" w:lineRule="auto"/>
+            </w:pPr>
+            <w:r>
+              <w:rPr>
+                <w:noProof/>
+                <w:lang w:eastAsia="fr-FR"/>
+              </w:rPr>
+              <mc:AlternateContent>
+                <mc:Choice Requires="wps">
+                  <w:drawing>
+                    <wp:anchor distT="0" distB="0" distL="114300" distR="114300" simplePos="0" relativeHeight="251695104" behindDoc="0" locked="0" layoutInCell="1" allowOverlap="1" wp14:anchorId="47553639" wp14:editId="2B0E0937">
+                      <wp:simplePos x="0" y="0"/>
+                      <wp:positionH relativeFrom="column">
+                        <wp:posOffset>79375</wp:posOffset>
+                      </wp:positionH>
+                      <wp:positionV relativeFrom="paragraph">
+                        <wp:posOffset>203835</wp:posOffset>
+                      </wp:positionV>
+                      <wp:extent cx="85725" cy="85725"/>
+                      <wp:effectExtent l="0" t="0" r="28575" b="28575"/>
+                      <wp:wrapNone/>
+                      <wp:docPr id="40" name="Ellipse 40"/>
+                      <wp:cNvGraphicFramePr/>
+                      <a:graphic xmlns:a="http://schemas.openxmlformats.org/drawingml/2006/main">
+                        <a:graphicData uri="http://schemas.microsoft.com/office/word/2010/wordprocessingShape">
+                          <wps:wsp>
+                            <wps:cNvSpPr/>
+                            <wps:spPr>
+                              <a:xfrm>
+                                <a:off x="0" y="0"/>
+                                <a:ext cx="85725" cy="85725"/>
+                              </a:xfrm>
+                              <a:prstGeom prst="ellipse">
+                                <a:avLst/>
+                              </a:prstGeom>
+                              <a:noFill/>
+                              <a:ln>
+                                <a:solidFill>
+                                  <a:schemeClr val="tx1"/>
+                                </a:solidFill>
+                              </a:ln>
+                            </wps:spPr>
+                            <wps:style>
+                              <a:lnRef idx="2">
+                                <a:schemeClr val="accent1">
+                                  <a:shade val="50000"/>
+                                </a:schemeClr>
+                              </a:lnRef>
+                              <a:fillRef idx="1">
+                                <a:schemeClr val="accent1"/>
+                              </a:fillRef>
+                              <a:effectRef idx="0">
+                                <a:schemeClr val="accent1"/>
+                              </a:effectRef>
+                              <a:fontRef idx="minor">
+                                <a:schemeClr val="lt1"/>
+                              </a:fontRef>
+                            </wps:style>
+                            <wps:bodyPr rot="0" spcFirstLastPara="0" vertOverflow="overflow" horzOverflow="overflow" vert="horz" wrap="square" lIns="91440" tIns="45720" rIns="91440" bIns="45720" numCol="1" spcCol="0" rtlCol="0" fromWordArt="0" anchor="ctr" anchorCtr="0" forceAA="0" compatLnSpc="1">
+                              <a:prstTxWarp prst="textNoShape">
+                                <a:avLst/>
+                              </a:prstTxWarp>
+                              <a:noAutofit/>
+                            </wps:bodyPr>
+                          </wps:wsp>
+                        </a:graphicData>
+                      </a:graphic>
+                      <wp14:sizeRelH relativeFrom="margin">
+                        <wp14:pctWidth>0</wp14:pctWidth>
+                      </wp14:sizeRelH>
+                      <wp14:sizeRelV relativeFrom="margin">
+                        <wp14:pctHeight>0</wp14:pctHeight>
+                      </wp14:sizeRelV>
+                    </wp:anchor>
+                  </w:drawing>
+                </mc:Choice>
+                <mc:Fallback>
+                  <w:pict>
+                    <v:oval w14:anchorId="33A511FD" id="Ellipse 40" o:spid="_x0000_s1026" style="position:absolute;margin-left:6.25pt;margin-top:16.05pt;width:6.75pt;height:6.75pt;z-index:251695104;visibility:visible;mso-wrap-style:square;mso-width-percent:0;mso-height-percent:0;mso-wrap-distance-left:9pt;mso-wrap-distance-top:0;mso-wrap-distance-right:9pt;mso-wrap-distance-bottom:0;mso-position-horizontal:absolute;mso-position-horizontal-relative:text;mso-position-vertical:absolute;mso-position-vertical-relative:text;mso-width-percent:0;mso-height-percent:0;mso-width-relative:margin;mso-height-relative:margin;v-text-anchor:middle" o:gfxdata="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" filled="f" strokecolor="black [3213]" strokeweight="1pt">
+                      <v:stroke joinstyle="miter"/>
+                    </v:oval>
+                  </w:pict>
+                </mc:Fallback>
+              </mc:AlternateContent>
+            </w:r>
+            <w:r>
+              <w:t xml:space="preserve">      </w:t>
+            </w:r>
+            <w:r>
+              <w:t>Web Service (</w:t>
+            </w:r>
+            <w:r>
+              <w:rPr>
+                <w:b/>
+              </w:rPr>
+              <w:t>T2</w:t>
+            </w:r>
+            <w:r>
+              <w:t>) :</w:t>
+            </w:r>
+          </w:p>
+        </w:tc>
+      </w:tr>
+      <w:tr>
+        <w:tc>
+          <w:tcPr>
+            <w:tcW w:w="1129" w:type="dxa"/>
+            <w:tcBorders>
+              <w:top w:val="single" w:sz="12" w:space="0" w:color="70AD47" w:themeColor="accent6"/>
+              <w:left w:val="single" w:sz="12" w:space="0" w:color="70AD47" w:themeColor="accent6"/>
+            </w:tcBorders>
+          </w:tcPr>
+          <w:p>
+            <w:r>
+              <w:rPr>
+                <w:noProof/>
+                <w:lang w:eastAsia="fr-FR"/>
+              </w:rPr>
+              <mc:AlternateContent>
+                <mc:Choice Requires="wps">
+                  <w:drawing>
+                    <wp:anchor distT="0" distB="0" distL="114300" distR="114300" simplePos="0" relativeHeight="251677696" behindDoc="0" locked="0" layoutInCell="1" allowOverlap="1" wp14:anchorId="54845B05" wp14:editId="74A4B910">
+                      <wp:simplePos x="0" y="0"/>
+                      <wp:positionH relativeFrom="column">
+                        <wp:posOffset>466090</wp:posOffset>
+                      </wp:positionH>
+                      <wp:positionV relativeFrom="paragraph">
+                        <wp:posOffset>125095</wp:posOffset>
+                      </wp:positionV>
+                      <wp:extent cx="45720" cy="45720"/>
+                      <wp:effectExtent l="0" t="0" r="11430" b="11430"/>
+                      <wp:wrapNone/>
+                      <wp:docPr id="31" name="Rectangle 31"/>
+                      <wp:cNvGraphicFramePr/>
+                      <a:graphic xmlns:a="http://schemas.openxmlformats.org/drawingml/2006/main">
+                        <a:graphicData uri="http://schemas.microsoft.com/office/word/2010/wordprocessingShape">
+                          <wps:wsp>
+                            <wps:cNvSpPr/>
+                            <wps:spPr>
+                              <a:xfrm>
+                                <a:off x="0" y="0"/>
+                                <a:ext cx="45720" cy="45720"/>
+                              </a:xfrm>
+                              <a:prstGeom prst="rect">
+                                <a:avLst/>
+                              </a:prstGeom>
+                              <a:solidFill>
+                                <a:schemeClr val="tx1"/>
+                              </a:solidFill>
+                            </wps:spPr>
+                            <wps:style>
+                              <a:lnRef idx="2">
+                                <a:schemeClr val="accent1">
+                                  <a:shade val="50000"/>
+                                </a:schemeClr>
+                              </a:lnRef>
+                              <a:fillRef idx="1">
+                                <a:schemeClr val="accent1"/>
+                              </a:fillRef>
+                              <a:effectRef idx="0">
+                                <a:schemeClr val="accent1"/>
+                              </a:effectRef>
+                              <a:fontRef idx="minor">
+                                <a:schemeClr val="lt1"/>
+                              </a:fontRef>
+                            </wps:style>
+                            <wps:bodyPr rot="0" spcFirstLastPara="0" vertOverflow="overflow" horzOverflow="overflow" vert="horz" wrap="square" lIns="91440" tIns="45720" rIns="91440" bIns="45720" numCol="1" spcCol="0" rtlCol="0" fromWordArt="0" anchor="ctr" anchorCtr="0" forceAA="0" compatLnSpc="1">
+                              <a:prstTxWarp prst="textNoShape">
+                                <a:avLst/>
+                              </a:prstTxWarp>
+                              <a:noAutofit/>
+                            </wps:bodyPr>
+                          </wps:wsp>
+                        </a:graphicData>
+                      </a:graphic>
+                      <wp14:sizeRelH relativeFrom="margin">
+                        <wp14:pctWidth>0</wp14:pctWidth>
+                      </wp14:sizeRelH>
+                      <wp14:sizeRelV relativeFrom="margin">
+                        <wp14:pctHeight>0</wp14:pctHeight>
+                      </wp14:sizeRelV>
+                    </wp:anchor>
+                  </w:drawing>
+                </mc:Choice>
+                <mc:Fallback>
+                  <w:pict>
+                    <v:rect w14:anchorId="380A8DF3" id="Rectangle 31" o:spid="_x0000_s1026" style="position:absolute;margin-left:36.7pt;margin-top:9.85pt;width:3.6pt;height:3.6pt;z-index:251677696;visibility:visible;mso-wrap-style:square;mso-width-percent:0;mso-height-percent:0;mso-wrap-distance-left:9pt;mso-wrap-distance-top:0;mso-wrap-distance-right:9pt;mso-wrap-distance-bottom:0;mso-position-horizontal:absolute;mso-position-horizontal-relative:text;mso-position-vertical:absolute;mso-position-vertical-relative:text;mso-width-percent:0;mso-height-percent:0;mso-width-relative:margin;mso-height-relative:margin;v-text-anchor:middle" o:gfxdata="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" fillcolor="black [3213]" strokecolor="#1f4d78 [1604]" strokeweight="1pt"/>
+                  </w:pict>
+                </mc:Fallback>
+              </mc:AlternateContent>
+            </w:r>
+          </w:p>
+        </w:tc>
+        <w:tc>
+          <w:tcPr>
+            <w:tcW w:w="6663" w:type="dxa"/>
+            <w:tcBorders>
+              <w:top w:val="single" w:sz="12" w:space="0" w:color="70AD47" w:themeColor="accent6"/>
+              <w:right w:val="single" w:sz="8" w:space="0" w:color="70AD47" w:themeColor="accent6"/>
+            </w:tcBorders>
+          </w:tcPr>
+          <w:p>
+            <w:pPr>
+              <w:spacing w:before="120" w:after="120"/>
+            </w:pPr>
+            <w:r>
+              <w:t>Récupération des données de l’application (</w:t>
+            </w:r>
+            <w:r>
+              <w:rPr>
+                <w:b/>
+              </w:rPr>
+              <w:t>T2.1</w:t>
+            </w:r>
+            <w:r>
+              <w:t>)</w:t>
+            </w:r>
+          </w:p>
+        </w:tc>
+        <w:tc>
+          <w:tcPr>
+            <w:tcW w:w="1270" w:type="dxa"/>
+            <w:tcBorders>
+              <w:top w:val="single" w:sz="12" w:space="0" w:color="70AD47" w:themeColor="accent6"/>
+              <w:left w:val="single" w:sz="8" w:space="0" w:color="70AD47" w:themeColor="accent6"/>
+              <w:right w:val="single" w:sz="12" w:space="0" w:color="70AD47" w:themeColor="accent6"/>
+            </w:tcBorders>
+          </w:tcPr>
+          <w:p>
+            <w:pPr>
+              <w:jc w:val="center"/>
+            </w:pPr>
+            <w:r>
+              <w:rPr>
+                <w:noProof/>
+                <w:lang w:eastAsia="fr-FR"/>
+              </w:rPr>
+              <w:drawing>
+                <wp:inline distT="0" distB="0" distL="0" distR="0" wp14:anchorId="6E5C8A61" wp14:editId="6F3596E8">
+                  <wp:extent cx="323850" cy="323850"/>
+                  <wp:effectExtent l="0" t="0" r="0" b="0"/>
+                  <wp:docPr id="13" name="Image 13" descr="C:\Users\Vincent\Desktop\LPSIL_IDSE\Projet_Ronde_des_facs\images\Not_Done.png"/>
+                  <wp:cNvGraphicFramePr>
+                    <a:graphicFrameLocks xmlns:a="http://schemas.openxmlformats.org/drawingml/2006/main" noChangeAspect="1"/>
+                  </wp:cNvGraphicFramePr>
+                  <a:graphic xmlns:a="http://schemas.openxmlformats.org/drawingml/2006/main">
+                    <a:graphicData uri="http://schemas.openxmlformats.org/drawingml/2006/picture">
+                      <pic:pic xmlns:pic="http://schemas.openxmlformats.org/drawingml/2006/picture">
+                        <pic:nvPicPr>
+                          <pic:cNvPr id="0" name="Picture 3" descr="C:\Users\Vincent\Desktop\LPSIL_IDSE\Projet_Ronde_des_facs\images\Not_Done.png"/>
+                          <pic:cNvPicPr>
+                            <a:picLocks noChangeAspect="1" noChangeArrowheads="1"/>
+                          </pic:cNvPicPr>
+                        </pic:nvPicPr>
+                        <pic:blipFill>
+                          <a:blip r:embed="rId16">
+                            <a:extLst>
+                              <a:ext uri="{28A0092B-C50C-407E-A947-70E740481C1C}">
+                                <a14:useLocalDpi xmlns:a14="http://schemas.microsoft.com/office/drawing/2010/main" val="0"/>
+                              </a:ext>
+                            </a:extLst>
+                          </a:blip>
+                          <a:srcRect/>
+                          <a:stretch>
+                            <a:fillRect/>
+                          </a:stretch>
+                        </pic:blipFill>
+                        <pic:spPr bwMode="auto">
+                          <a:xfrm>
+                            <a:off x="0" y="0"/>
+                            <a:ext cx="323850" cy="323850"/>
+                          </a:xfrm>
+                          <a:prstGeom prst="rect">
+                            <a:avLst/>
+                          </a:prstGeom>
+                          <a:noFill/>
+                          <a:ln>
+                            <a:noFill/>
+                          </a:ln>
+                        </pic:spPr>
+                      </pic:pic>
+                    </a:graphicData>
+                  </a:graphic>
+                </wp:inline>
+              </w:drawing>
+            </w:r>
+          </w:p>
+        </w:tc>
+      </w:tr>
+      <w:tr>
+        <w:tc>
+          <w:tcPr>
+            <w:tcW w:w="1129" w:type="dxa"/>
+            <w:tcBorders>
+              <w:left w:val="single" w:sz="12" w:space="0" w:color="70AD47" w:themeColor="accent6"/>
+              <w:bottom w:val="single" w:sz="4" w:space="0" w:color="auto"/>
+            </w:tcBorders>
+          </w:tcPr>
+          <w:p>
+            <w:r>
+              <w:rPr>
+                <w:noProof/>
+                <w:lang w:eastAsia="fr-FR"/>
+              </w:rPr>
+              <mc:AlternateContent>
+                <mc:Choice Requires="wps">
+                  <w:drawing>
+                    <wp:anchor distT="0" distB="0" distL="114300" distR="114300" simplePos="0" relativeHeight="251679744" behindDoc="0" locked="0" layoutInCell="1" allowOverlap="1" wp14:anchorId="75EB433B" wp14:editId="5D7F1F80">
+                      <wp:simplePos x="0" y="0"/>
+                      <wp:positionH relativeFrom="column">
+                        <wp:posOffset>466090</wp:posOffset>
+                      </wp:positionH>
+                      <wp:positionV relativeFrom="paragraph">
+                        <wp:posOffset>119380</wp:posOffset>
+                      </wp:positionV>
+                      <wp:extent cx="45720" cy="45720"/>
+                      <wp:effectExtent l="0" t="0" r="11430" b="11430"/>
+                      <wp:wrapNone/>
+                      <wp:docPr id="32" name="Rectangle 32"/>
+                      <wp:cNvGraphicFramePr/>
+                      <a:graphic xmlns:a="http://schemas.openxmlformats.org/drawingml/2006/main">
+                        <a:graphicData uri="http://schemas.microsoft.com/office/word/2010/wordprocessingShape">
+                          <wps:wsp>
+                            <wps:cNvSpPr/>
+                            <wps:spPr>
+                              <a:xfrm>
+                                <a:off x="0" y="0"/>
+                                <a:ext cx="45720" cy="45720"/>
+                              </a:xfrm>
+                              <a:prstGeom prst="rect">
+                                <a:avLst/>
+                              </a:prstGeom>
+                              <a:solidFill>
+                                <a:schemeClr val="tx1"/>
+                              </a:solidFill>
+                            </wps:spPr>
+                            <wps:style>
+                              <a:lnRef idx="2">
+                                <a:schemeClr val="accent1">
+                                  <a:shade val="50000"/>
+                                </a:schemeClr>
+                              </a:lnRef>
+                              <a:fillRef idx="1">
+                                <a:schemeClr val="accent1"/>
+                              </a:fillRef>
+                              <a:effectRef idx="0">
+                                <a:schemeClr val="accent1"/>
+                              </a:effectRef>
+                              <a:fontRef idx="minor">
+                                <a:schemeClr val="lt1"/>
+                              </a:fontRef>
+                            </wps:style>
+                            <wps:bodyPr rot="0" spcFirstLastPara="0" vertOverflow="overflow" horzOverflow="overflow" vert="horz" wrap="square" lIns="91440" tIns="45720" rIns="91440" bIns="45720" numCol="1" spcCol="0" rtlCol="0" fromWordArt="0" anchor="ctr" anchorCtr="0" forceAA="0" compatLnSpc="1">
+                              <a:prstTxWarp prst="textNoShape">
+                                <a:avLst/>
+                              </a:prstTxWarp>
+                              <a:noAutofit/>
+                            </wps:bodyPr>
+                          </wps:wsp>
+                        </a:graphicData>
+                      </a:graphic>
+                      <wp14:sizeRelH relativeFrom="margin">
+                        <wp14:pctWidth>0</wp14:pctWidth>
+                      </wp14:sizeRelH>
+                      <wp14:sizeRelV relativeFrom="margin">
+                        <wp14:pctHeight>0</wp14:pctHeight>
+                      </wp14:sizeRelV>
+                    </wp:anchor>
+                  </w:drawing>
+                </mc:Choice>
+                <mc:Fallback>
+                  <w:pict>
+                    <v:rect w14:anchorId="218E0755" id="Rectangle 32" o:spid="_x0000_s1026" style="position:absolute;margin-left:36.7pt;margin-top:9.4pt;width:3.6pt;height:3.6pt;z-index:251679744;visibility:visible;mso-wrap-style:square;mso-width-percent:0;mso-height-percent:0;mso-wrap-distance-left:9pt;mso-wrap-distance-top:0;mso-wrap-distance-right:9pt;mso-wrap-distance-bottom:0;mso-position-horizontal:absolute;mso-position-horizontal-relative:text;mso-position-vertical:absolute;mso-position-vertical-relative:text;mso-width-percent:0;mso-height-percent:0;mso-width-relative:margin;mso-height-relative:margin;v-text-anchor:middle" o:gfxdata="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" fillcolor="black [3213]" strokecolor="#1f4d78 [1604]" strokeweight="1pt"/>
+                  </w:pict>
+                </mc:Fallback>
+              </mc:AlternateContent>
+            </w:r>
+          </w:p>
+        </w:tc>
+        <w:tc>
+          <w:tcPr>
+            <w:tcW w:w="6663" w:type="dxa"/>
+            <w:tcBorders>
+              <w:bottom w:val="single" w:sz="4" w:space="0" w:color="auto"/>
+              <w:right w:val="single" w:sz="8" w:space="0" w:color="70AD47" w:themeColor="accent6"/>
+            </w:tcBorders>
+          </w:tcPr>
+          <w:p>
+            <w:pPr>
+              <w:spacing w:before="120" w:after="120"/>
+            </w:pPr>
+            <w:r>
+              <w:t>Transfert et insertion des données dans la base de données du site internet (</w:t>
+            </w:r>
+            <w:r>
+              <w:rPr>
+                <w:b/>
+              </w:rPr>
+              <w:t>T2.2</w:t>
+            </w:r>
+            <w:r>
+              <w:t>) </w:t>
+            </w:r>
+          </w:p>
+        </w:tc>
+        <w:tc>
+          <w:tcPr>
+            <w:tcW w:w="1270" w:type="dxa"/>
+            <w:tcBorders>
+              <w:left w:val="single" w:sz="8" w:space="0" w:color="70AD47" w:themeColor="accent6"/>
+              <w:bottom w:val="single" w:sz="4" w:space="0" w:color="auto"/>
+              <w:right w:val="single" w:sz="12" w:space="0" w:color="70AD47" w:themeColor="accent6"/>
+            </w:tcBorders>
+          </w:tcPr>
+          <w:p>
+            <w:pPr>
+              <w:spacing w:before="120" w:after="120"/>
+              <w:jc w:val="center"/>
+            </w:pPr>
+            <w:r>
+              <w:rPr>
+                <w:noProof/>
+                <w:lang w:eastAsia="fr-FR"/>
+              </w:rPr>
+              <w:drawing>
+                <wp:inline distT="0" distB="0" distL="0" distR="0" wp14:anchorId="70E84F15" wp14:editId="1B2ED3D0">
+                  <wp:extent cx="323850" cy="323850"/>
+                  <wp:effectExtent l="0" t="0" r="0" b="0"/>
+                  <wp:docPr id="25" name="Image 25" descr="C:\Users\Vincent\Desktop\LPSIL_IDSE\Projet_Ronde_des_facs\images\Done.png"/>
+                  <wp:cNvGraphicFramePr>
+                    <a:graphicFrameLocks xmlns:a="http://schemas.openxmlformats.org/drawingml/2006/main" noChangeAspect="1"/>
+                  </wp:cNvGraphicFramePr>
+                  <a:graphic xmlns:a="http://schemas.openxmlformats.org/drawingml/2006/main">
+                    <a:graphicData uri="http://schemas.openxmlformats.org/drawingml/2006/picture">
+                      <pic:pic xmlns:pic="http://schemas.openxmlformats.org/drawingml/2006/picture">
+                        <pic:nvPicPr>
+                          <pic:cNvPr id="0" name="Picture 2" descr="C:\Users\Vincent\Desktop\LPSIL_IDSE\Projet_Ronde_des_facs\images\Done.png"/>
+                          <pic:cNvPicPr>
+                            <a:picLocks noChangeAspect="1" noChangeArrowheads="1"/>
+                          </pic:cNvPicPr>
+                        </pic:nvPicPr>
+                        <pic:blipFill>
+                          <a:blip r:embed="rId15">
+                            <a:extLst>
+                              <a:ext uri="{28A0092B-C50C-407E-A947-70E740481C1C}">
+                                <a14:useLocalDpi xmlns:a14="http://schemas.microsoft.com/office/drawing/2010/main" val="0"/>
+                              </a:ext>
+                            </a:extLst>
+                          </a:blip>
+                          <a:srcRect/>
+                          <a:stretch>
+                            <a:fillRect/>
+                          </a:stretch>
+                        </pic:blipFill>
+                        <pic:spPr bwMode="auto">
+                          <a:xfrm>
+                            <a:off x="0" y="0"/>
+                            <a:ext cx="323850" cy="323850"/>
+                          </a:xfrm>
+                          <a:prstGeom prst="rect">
+                            <a:avLst/>
+                          </a:prstGeom>
+                          <a:noFill/>
+                          <a:ln>
+                            <a:noFill/>
+                          </a:ln>
+                        </pic:spPr>
+                      </pic:pic>
+                    </a:graphicData>
+                  </a:graphic>
+                </wp:inline>
+              </w:drawing>
+            </w:r>
+          </w:p>
+        </w:tc>
+      </w:tr>
+      <w:tr>
+        <w:tc>
+          <w:tcPr>
+            <w:tcW w:w="9062" w:type="dxa"/>
+            <w:gridSpan w:val="3"/>
+            <w:tcBorders>
+              <w:left w:val="single" w:sz="12" w:space="0" w:color="70AD47" w:themeColor="accent6"/>
+              <w:bottom w:val="single" w:sz="12" w:space="0" w:color="70AD47" w:themeColor="accent6"/>
+              <w:right w:val="single" w:sz="12" w:space="0" w:color="70AD47" w:themeColor="accent6"/>
+            </w:tcBorders>
+            <w:shd w:val="clear" w:color="auto" w:fill="A8D08D" w:themeFill="accent6" w:themeFillTint="99"/>
+          </w:tcPr>
+          <w:p>
+            <w:pPr>
+              <w:spacing w:before="240" w:line="480" w:lineRule="auto"/>
+            </w:pPr>
+            <w:r>
+              <w:rPr>
+                <w:noProof/>
+                <w:lang w:eastAsia="fr-FR"/>
+              </w:rPr>
+              <mc:AlternateContent>
+                <mc:Choice Requires="wps">
+                  <w:drawing>
+                    <wp:anchor distT="0" distB="0" distL="114300" distR="114300" simplePos="0" relativeHeight="251697152" behindDoc="0" locked="0" layoutInCell="1" allowOverlap="1" wp14:anchorId="6E809DB7" wp14:editId="572F5670">
+                      <wp:simplePos x="0" y="0"/>
+                      <wp:positionH relativeFrom="column">
+                        <wp:posOffset>107950</wp:posOffset>
+                      </wp:positionH>
+                      <wp:positionV relativeFrom="paragraph">
+                        <wp:posOffset>206375</wp:posOffset>
+                      </wp:positionV>
+                      <wp:extent cx="85725" cy="85725"/>
+                      <wp:effectExtent l="0" t="0" r="28575" b="28575"/>
+                      <wp:wrapNone/>
+                      <wp:docPr id="41" name="Ellipse 41"/>
+                      <wp:cNvGraphicFramePr/>
+                      <a:graphic xmlns:a="http://schemas.openxmlformats.org/drawingml/2006/main">
+                        <a:graphicData uri="http://schemas.microsoft.com/office/word/2010/wordprocessingShape">
+                          <wps:wsp>
+                            <wps:cNvSpPr/>
+                            <wps:spPr>
+                              <a:xfrm>
+                                <a:off x="0" y="0"/>
+                                <a:ext cx="85725" cy="85725"/>
+                              </a:xfrm>
+                              <a:prstGeom prst="ellipse">
+                                <a:avLst/>
+                              </a:prstGeom>
+                              <a:noFill/>
+                              <a:ln>
+                                <a:solidFill>
+                                  <a:schemeClr val="tx1"/>
+                                </a:solidFill>
+                              </a:ln>
+                            </wps:spPr>
+                            <wps:style>
+                              <a:lnRef idx="2">
+                                <a:schemeClr val="accent1">
+                                  <a:shade val="50000"/>
+                                </a:schemeClr>
+                              </a:lnRef>
+                              <a:fillRef idx="1">
+                                <a:schemeClr val="accent1"/>
+                              </a:fillRef>
+                              <a:effectRef idx="0">
+                                <a:schemeClr val="accent1"/>
+                              </a:effectRef>
+                              <a:fontRef idx="minor">
+                                <a:schemeClr val="lt1"/>
+                              </a:fontRef>
+                            </wps:style>
+                            <wps:bodyPr rot="0" spcFirstLastPara="0" vertOverflow="overflow" horzOverflow="overflow" vert="horz" wrap="square" lIns="91440" tIns="45720" rIns="91440" bIns="45720" numCol="1" spcCol="0" rtlCol="0" fromWordArt="0" anchor="ctr" anchorCtr="0" forceAA="0" compatLnSpc="1">
+                              <a:prstTxWarp prst="textNoShape">
+                                <a:avLst/>
+                              </a:prstTxWarp>
+                              <a:noAutofit/>
+                            </wps:bodyPr>
+                          </wps:wsp>
+                        </a:graphicData>
+                      </a:graphic>
+                      <wp14:sizeRelH relativeFrom="margin">
+                        <wp14:pctWidth>0</wp14:pctWidth>
+                      </wp14:sizeRelH>
+                      <wp14:sizeRelV relativeFrom="margin">
+                        <wp14:pctHeight>0</wp14:pctHeight>
+                      </wp14:sizeRelV>
+                    </wp:anchor>
+                  </w:drawing>
+                </mc:Choice>
+                <mc:Fallback>
+                  <w:pict>
+                    <v:oval w14:anchorId="26B13A24" id="Ellipse 41" o:spid="_x0000_s1026" style="position:absolute;margin-left:8.5pt;margin-top:16.25pt;width:6.75pt;height:6.75pt;z-index:251697152;visibility:visible;mso-wrap-style:square;mso-width-percent:0;mso-height-percent:0;mso-wrap-distance-left:9pt;mso-wrap-distance-top:0;mso-wrap-distance-right:9pt;mso-wrap-distance-bottom:0;mso-position-horizontal:absolute;mso-position-horizontal-relative:text;mso-position-vertical:absolute;mso-position-vertical-relative:text;mso-width-percent:0;mso-height-percent:0;mso-width-relative:margin;mso-height-relative:margin;v-text-anchor:middle" o:gfxdata="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" filled="f" strokecolor="black [3213]" strokeweight="1pt">
+                      <v:stroke joinstyle="miter"/>
+                    </v:oval>
+                  </w:pict>
+                </mc:Fallback>
+              </mc:AlternateContent>
+            </w:r>
+            <w:r>
+              <w:t xml:space="preserve">       </w:t>
+            </w:r>
+            <w:r>
+              <w:t>Application (</w:t>
+            </w:r>
+            <w:r>
+              <w:rPr>
+                <w:b/>
+              </w:rPr>
+              <w:t>T3</w:t>
+            </w:r>
+            <w:r>
+              <w:t>) :</w:t>
+            </w:r>
+          </w:p>
+        </w:tc>
+      </w:tr>
+      <w:tr>
+        <w:tc>
+          <w:tcPr>
+            <w:tcW w:w="1129" w:type="dxa"/>
+            <w:tcBorders>
+              <w:top w:val="single" w:sz="12" w:space="0" w:color="70AD47" w:themeColor="accent6"/>
+              <w:left w:val="single" w:sz="12" w:space="0" w:color="70AD47" w:themeColor="accent6"/>
+            </w:tcBorders>
+          </w:tcPr>
+          <w:p>
+            <w:r>
+              <w:rPr>
+                <w:noProof/>
+                <w:lang w:eastAsia="fr-FR"/>
+              </w:rPr>
+              <mc:AlternateContent>
+                <mc:Choice Requires="wps">
+                  <w:drawing>
+                    <wp:anchor distT="0" distB="0" distL="114300" distR="114300" simplePos="0" relativeHeight="251681792" behindDoc="0" locked="0" layoutInCell="1" allowOverlap="1" wp14:anchorId="4E13E253" wp14:editId="6BDE699C">
+                      <wp:simplePos x="0" y="0"/>
+                      <wp:positionH relativeFrom="column">
+                        <wp:posOffset>466090</wp:posOffset>
+                      </wp:positionH>
+                      <wp:positionV relativeFrom="paragraph">
+                        <wp:posOffset>118110</wp:posOffset>
+                      </wp:positionV>
+                      <wp:extent cx="45720" cy="45720"/>
+                      <wp:effectExtent l="0" t="0" r="11430" b="11430"/>
+                      <wp:wrapNone/>
+                      <wp:docPr id="33" name="Rectangle 33"/>
+                      <wp:cNvGraphicFramePr/>
+                      <a:graphic xmlns:a="http://schemas.openxmlformats.org/drawingml/2006/main">
+                        <a:graphicData uri="http://schemas.microsoft.com/office/word/2010/wordprocessingShape">
+                          <wps:wsp>
+                            <wps:cNvSpPr/>
+                            <wps:spPr>
+                              <a:xfrm>
+                                <a:off x="0" y="0"/>
+                                <a:ext cx="45720" cy="45720"/>
+                              </a:xfrm>
+                              <a:prstGeom prst="rect">
+                                <a:avLst/>
+                              </a:prstGeom>
+                              <a:solidFill>
+                                <a:schemeClr val="tx1"/>
+                              </a:solidFill>
+                            </wps:spPr>
+                            <wps:style>
+                              <a:lnRef idx="2">
+                                <a:schemeClr val="accent1">
+                                  <a:shade val="50000"/>
+                                </a:schemeClr>
+                              </a:lnRef>
+                              <a:fillRef idx="1">
+                                <a:schemeClr val="accent1"/>
+                              </a:fillRef>
+                              <a:effectRef idx="0">
+                                <a:schemeClr val="accent1"/>
+                              </a:effectRef>
+                              <a:fontRef idx="minor">
+                                <a:schemeClr val="lt1"/>
+                              </a:fontRef>
+                            </wps:style>
+                            <wps:bodyPr rot="0" spcFirstLastPara="0" vertOverflow="overflow" horzOverflow="overflow" vert="horz" wrap="square" lIns="91440" tIns="45720" rIns="91440" bIns="45720" numCol="1" spcCol="0" rtlCol="0" fromWordArt="0" anchor="ctr" anchorCtr="0" forceAA="0" compatLnSpc="1">
+                              <a:prstTxWarp prst="textNoShape">
+                                <a:avLst/>
+                              </a:prstTxWarp>
+                              <a:noAutofit/>
+                            </wps:bodyPr>
+                          </wps:wsp>
+                        </a:graphicData>
+                      </a:graphic>
+                      <wp14:sizeRelH relativeFrom="margin">
+                        <wp14:pctWidth>0</wp14:pctWidth>
+                      </wp14:sizeRelH>
+                      <wp14:sizeRelV relativeFrom="margin">
+                        <wp14:pctHeight>0</wp14:pctHeight>
+                      </wp14:sizeRelV>
+                    </wp:anchor>
+                  </w:drawing>
+                </mc:Choice>
+                <mc:Fallback>
+                  <w:pict>
+                    <v:rect w14:anchorId="007BCDF4" id="Rectangle 33" o:spid="_x0000_s1026" style="position:absolute;margin-left:36.7pt;margin-top:9.3pt;width:3.6pt;height:3.6pt;z-index:251681792;visibility:visible;mso-wrap-style:square;mso-width-percent:0;mso-height-percent:0;mso-wrap-distance-left:9pt;mso-wrap-distance-top:0;mso-wrap-distance-right:9pt;mso-wrap-distance-bottom:0;mso-position-horizontal:absolute;mso-position-horizontal-relative:text;mso-position-vertical:absolute;mso-position-vertical-relative:text;mso-width-percent:0;mso-height-percent:0;mso-width-relative:margin;mso-height-relative:margin;v-text-anchor:middle" o:gfxdata="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" fillcolor="black [3213]" strokecolor="#1f4d78 [1604]" strokeweight="1pt"/>
+                  </w:pict>
+                </mc:Fallback>
+              </mc:AlternateContent>
+            </w:r>
+          </w:p>
+        </w:tc>
+        <w:tc>
+          <w:tcPr>
+            <w:tcW w:w="6663" w:type="dxa"/>
+            <w:tcBorders>
+              <w:top w:val="single" w:sz="12" w:space="0" w:color="70AD47" w:themeColor="accent6"/>
+              <w:right w:val="single" w:sz="4" w:space="0" w:color="70AD47" w:themeColor="accent6"/>
+            </w:tcBorders>
+          </w:tcPr>
+          <w:p>
+            <w:pPr>
+              <w:spacing w:before="120" w:after="120"/>
+            </w:pPr>
+            <w:r>
+              <w:t>Interface graphique (</w:t>
+            </w:r>
+            <w:r>
+              <w:rPr>
+                <w:b/>
+              </w:rPr>
+              <w:t>T3.1</w:t>
+            </w:r>
+            <w:r>
+              <w:t>)</w:t>
+            </w:r>
+          </w:p>
+        </w:tc>
+        <w:tc>
+          <w:tcPr>
+            <w:tcW w:w="1270" w:type="dxa"/>
+            <w:tcBorders>
+              <w:top w:val="single" w:sz="12" w:space="0" w:color="70AD47" w:themeColor="accent6"/>
+              <w:left w:val="single" w:sz="4" w:space="0" w:color="70AD47" w:themeColor="accent6"/>
+              <w:right w:val="single" w:sz="12" w:space="0" w:color="70AD47" w:themeColor="accent6"/>
+            </w:tcBorders>
+          </w:tcPr>
+          <w:p>
+            <w:pPr>
+              <w:jc w:val="center"/>
+            </w:pPr>
+            <w:r>
+              <w:rPr>
+                <w:noProof/>
+                <w:lang w:eastAsia="fr-FR"/>
+              </w:rPr>
+              <w:drawing>
+                <wp:inline distT="0" distB="0" distL="0" distR="0" wp14:anchorId="4E866F3F" wp14:editId="16669B2E">
+                  <wp:extent cx="323850" cy="323850"/>
+                  <wp:effectExtent l="0" t="0" r="0" b="0"/>
+                  <wp:docPr id="15" name="Image 15" descr="C:\Users\Vincent\Desktop\LPSIL_IDSE\Projet_Ronde_des_facs\images\Done.png"/>
+                  <wp:cNvGraphicFramePr>
+                    <a:graphicFrameLocks xmlns:a="http://schemas.openxmlformats.org/drawingml/2006/main" noChangeAspect="1"/>
+                  </wp:cNvGraphicFramePr>
+                  <a:graphic xmlns:a="http://schemas.openxmlformats.org/drawingml/2006/main">
+                    <a:graphicData uri="http://schemas.openxmlformats.org/drawingml/2006/picture">
+                      <pic:pic xmlns:pic="http://schemas.openxmlformats.org/drawingml/2006/picture">
+                        <pic:nvPicPr>
+                          <pic:cNvPr id="0" name="Picture 2" descr="C:\Users\Vincent\Desktop\LPSIL_IDSE\Projet_Ronde_des_facs\images\Done.png"/>
+                          <pic:cNvPicPr>
+                            <a:picLocks noChangeAspect="1" noChangeArrowheads="1"/>
+                          </pic:cNvPicPr>
+                        </pic:nvPicPr>
+                        <pic:blipFill>
+                          <a:blip r:embed="rId15">
+                            <a:extLst>
+                              <a:ext uri="{28A0092B-C50C-407E-A947-70E740481C1C}">
+                                <a14:useLocalDpi xmlns:a14="http://schemas.microsoft.com/office/drawing/2010/main" val="0"/>
+                              </a:ext>
+                            </a:extLst>
+                          </a:blip>
+                          <a:srcRect/>
+                          <a:stretch>
+                            <a:fillRect/>
+                          </a:stretch>
+                        </pic:blipFill>
+                        <pic:spPr bwMode="auto">
+                          <a:xfrm>
+                            <a:off x="0" y="0"/>
+                            <a:ext cx="323850" cy="323850"/>
+                          </a:xfrm>
+                          <a:prstGeom prst="rect">
+                            <a:avLst/>
+                          </a:prstGeom>
+                          <a:noFill/>
+                          <a:ln>
+                            <a:noFill/>
+                          </a:ln>
+                        </pic:spPr>
+                      </pic:pic>
+                    </a:graphicData>
+                  </a:graphic>
+                </wp:inline>
+              </w:drawing>
+            </w:r>
+          </w:p>
+        </w:tc>
+      </w:tr>
+      <w:tr>
+        <w:tc>
+          <w:tcPr>
+            <w:tcW w:w="1129" w:type="dxa"/>
+            <w:tcBorders>
+              <w:left w:val="single" w:sz="12" w:space="0" w:color="70AD47" w:themeColor="accent6"/>
+            </w:tcBorders>
+          </w:tcPr>
+          <w:p>
+            <w:r>
+              <w:rPr>
+                <w:noProof/>
+                <w:lang w:eastAsia="fr-FR"/>
+              </w:rPr>
+              <mc:AlternateContent>
+                <mc:Choice Requires="wps">
+                  <w:drawing>
+                    <wp:anchor distT="0" distB="0" distL="114300" distR="114300" simplePos="0" relativeHeight="251683840" behindDoc="0" locked="0" layoutInCell="1" allowOverlap="1" wp14:anchorId="795BFEA3" wp14:editId="5944A5A1">
+                      <wp:simplePos x="0" y="0"/>
+                      <wp:positionH relativeFrom="column">
+                        <wp:posOffset>475615</wp:posOffset>
+                      </wp:positionH>
+                      <wp:positionV relativeFrom="paragraph">
+                        <wp:posOffset>112395</wp:posOffset>
+                      </wp:positionV>
+                      <wp:extent cx="45720" cy="45720"/>
+                      <wp:effectExtent l="0" t="0" r="11430" b="11430"/>
+                      <wp:wrapNone/>
+                      <wp:docPr id="34" name="Rectangle 34"/>
+                      <wp:cNvGraphicFramePr/>
+                      <a:graphic xmlns:a="http://schemas.openxmlformats.org/drawingml/2006/main">
+                        <a:graphicData uri="http://schemas.microsoft.com/office/word/2010/wordprocessingShape">
+                          <wps:wsp>
+                            <wps:cNvSpPr/>
+                            <wps:spPr>
+                              <a:xfrm>
+                                <a:off x="0" y="0"/>
+                                <a:ext cx="45720" cy="45720"/>
+                              </a:xfrm>
+                              <a:prstGeom prst="rect">
+                                <a:avLst/>
+                              </a:prstGeom>
+                              <a:solidFill>
+                                <a:schemeClr val="tx1"/>
+                              </a:solidFill>
+                            </wps:spPr>
+                            <wps:style>
+                              <a:lnRef idx="2">
+                                <a:schemeClr val="accent1">
+                                  <a:shade val="50000"/>
+                                </a:schemeClr>
+                              </a:lnRef>
+                              <a:fillRef idx="1">
+                                <a:schemeClr val="accent1"/>
+                              </a:fillRef>
+                              <a:effectRef idx="0">
+                                <a:schemeClr val="accent1"/>
+                              </a:effectRef>
+                              <a:fontRef idx="minor">
+                                <a:schemeClr val="lt1"/>
+                              </a:fontRef>
+                            </wps:style>
+                            <wps:bodyPr rot="0" spcFirstLastPara="0" vertOverflow="overflow" horzOverflow="overflow" vert="horz" wrap="square" lIns="91440" tIns="45720" rIns="91440" bIns="45720" numCol="1" spcCol="0" rtlCol="0" fromWordArt="0" anchor="ctr" anchorCtr="0" forceAA="0" compatLnSpc="1">
+                              <a:prstTxWarp prst="textNoShape">
+                                <a:avLst/>
+                              </a:prstTxWarp>
+                              <a:noAutofit/>
+                            </wps:bodyPr>
+                          </wps:wsp>
+                        </a:graphicData>
+                      </a:graphic>
+                      <wp14:sizeRelH relativeFrom="margin">
+                        <wp14:pctWidth>0</wp14:pctWidth>
+                      </wp14:sizeRelH>
+                      <wp14:sizeRelV relativeFrom="margin">
+                        <wp14:pctHeight>0</wp14:pctHeight>
+                      </wp14:sizeRelV>
+                    </wp:anchor>
+                  </w:drawing>
+                </mc:Choice>
+                <mc:Fallback>
+                  <w:pict>
+                    <v:rect w14:anchorId="0E2C9086" id="Rectangle 34" o:spid="_x0000_s1026" style="position:absolute;margin-left:37.45pt;margin-top:8.85pt;width:3.6pt;height:3.6pt;z-index:251683840;visibility:visible;mso-wrap-style:square;mso-width-percent:0;mso-height-percent:0;mso-wrap-distance-left:9pt;mso-wrap-distance-top:0;mso-wrap-distance-right:9pt;mso-wrap-distance-bottom:0;mso-position-horizontal:absolute;mso-position-horizontal-relative:text;mso-position-vertical:absolute;mso-position-vertical-relative:text;mso-width-percent:0;mso-height-percent:0;mso-width-relative:margin;mso-height-relative:margin;v-text-anchor:middle" o:gfxdata="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" fillcolor="black [3213]" strokecolor="#1f4d78 [1604]" strokeweight="1pt"/>
+                  </w:pict>
+                </mc:Fallback>
+              </mc:AlternateContent>
+            </w:r>
+          </w:p>
+        </w:tc>
+        <w:tc>
+          <w:tcPr>
+            <w:tcW w:w="6663" w:type="dxa"/>
+            <w:tcBorders>
+              <w:right w:val="single" w:sz="4" w:space="0" w:color="70AD47" w:themeColor="accent6"/>
+            </w:tcBorders>
+          </w:tcPr>
+          <w:p>
+            <w:pPr>
+              <w:spacing w:before="120" w:after="120"/>
+            </w:pPr>
+            <w:r>
+              <w:t>Création de la base de données (</w:t>
+            </w:r>
+            <w:r>
+              <w:rPr>
+                <w:b/>
+              </w:rPr>
+              <w:t>T3.2</w:t>
+            </w:r>
+            <w:r>
+              <w:t>)</w:t>
+            </w:r>
+          </w:p>
+        </w:tc>
+        <w:tc>
+          <w:tcPr>
+            <w:tcW w:w="1270" w:type="dxa"/>
+            <w:tcBorders>
+              <w:left w:val="single" w:sz="4" w:space="0" w:color="70AD47" w:themeColor="accent6"/>
+              <w:right w:val="single" w:sz="12" w:space="0" w:color="70AD47" w:themeColor="accent6"/>
+            </w:tcBorders>
+          </w:tcPr>
+          <w:p>
+            <w:pPr>
+              <w:jc w:val="center"/>
+            </w:pPr>
+            <w:r>
+              <w:rPr>
+                <w:noProof/>
+                <w:lang w:eastAsia="fr-FR"/>
+              </w:rPr>
+              <w:drawing>
+                <wp:inline distT="0" distB="0" distL="0" distR="0" wp14:anchorId="3992F96A" wp14:editId="56772EE0">
+                  <wp:extent cx="323850" cy="323850"/>
+                  <wp:effectExtent l="0" t="0" r="0" b="0"/>
+                  <wp:docPr id="16" name="Image 16" descr="C:\Users\Vincent\Desktop\LPSIL_IDSE\Projet_Ronde_des_facs\images\Done.png"/>
+                  <wp:cNvGraphicFramePr>
+                    <a:graphicFrameLocks xmlns:a="http://schemas.openxmlformats.org/drawingml/2006/main" noChangeAspect="1"/>
+                  </wp:cNvGraphicFramePr>
+                  <a:graphic xmlns:a="http://schemas.openxmlformats.org/drawingml/2006/main">
+                    <a:graphicData uri="http://schemas.openxmlformats.org/drawingml/2006/picture">
+                      <pic:pic xmlns:pic="http://schemas.openxmlformats.org/drawingml/2006/picture">
+                        <pic:nvPicPr>
+                          <pic:cNvPr id="0" name="Picture 2" descr="C:\Users\Vincent\Desktop\LPSIL_IDSE\Projet_Ronde_des_facs\images\Done.png"/>
+                          <pic:cNvPicPr>
+                            <a:picLocks noChangeAspect="1" noChangeArrowheads="1"/>
+                          </pic:cNvPicPr>
+                        </pic:nvPicPr>
+                        <pic:blipFill>
+                          <a:blip r:embed="rId15">
+                            <a:extLst>
+                              <a:ext uri="{28A0092B-C50C-407E-A947-70E740481C1C}">
+                                <a14:useLocalDpi xmlns:a14="http://schemas.microsoft.com/office/drawing/2010/main" val="0"/>
+                              </a:ext>
+                            </a:extLst>
+                          </a:blip>
+                          <a:srcRect/>
+                          <a:stretch>
+                            <a:fillRect/>
+                          </a:stretch>
+                        </pic:blipFill>
+                        <pic:spPr bwMode="auto">
+                          <a:xfrm>
+                            <a:off x="0" y="0"/>
+                            <a:ext cx="323850" cy="323850"/>
+                          </a:xfrm>
+                          <a:prstGeom prst="rect">
+                            <a:avLst/>
+                          </a:prstGeom>
+                          <a:noFill/>
+                          <a:ln>
+                            <a:noFill/>
+                          </a:ln>
+                        </pic:spPr>
+                      </pic:pic>
+                    </a:graphicData>
+                  </a:graphic>
+                </wp:inline>
+              </w:drawing>
+            </w:r>
+          </w:p>
+        </w:tc>
+      </w:tr>
+      <w:tr>
+        <w:tc>
+          <w:tcPr>
+            <w:tcW w:w="1129" w:type="dxa"/>
+            <w:tcBorders>
+              <w:left w:val="single" w:sz="12" w:space="0" w:color="70AD47" w:themeColor="accent6"/>
+            </w:tcBorders>
+          </w:tcPr>
+          <w:p>
+            <w:r>
+              <w:rPr>
+                <w:noProof/>
+                <w:lang w:eastAsia="fr-FR"/>
+              </w:rPr>
+              <mc:AlternateContent>
+                <mc:Choice Requires="wps">
+                  <w:drawing>
+                    <wp:anchor distT="0" distB="0" distL="114300" distR="114300" simplePos="0" relativeHeight="251685888" behindDoc="0" locked="0" layoutInCell="1" allowOverlap="1" wp14:anchorId="354E1946" wp14:editId="102C5A5D">
+                      <wp:simplePos x="0" y="0"/>
+                      <wp:positionH relativeFrom="column">
+                        <wp:posOffset>475615</wp:posOffset>
+                      </wp:positionH>
+                      <wp:positionV relativeFrom="paragraph">
+                        <wp:posOffset>125730</wp:posOffset>
+                      </wp:positionV>
+                      <wp:extent cx="45720" cy="45720"/>
+                      <wp:effectExtent l="0" t="0" r="11430" b="11430"/>
+                      <wp:wrapNone/>
+                      <wp:docPr id="35" name="Rectangle 35"/>
+                      <wp:cNvGraphicFramePr/>
+                      <a:graphic xmlns:a="http://schemas.openxmlformats.org/drawingml/2006/main">
+                        <a:graphicData uri="http://schemas.microsoft.com/office/word/2010/wordprocessingShape">
+                          <wps:wsp>
+                            <wps:cNvSpPr/>
+                            <wps:spPr>
+                              <a:xfrm>
+                                <a:off x="0" y="0"/>
+                                <a:ext cx="45720" cy="45720"/>
+                              </a:xfrm>
+                              <a:prstGeom prst="rect">
+                                <a:avLst/>
+                              </a:prstGeom>
+                              <a:solidFill>
+                                <a:schemeClr val="tx1"/>
+                              </a:solidFill>
+                            </wps:spPr>
+                            <wps:style>
+                              <a:lnRef idx="2">
+                                <a:schemeClr val="accent1">
+                                  <a:shade val="50000"/>
+                                </a:schemeClr>
+                              </a:lnRef>
+                              <a:fillRef idx="1">
+                                <a:schemeClr val="accent1"/>
+                              </a:fillRef>
+                              <a:effectRef idx="0">
+                                <a:schemeClr val="accent1"/>
+                              </a:effectRef>
+                              <a:fontRef idx="minor">
+                                <a:schemeClr val="lt1"/>
+                              </a:fontRef>
+                            </wps:style>
+                            <wps:bodyPr rot="0" spcFirstLastPara="0" vertOverflow="overflow" horzOverflow="overflow" vert="horz" wrap="square" lIns="91440" tIns="45720" rIns="91440" bIns="45720" numCol="1" spcCol="0" rtlCol="0" fromWordArt="0" anchor="ctr" anchorCtr="0" forceAA="0" compatLnSpc="1">
+                              <a:prstTxWarp prst="textNoShape">
+                                <a:avLst/>
+                              </a:prstTxWarp>
+                              <a:noAutofit/>
+                            </wps:bodyPr>
+                          </wps:wsp>
+                        </a:graphicData>
+                      </a:graphic>
+                      <wp14:sizeRelH relativeFrom="margin">
+                        <wp14:pctWidth>0</wp14:pctWidth>
+                      </wp14:sizeRelH>
+                      <wp14:sizeRelV relativeFrom="margin">
+                        <wp14:pctHeight>0</wp14:pctHeight>
+                      </wp14:sizeRelV>
+                    </wp:anchor>
+                  </w:drawing>
+                </mc:Choice>
+                <mc:Fallback>
+                  <w:pict>
+                    <v:rect w14:anchorId="7DA70E52" id="Rectangle 35" o:spid="_x0000_s1026" style="position:absolute;margin-left:37.45pt;margin-top:9.9pt;width:3.6pt;height:3.6pt;z-index:251685888;visibility:visible;mso-wrap-style:square;mso-width-percent:0;mso-height-percent:0;mso-wrap-distance-left:9pt;mso-wrap-distance-top:0;mso-wrap-distance-right:9pt;mso-wrap-distance-bottom:0;mso-position-horizontal:absolute;mso-position-horizontal-relative:text;mso-position-vertical:absolute;mso-position-vertical-relative:text;mso-width-percent:0;mso-height-percent:0;mso-width-relative:margin;mso-height-relative:margin;v-text-anchor:middle" o:gfxdata="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" fillcolor="black [3213]" strokecolor="#1f4d78 [1604]" strokeweight="1pt"/>
+                  </w:pict>
+                </mc:Fallback>
+              </mc:AlternateContent>
+            </w:r>
+          </w:p>
+        </w:tc>
+        <w:tc>
+          <w:tcPr>
+            <w:tcW w:w="6663" w:type="dxa"/>
+            <w:tcBorders>
+              <w:right w:val="single" w:sz="4" w:space="0" w:color="70AD47" w:themeColor="accent6"/>
+            </w:tcBorders>
+          </w:tcPr>
+          <w:p>
+            <w:pPr>
+              <w:spacing w:before="120" w:after="120"/>
+            </w:pPr>
+            <w:r>
+              <w:t>Lecture de carte étudiante et interactions avec la base de données (</w:t>
+            </w:r>
+            <w:r>
+              <w:rPr>
+                <w:b/>
+              </w:rPr>
+              <w:t>T3.3</w:t>
+            </w:r>
+            <w:r>
+              <w:t>)</w:t>
+            </w:r>
+          </w:p>
+        </w:tc>
+        <w:tc>
+          <w:tcPr>
+            <w:tcW w:w="1270" w:type="dxa"/>
+            <w:tcBorders>
+              <w:left w:val="single" w:sz="4" w:space="0" w:color="70AD47" w:themeColor="accent6"/>
+              <w:right w:val="single" w:sz="12" w:space="0" w:color="70AD47" w:themeColor="accent6"/>
+            </w:tcBorders>
+          </w:tcPr>
+          <w:p>
+            <w:pPr>
+              <w:spacing w:before="120" w:after="120"/>
+              <w:jc w:val="center"/>
+            </w:pPr>
+            <w:r>
+              <w:rPr>
+                <w:noProof/>
+                <w:lang w:eastAsia="fr-FR"/>
+              </w:rPr>
+              <w:drawing>
+                <wp:inline distT="0" distB="0" distL="0" distR="0" wp14:anchorId="109363A6" wp14:editId="0162A42F">
+                  <wp:extent cx="323850" cy="323850"/>
+                  <wp:effectExtent l="0" t="0" r="0" b="0"/>
+                  <wp:docPr id="20" name="Image 20" descr="C:\Users\Vincent\Desktop\LPSIL_IDSE\Projet_Ronde_des_facs\images\Not_Done.png"/>
+                  <wp:cNvGraphicFramePr>
+                    <a:graphicFrameLocks xmlns:a="http://schemas.openxmlformats.org/drawingml/2006/main" noChangeAspect="1"/>
+                  </wp:cNvGraphicFramePr>
+                  <a:graphic xmlns:a="http://schemas.openxmlformats.org/drawingml/2006/main">
+                    <a:graphicData uri="http://schemas.openxmlformats.org/drawingml/2006/picture">
+                      <pic:pic xmlns:pic="http://schemas.openxmlformats.org/drawingml/2006/picture">
+                        <pic:nvPicPr>
+                          <pic:cNvPr id="0" name="Picture 3" descr="C:\Users\Vincent\Desktop\LPSIL_IDSE\Projet_Ronde_des_facs\images\Not_Done.png"/>
+                          <pic:cNvPicPr>
+                            <a:picLocks noChangeAspect="1" noChangeArrowheads="1"/>
+                          </pic:cNvPicPr>
+                        </pic:nvPicPr>
+                        <pic:blipFill>
+                          <a:blip r:embed="rId16">
+                            <a:extLst>
+                              <a:ext uri="{28A0092B-C50C-407E-A947-70E740481C1C}">
+                                <a14:useLocalDpi xmlns:a14="http://schemas.microsoft.com/office/drawing/2010/main" val="0"/>
+                              </a:ext>
+                            </a:extLst>
+                          </a:blip>
+                          <a:srcRect/>
+                          <a:stretch>
+                            <a:fillRect/>
+                          </a:stretch>
+                        </pic:blipFill>
+                        <pic:spPr bwMode="auto">
+                          <a:xfrm>
+                            <a:off x="0" y="0"/>
+                            <a:ext cx="323850" cy="323850"/>
+                          </a:xfrm>
+                          <a:prstGeom prst="rect">
+                            <a:avLst/>
+                          </a:prstGeom>
+                          <a:noFill/>
+                          <a:ln>
+                            <a:noFill/>
+                          </a:ln>
+                        </pic:spPr>
+                      </pic:pic>
+                    </a:graphicData>
+                  </a:graphic>
+                </wp:inline>
+              </w:drawing>
+            </w:r>
+          </w:p>
+        </w:tc>
+      </w:tr>
+      <w:tr>
+        <w:tc>
+          <w:tcPr>
+            <w:tcW w:w="1129" w:type="dxa"/>
+            <w:tcBorders>
+              <w:left w:val="single" w:sz="12" w:space="0" w:color="70AD47" w:themeColor="accent6"/>
+            </w:tcBorders>
+          </w:tcPr>
+          <w:p>
+            <w:r>
+              <w:rPr>
+                <w:noProof/>
+                <w:lang w:eastAsia="fr-FR"/>
+              </w:rPr>
+              <mc:AlternateContent>
+                <mc:Choice Requires="wps">
+                  <w:drawing>
+                    <wp:anchor distT="0" distB="0" distL="114300" distR="114300" simplePos="0" relativeHeight="251687936" behindDoc="0" locked="0" layoutInCell="1" allowOverlap="1" wp14:anchorId="4041607D" wp14:editId="271F64D8">
+                      <wp:simplePos x="0" y="0"/>
+                      <wp:positionH relativeFrom="column">
+                        <wp:posOffset>475615</wp:posOffset>
+                      </wp:positionH>
+                      <wp:positionV relativeFrom="paragraph">
+                        <wp:posOffset>113665</wp:posOffset>
+                      </wp:positionV>
+                      <wp:extent cx="45720" cy="45720"/>
+                      <wp:effectExtent l="0" t="0" r="11430" b="11430"/>
+                      <wp:wrapNone/>
+                      <wp:docPr id="36" name="Rectangle 36"/>
+                      <wp:cNvGraphicFramePr/>
+                      <a:graphic xmlns:a="http://schemas.openxmlformats.org/drawingml/2006/main">
+                        <a:graphicData uri="http://schemas.microsoft.com/office/word/2010/wordprocessingShape">
+                          <wps:wsp>
+                            <wps:cNvSpPr/>
+                            <wps:spPr>
+                              <a:xfrm>
+                                <a:off x="0" y="0"/>
+                                <a:ext cx="45720" cy="45720"/>
+                              </a:xfrm>
+                              <a:prstGeom prst="rect">
+                                <a:avLst/>
+                              </a:prstGeom>
+                              <a:solidFill>
+                                <a:schemeClr val="tx1"/>
+                              </a:solidFill>
+                            </wps:spPr>
+                            <wps:style>
+                              <a:lnRef idx="2">
+                                <a:schemeClr val="accent1">
+                                  <a:shade val="50000"/>
+                                </a:schemeClr>
+                              </a:lnRef>
+                              <a:fillRef idx="1">
+                                <a:schemeClr val="accent1"/>
+                              </a:fillRef>
+                              <a:effectRef idx="0">
+                                <a:schemeClr val="accent1"/>
+                              </a:effectRef>
+                              <a:fontRef idx="minor">
+                                <a:schemeClr val="lt1"/>
+                              </a:fontRef>
+                            </wps:style>
+                            <wps:bodyPr rot="0" spcFirstLastPara="0" vertOverflow="overflow" horzOverflow="overflow" vert="horz" wrap="square" lIns="91440" tIns="45720" rIns="91440" bIns="45720" numCol="1" spcCol="0" rtlCol="0" fromWordArt="0" anchor="ctr" anchorCtr="0" forceAA="0" compatLnSpc="1">
+                              <a:prstTxWarp prst="textNoShape">
+                                <a:avLst/>
+                              </a:prstTxWarp>
+                              <a:noAutofit/>
+                            </wps:bodyPr>
+                          </wps:wsp>
+                        </a:graphicData>
+                      </a:graphic>
+                      <wp14:sizeRelH relativeFrom="margin">
+                        <wp14:pctWidth>0</wp14:pctWidth>
+                      </wp14:sizeRelH>
+                      <wp14:sizeRelV relativeFrom="margin">
+                        <wp14:pctHeight>0</wp14:pctHeight>
+                      </wp14:sizeRelV>
+                    </wp:anchor>
+                  </w:drawing>
+                </mc:Choice>
+                <mc:Fallback>
+                  <w:pict>
+                    <v:rect w14:anchorId="369DB889" id="Rectangle 36" o:spid="_x0000_s1026" style="position:absolute;margin-left:37.45pt;margin-top:8.95pt;width:3.6pt;height:3.6pt;z-index:251687936;visibility:visible;mso-wrap-style:square;mso-width-percent:0;mso-height-percent:0;mso-wrap-distance-left:9pt;mso-wrap-distance-top:0;mso-wrap-distance-right:9pt;mso-wrap-distance-bottom:0;mso-position-horizontal:absolute;mso-position-horizontal-relative:text;mso-position-vertical:absolute;mso-position-vertical-relative:text;mso-width-percent:0;mso-height-percent:0;mso-width-relative:margin;mso-height-relative:margin;v-text-anchor:middle" o:gfxdata="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" fillcolor="black [3213]" strokecolor="#1f4d78 [1604]" strokeweight="1pt"/>
+                  </w:pict>
+                </mc:Fallback>
+              </mc:AlternateContent>
+            </w:r>
+          </w:p>
+        </w:tc>
+        <w:tc>
+          <w:tcPr>
+            <w:tcW w:w="6663" w:type="dxa"/>
+            <w:tcBorders>
+              <w:right w:val="single" w:sz="4" w:space="0" w:color="70AD47" w:themeColor="accent6"/>
+            </w:tcBorders>
+          </w:tcPr>
+          <w:p>
+            <w:pPr>
+              <w:spacing w:before="120" w:after="120"/>
+            </w:pPr>
+            <w:r>
+              <w:t>Import et export de données (</w:t>
+            </w:r>
+            <w:r>
+              <w:rPr>
+                <w:b/>
+              </w:rPr>
+              <w:t>T3.4</w:t>
+            </w:r>
+            <w:r>
+              <w:t>)</w:t>
+            </w:r>
+          </w:p>
+        </w:tc>
+        <w:tc>
+          <w:tcPr>
+            <w:tcW w:w="1270" w:type="dxa"/>
+            <w:tcBorders>
+              <w:left w:val="single" w:sz="4" w:space="0" w:color="70AD47" w:themeColor="accent6"/>
+              <w:right w:val="single" w:sz="12" w:space="0" w:color="70AD47" w:themeColor="accent6"/>
+            </w:tcBorders>
+          </w:tcPr>
+          <w:p>
+            <w:pPr>
+              <w:jc w:val="center"/>
+            </w:pPr>
+            <w:r>
+              <w:rPr>
+                <w:noProof/>
+                <w:lang w:eastAsia="fr-FR"/>
+              </w:rPr>
+              <w:drawing>
+                <wp:inline distT="0" distB="0" distL="0" distR="0" wp14:anchorId="7A6C71B4" wp14:editId="2D531249">
+                  <wp:extent cx="323850" cy="323850"/>
+                  <wp:effectExtent l="0" t="0" r="0" b="0"/>
+                  <wp:docPr id="17" name="Image 17" descr="C:\Users\Vincent\Desktop\LPSIL_IDSE\Projet_Ronde_des_facs\images\Done.png"/>
+                  <wp:cNvGraphicFramePr>
+                    <a:graphicFrameLocks xmlns:a="http://schemas.openxmlformats.org/drawingml/2006/main" noChangeAspect="1"/>
+                  </wp:cNvGraphicFramePr>
+                  <a:graphic xmlns:a="http://schemas.openxmlformats.org/drawingml/2006/main">
+                    <a:graphicData uri="http://schemas.openxmlformats.org/drawingml/2006/picture">
+                      <pic:pic xmlns:pic="http://schemas.openxmlformats.org/drawingml/2006/picture">
+                        <pic:nvPicPr>
+                          <pic:cNvPr id="0" name="Picture 2" descr="C:\Users\Vincent\Desktop\LPSIL_IDSE\Projet_Ronde_des_facs\images\Done.png"/>
+                          <pic:cNvPicPr>
+                            <a:picLocks noChangeAspect="1" noChangeArrowheads="1"/>
+                          </pic:cNvPicPr>
+                        </pic:nvPicPr>
+                        <pic:blipFill>
+                          <a:blip r:embed="rId15">
+                            <a:extLst>
+                              <a:ext uri="{28A0092B-C50C-407E-A947-70E740481C1C}">
+                                <a14:useLocalDpi xmlns:a14="http://schemas.microsoft.com/office/drawing/2010/main" val="0"/>
+                              </a:ext>
+                            </a:extLst>
+                          </a:blip>
+                          <a:srcRect/>
+                          <a:stretch>
+                            <a:fillRect/>
+                          </a:stretch>
+                        </pic:blipFill>
+                        <pic:spPr bwMode="auto">
+                          <a:xfrm>
+                            <a:off x="0" y="0"/>
+                            <a:ext cx="323850" cy="323850"/>
+                          </a:xfrm>
+                          <a:prstGeom prst="rect">
+                            <a:avLst/>
+                          </a:prstGeom>
+                          <a:noFill/>
+                          <a:ln>
+                            <a:noFill/>
+                          </a:ln>
+                        </pic:spPr>
+                      </pic:pic>
+                    </a:graphicData>
+                  </a:graphic>
+                </wp:inline>
+              </w:drawing>
+            </w:r>
+          </w:p>
+        </w:tc>
+      </w:tr>
+      <w:tr>
+        <w:tc>
+          <w:tcPr>
+            <w:tcW w:w="1129" w:type="dxa"/>
+            <w:tcBorders>
+              <w:left w:val="single" w:sz="12" w:space="0" w:color="70AD47" w:themeColor="accent6"/>
+            </w:tcBorders>
+          </w:tcPr>
+          <w:p>
+            <w:r>
+              <w:rPr>
+                <w:noProof/>
+                <w:lang w:eastAsia="fr-FR"/>
+              </w:rPr>
+              <mc:AlternateContent>
+                <mc:Choice Requires="wps">
+                  <w:drawing>
+                    <wp:anchor distT="0" distB="0" distL="114300" distR="114300" simplePos="0" relativeHeight="251689984" behindDoc="0" locked="0" layoutInCell="1" allowOverlap="1" wp14:anchorId="66F132CA" wp14:editId="4E365908">
+                      <wp:simplePos x="0" y="0"/>
+                      <wp:positionH relativeFrom="column">
+                        <wp:posOffset>475615</wp:posOffset>
+                      </wp:positionH>
+                      <wp:positionV relativeFrom="paragraph">
+                        <wp:posOffset>117475</wp:posOffset>
+                      </wp:positionV>
+                      <wp:extent cx="45720" cy="45720"/>
+                      <wp:effectExtent l="0" t="0" r="11430" b="11430"/>
+                      <wp:wrapNone/>
+                      <wp:docPr id="37" name="Rectangle 37"/>
+                      <wp:cNvGraphicFramePr/>
+                      <a:graphic xmlns:a="http://schemas.openxmlformats.org/drawingml/2006/main">
+                        <a:graphicData uri="http://schemas.microsoft.com/office/word/2010/wordprocessingShape">
+                          <wps:wsp>
+                            <wps:cNvSpPr/>
+                            <wps:spPr>
+                              <a:xfrm>
+                                <a:off x="0" y="0"/>
+                                <a:ext cx="45720" cy="45720"/>
+                              </a:xfrm>
+                              <a:prstGeom prst="rect">
+                                <a:avLst/>
+                              </a:prstGeom>
+                              <a:solidFill>
+                                <a:schemeClr val="tx1"/>
+                              </a:solidFill>
+                            </wps:spPr>
+                            <wps:style>
+                              <a:lnRef idx="2">
+                                <a:schemeClr val="accent1">
+                                  <a:shade val="50000"/>
+                                </a:schemeClr>
+                              </a:lnRef>
+                              <a:fillRef idx="1">
+                                <a:schemeClr val="accent1"/>
+                              </a:fillRef>
+                              <a:effectRef idx="0">
+                                <a:schemeClr val="accent1"/>
+                              </a:effectRef>
+                              <a:fontRef idx="minor">
+                                <a:schemeClr val="lt1"/>
+                              </a:fontRef>
+                            </wps:style>
+                            <wps:bodyPr rot="0" spcFirstLastPara="0" vertOverflow="overflow" horzOverflow="overflow" vert="horz" wrap="square" lIns="91440" tIns="45720" rIns="91440" bIns="45720" numCol="1" spcCol="0" rtlCol="0" fromWordArt="0" anchor="ctr" anchorCtr="0" forceAA="0" compatLnSpc="1">
+                              <a:prstTxWarp prst="textNoShape">
+                                <a:avLst/>
+                              </a:prstTxWarp>
+                              <a:noAutofit/>
+                            </wps:bodyPr>
+                          </wps:wsp>
+                        </a:graphicData>
+                      </a:graphic>
+                      <wp14:sizeRelH relativeFrom="margin">
+                        <wp14:pctWidth>0</wp14:pctWidth>
+                      </wp14:sizeRelH>
+                      <wp14:sizeRelV relativeFrom="margin">
+                        <wp14:pctHeight>0</wp14:pctHeight>
+                      </wp14:sizeRelV>
+                    </wp:anchor>
+                  </w:drawing>
+                </mc:Choice>
+                <mc:Fallback>
+                  <w:pict>
+                    <v:rect w14:anchorId="2F34FD19" id="Rectangle 37" o:spid="_x0000_s1026" style="position:absolute;margin-left:37.45pt;margin-top:9.25pt;width:3.6pt;height:3.6pt;z-index:251689984;visibility:visible;mso-wrap-style:square;mso-width-percent:0;mso-height-percent:0;mso-wrap-distance-left:9pt;mso-wrap-distance-top:0;mso-wrap-distance-right:9pt;mso-wrap-distance-bottom:0;mso-position-horizontal:absolute;mso-position-horizontal-relative:text;mso-position-vertical:absolute;mso-position-vertical-relative:text;mso-width-percent:0;mso-height-percent:0;mso-width-relative:margin;mso-height-relative:margin;v-text-anchor:middle" o:gfxdata="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" fillcolor="black [3213]" strokecolor="#1f4d78 [1604]" strokeweight="1pt"/>
+                  </w:pict>
+                </mc:Fallback>
+              </mc:AlternateContent>
+            </w:r>
+          </w:p>
+        </w:tc>
+        <w:tc>
+          <w:tcPr>
+            <w:tcW w:w="6663" w:type="dxa"/>
+            <w:tcBorders>
+              <w:right w:val="single" w:sz="4" w:space="0" w:color="70AD47" w:themeColor="accent6"/>
+            </w:tcBorders>
+          </w:tcPr>
+          <w:p>
+            <w:pPr>
+              <w:spacing w:before="120" w:after="120"/>
+            </w:pPr>
+            <w:r>
+              <w:t>Traitement et enregistrement des données (</w:t>
+            </w:r>
+            <w:r>
+              <w:rPr>
+                <w:b/>
+              </w:rPr>
+              <w:t>T3.5</w:t>
+            </w:r>
+            <w:r>
+              <w:t>)</w:t>
+            </w:r>
+          </w:p>
+        </w:tc>
+        <w:tc>
+          <w:tcPr>
+            <w:tcW w:w="1270" w:type="dxa"/>
+            <w:tcBorders>
+              <w:left w:val="single" w:sz="4" w:space="0" w:color="70AD47" w:themeColor="accent6"/>
+              <w:right w:val="single" w:sz="12" w:space="0" w:color="70AD47" w:themeColor="accent6"/>
+            </w:tcBorders>
+          </w:tcPr>
+          <w:p>
+            <w:pPr>
+              <w:jc w:val="center"/>
+            </w:pPr>
+            <w:r>
+              <w:rPr>
+                <w:noProof/>
+                <w:lang w:eastAsia="fr-FR"/>
+              </w:rPr>
+              <w:drawing>
+                <wp:inline distT="0" distB="0" distL="0" distR="0" wp14:anchorId="16026618" wp14:editId="7513668E">
+                  <wp:extent cx="323850" cy="323850"/>
+                  <wp:effectExtent l="0" t="0" r="0" b="0"/>
+                  <wp:docPr id="18" name="Image 18" descr="C:\Users\Vincent\Desktop\LPSIL_IDSE\Projet_Ronde_des_facs\images\Done.png"/>
+                  <wp:cNvGraphicFramePr>
+                    <a:graphicFrameLocks xmlns:a="http://schemas.openxmlformats.org/drawingml/2006/main" noChangeAspect="1"/>
+                  </wp:cNvGraphicFramePr>
+                  <a:graphic xmlns:a="http://schemas.openxmlformats.org/drawingml/2006/main">
+                    <a:graphicData uri="http://schemas.openxmlformats.org/drawingml/2006/picture">
+                      <pic:pic xmlns:pic="http://schemas.openxmlformats.org/drawingml/2006/picture">
+                        <pic:nvPicPr>
+                          <pic:cNvPr id="0" name="Picture 2" descr="C:\Users\Vincent\Desktop\LPSIL_IDSE\Projet_Ronde_des_facs\images\Done.png"/>
+                          <pic:cNvPicPr>
+                            <a:picLocks noChangeAspect="1" noChangeArrowheads="1"/>
+                          </pic:cNvPicPr>
+                        </pic:nvPicPr>
+                        <pic:blipFill>
+                          <a:blip r:embed="rId15">
+                            <a:extLst>
+                              <a:ext uri="{28A0092B-C50C-407E-A947-70E740481C1C}">
+                                <a14:useLocalDpi xmlns:a14="http://schemas.microsoft.com/office/drawing/2010/main" val="0"/>
+                              </a:ext>
+                            </a:extLst>
+                          </a:blip>
+                          <a:srcRect/>
+                          <a:stretch>
+                            <a:fillRect/>
+                          </a:stretch>
+                        </pic:blipFill>
+                        <pic:spPr bwMode="auto">
+                          <a:xfrm>
+                            <a:off x="0" y="0"/>
+                            <a:ext cx="323850" cy="323850"/>
+                          </a:xfrm>
+                          <a:prstGeom prst="rect">
+                            <a:avLst/>
+                          </a:prstGeom>
+                          <a:noFill/>
+                          <a:ln>
+                            <a:noFill/>
+                          </a:ln>
+                        </pic:spPr>
+                      </pic:pic>
+                    </a:graphicData>
+                  </a:graphic>
+                </wp:inline>
+              </w:drawing>
+            </w:r>
+          </w:p>
+        </w:tc>
+      </w:tr>
+      <w:tr>
+        <w:tc>
+          <w:tcPr>
+            <w:tcW w:w="1129" w:type="dxa"/>
+            <w:tcBorders>
+              <w:left w:val="single" w:sz="12" w:space="0" w:color="70AD47" w:themeColor="accent6"/>
+              <w:bottom w:val="single" w:sz="12" w:space="0" w:color="70AD47" w:themeColor="accent6"/>
+            </w:tcBorders>
+          </w:tcPr>
+          <w:p>
+            <w:r>
+              <w:rPr>
+                <w:noProof/>
+                <w:lang w:eastAsia="fr-FR"/>
+              </w:rPr>
+              <mc:AlternateContent>
+                <mc:Choice Requires="wps">
+                  <w:drawing>
+                    <wp:anchor distT="0" distB="0" distL="114300" distR="114300" simplePos="0" relativeHeight="251692032" behindDoc="0" locked="0" layoutInCell="1" allowOverlap="1" wp14:anchorId="04524C80" wp14:editId="644D882A">
+                      <wp:simplePos x="0" y="0"/>
+                      <wp:positionH relativeFrom="column">
+                        <wp:posOffset>475615</wp:posOffset>
+                      </wp:positionH>
+                      <wp:positionV relativeFrom="paragraph">
+                        <wp:posOffset>111760</wp:posOffset>
+                      </wp:positionV>
+                      <wp:extent cx="45720" cy="45720"/>
+                      <wp:effectExtent l="0" t="0" r="11430" b="11430"/>
+                      <wp:wrapNone/>
+                      <wp:docPr id="38" name="Rectangle 38"/>
+                      <wp:cNvGraphicFramePr/>
+                      <a:graphic xmlns:a="http://schemas.openxmlformats.org/drawingml/2006/main">
+                        <a:graphicData uri="http://schemas.microsoft.com/office/word/2010/wordprocessingShape">
+                          <wps:wsp>
+                            <wps:cNvSpPr/>
+                            <wps:spPr>
+                              <a:xfrm>
+                                <a:off x="0" y="0"/>
+                                <a:ext cx="45720" cy="45720"/>
+                              </a:xfrm>
+                              <a:prstGeom prst="rect">
+                                <a:avLst/>
+                              </a:prstGeom>
+                              <a:solidFill>
+                                <a:schemeClr val="tx1"/>
+                              </a:solidFill>
+                            </wps:spPr>
+                            <wps:style>
+                              <a:lnRef idx="2">
+                                <a:schemeClr val="accent1">
+                                  <a:shade val="50000"/>
+                                </a:schemeClr>
+                              </a:lnRef>
+                              <a:fillRef idx="1">
+                                <a:schemeClr val="accent1"/>
+                              </a:fillRef>
+                              <a:effectRef idx="0">
+                                <a:schemeClr val="accent1"/>
+                              </a:effectRef>
+                              <a:fontRef idx="minor">
+                                <a:schemeClr val="lt1"/>
+                              </a:fontRef>
+                            </wps:style>
+                            <wps:bodyPr rot="0" spcFirstLastPara="0" vertOverflow="overflow" horzOverflow="overflow" vert="horz" wrap="square" lIns="91440" tIns="45720" rIns="91440" bIns="45720" numCol="1" spcCol="0" rtlCol="0" fromWordArt="0" anchor="ctr" anchorCtr="0" forceAA="0" compatLnSpc="1">
+                              <a:prstTxWarp prst="textNoShape">
+                                <a:avLst/>
+                              </a:prstTxWarp>
+                              <a:noAutofit/>
+                            </wps:bodyPr>
+                          </wps:wsp>
+                        </a:graphicData>
+                      </a:graphic>
+                      <wp14:sizeRelH relativeFrom="margin">
+                        <wp14:pctWidth>0</wp14:pctWidth>
+                      </wp14:sizeRelH>
+                      <wp14:sizeRelV relativeFrom="margin">
+                        <wp14:pctHeight>0</wp14:pctHeight>
+                      </wp14:sizeRelV>
+                    </wp:anchor>
+                  </w:drawing>
+                </mc:Choice>
+                <mc:Fallback>
+                  <w:pict>
+                    <v:rect w14:anchorId="692A25DC" id="Rectangle 38" o:spid="_x0000_s1026" style="position:absolute;margin-left:37.45pt;margin-top:8.8pt;width:3.6pt;height:3.6pt;z-index:251692032;visibility:visible;mso-wrap-style:square;mso-width-percent:0;mso-height-percent:0;mso-wrap-distance-left:9pt;mso-wrap-distance-top:0;mso-wrap-distance-right:9pt;mso-wrap-distance-bottom:0;mso-position-horizontal:absolute;mso-position-horizontal-relative:text;mso-position-vertical:absolute;mso-position-vertical-relative:text;mso-width-percent:0;mso-height-percent:0;mso-width-relative:margin;mso-height-relative:margin;v-text-anchor:middle" o:gfxdata="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" fillcolor="black [3213]" strokecolor="#1f4d78 [1604]" strokeweight="1pt"/>
+                  </w:pict>
+                </mc:Fallback>
+              </mc:AlternateContent>
+            </w:r>
+          </w:p>
+        </w:tc>
+        <w:tc>
+          <w:tcPr>
+            <w:tcW w:w="6663" w:type="dxa"/>
+            <w:tcBorders>
+              <w:bottom w:val="single" w:sz="12" w:space="0" w:color="70AD47" w:themeColor="accent6"/>
+              <w:right w:val="single" w:sz="4" w:space="0" w:color="70AD47" w:themeColor="accent6"/>
+            </w:tcBorders>
+          </w:tcPr>
+          <w:p>
+            <w:pPr>
+              <w:spacing w:before="120" w:after="120"/>
+            </w:pPr>
+            <w:r>
+              <w:t>Utilisation du Web Service (</w:t>
+            </w:r>
+            <w:r>
+              <w:rPr>
+                <w:b/>
+              </w:rPr>
+              <w:t>T3.6</w:t>
+            </w:r>
+            <w:r>
+              <w:t>)</w:t>
+            </w:r>
+          </w:p>
+        </w:tc>
+        <w:tc>
+          <w:tcPr>
+            <w:tcW w:w="1270" w:type="dxa"/>
+            <w:tcBorders>
+              <w:left w:val="single" w:sz="4" w:space="0" w:color="70AD47" w:themeColor="accent6"/>
+              <w:bottom w:val="single" w:sz="12" w:space="0" w:color="70AD47" w:themeColor="accent6"/>
+              <w:right w:val="single" w:sz="12" w:space="0" w:color="70AD47" w:themeColor="accent6"/>
+            </w:tcBorders>
+          </w:tcPr>
+          <w:p>
+            <w:pPr>
+              <w:jc w:val="center"/>
+            </w:pPr>
+            <w:r>
+              <w:rPr>
+                <w:noProof/>
+                <w:lang w:eastAsia="fr-FR"/>
+              </w:rPr>
+              <w:drawing>
+                <wp:inline distT="0" distB="0" distL="0" distR="0" wp14:anchorId="0D6D9FE8" wp14:editId="419C494B">
+                  <wp:extent cx="323850" cy="323850"/>
+                  <wp:effectExtent l="0" t="0" r="0" b="0"/>
+                  <wp:docPr id="21" name="Image 21" descr="C:\Users\Vincent\Desktop\LPSIL_IDSE\Projet_Ronde_des_facs\images\Not_Done.png"/>
+                  <wp:cNvGraphicFramePr>
+                    <a:graphicFrameLocks xmlns:a="http://schemas.openxmlformats.org/drawingml/2006/main" noChangeAspect="1"/>
+                  </wp:cNvGraphicFramePr>
+                  <a:graphic xmlns:a="http://schemas.openxmlformats.org/drawingml/2006/main">
+                    <a:graphicData uri="http://schemas.openxmlformats.org/drawingml/2006/picture">
+                      <pic:pic xmlns:pic="http://schemas.openxmlformats.org/drawingml/2006/picture">
+                        <pic:nvPicPr>
+                          <pic:cNvPr id="0" name="Picture 3" descr="C:\Users\Vincent\Desktop\LPSIL_IDSE\Projet_Ronde_des_facs\images\Not_Done.png"/>
+                          <pic:cNvPicPr>
+                            <a:picLocks noChangeAspect="1" noChangeArrowheads="1"/>
+                          </pic:cNvPicPr>
+                        </pic:nvPicPr>
+                        <pic:blipFill>
+                          <a:blip r:embed="rId16">
+                            <a:extLst>
+                              <a:ext uri="{28A0092B-C50C-407E-A947-70E740481C1C}">
+                                <a14:useLocalDpi xmlns:a14="http://schemas.microsoft.com/office/drawing/2010/main" val="0"/>
+                              </a:ext>
+                            </a:extLst>
+                          </a:blip>
+                          <a:srcRect/>
+                          <a:stretch>
+                            <a:fillRect/>
+                          </a:stretch>
+                        </pic:blipFill>
+                        <pic:spPr bwMode="auto">
+                          <a:xfrm>
+                            <a:off x="0" y="0"/>
+                            <a:ext cx="323850" cy="323850"/>
+                          </a:xfrm>
+                          <a:prstGeom prst="rect">
+                            <a:avLst/>
+                          </a:prstGeom>
+                          <a:noFill/>
+                          <a:ln>
+                            <a:noFill/>
+                          </a:ln>
+                        </pic:spPr>
+                      </pic:pic>
+                    </a:graphicData>
+                  </a:graphic>
+                </wp:inline>
+              </w:drawing>
+            </w:r>
+          </w:p>
+        </w:tc>
+      </w:tr>
+    </w:tbl>
+    <w:p/>
+    <w:p>
+      <w:r>
+        <w:br w:type="page"/>
+      </w:r>
+    </w:p>
+    <w:p>
+      <w:pPr>
+        <w:pStyle w:val="Titre2"/>
+      </w:pPr>
+      <w:bookmarkStart w:id="17" w:name="_Toc419277685"/>
+      <w:r>
+        <w:lastRenderedPageBreak/>
+        <w:t>Évolution des bases de données</w:t>
+      </w:r>
+      <w:bookmarkEnd w:id="17"/>
+    </w:p>
+    <w:p/>
+    <w:p>
+      <w:pPr>
+        <w:pStyle w:val="Titre3"/>
+      </w:pPr>
+      <w:bookmarkStart w:id="18" w:name="_Toc419277686"/>
+      <w:r>
+        <w:t>Base globale</w:t>
+      </w:r>
+      <w:r>
+        <w:t> :</w:t>
+      </w:r>
+      <w:bookmarkEnd w:id="18"/>
+    </w:p>
+    <w:p>
+      <w:r>
+        <w:rPr>
+          <w:noProof/>
+          <w:lang w:eastAsia="fr-FR"/>
+        </w:rPr>
+        <w:drawing>
+          <wp:inline distT="0" distB="0" distL="0" distR="0" wp14:anchorId="23B49D10" wp14:editId="62FA27FB">
+            <wp:extent cx="5762625" cy="2886075"/>
+            <wp:effectExtent l="0" t="0" r="9525" b="9525"/>
+            <wp:docPr id="42" name="Image 42" descr="C:\Users\Vincent\Desktop\LPSIL_IDSE\Projet_Ronde_des_facs\images\FacPrincipal.png"/>
+            <wp:cNvGraphicFramePr>
+              <a:graphicFrameLocks xmlns:a="http://schemas.openxmlformats.org/drawingml/2006/main" noChangeAspect="1"/>
+            </wp:cNvGraphicFramePr>
+            <a:graphic xmlns:a="http://schemas.openxmlformats.org/drawingml/2006/main">
+              <a:graphicData uri="http://schemas.openxmlformats.org/drawingml/2006/picture">
+                <pic:pic xmlns:pic="http://schemas.openxmlformats.org/drawingml/2006/picture">
+                  <pic:nvPicPr>
+                    <pic:cNvPr id="0" name="Picture 4" descr="C:\Users\Vincent\Desktop\LPSIL_IDSE\Projet_Ronde_des_facs\images\FacPrincipal.png"/>
+                    <pic:cNvPicPr>
+                      <a:picLocks noChangeAspect="1" noChangeArrowheads="1"/>
+                    </pic:cNvPicPr>
+                  </pic:nvPicPr>
+                  <pic:blipFill>
+                    <a:blip r:embed="rId17">
+                      <a:extLst>
+                        <a:ext uri="{28A0092B-C50C-407E-A947-70E740481C1C}">
+                          <a14:useLocalDpi xmlns:a14="http://schemas.microsoft.com/office/drawing/2010/main" val="0"/>
+                        </a:ext>
+                      </a:extLst>
+                    </a:blip>
+                    <a:srcRect/>
+                    <a:stretch>
+                      <a:fillRect/>
+                    </a:stretch>
+                  </pic:blipFill>
+                  <pic:spPr bwMode="auto">
+                    <a:xfrm>
+                      <a:off x="0" y="0"/>
+                      <a:ext cx="5762625" cy="2886075"/>
+                    </a:xfrm>
+                    <a:prstGeom prst="rect">
+                      <a:avLst/>
+                    </a:prstGeom>
+                    <a:noFill/>
+                    <a:ln>
+                      <a:noFill/>
+                    </a:ln>
+                  </pic:spPr>
+                </pic:pic>
+              </a:graphicData>
+            </a:graphic>
+          </wp:inline>
+        </w:drawing>
+      </w:r>
+    </w:p>
+    <w:p>
+      <w:pPr>
+        <w:pStyle w:val="Titre3"/>
+      </w:pPr>
+      <w:bookmarkStart w:id="19" w:name="_Toc419277687"/>
+      <w:r>
+        <w:t>Base secondaire (installée sur les bornes)</w:t>
+      </w:r>
+      <w:r>
+        <w:t> :</w:t>
+      </w:r>
+      <w:bookmarkEnd w:id="19"/>
+    </w:p>
+    <w:p>
+      <w:r>
+        <w:rPr>
+          <w:noProof/>
+          <w:lang w:eastAsia="fr-FR"/>
+        </w:rPr>
+        <w:drawing>
+          <wp:inline distT="0" distB="0" distL="0" distR="0" wp14:anchorId="31DCB8BA" wp14:editId="7BA78AAA">
+            <wp:extent cx="4381500" cy="4600575"/>
+            <wp:effectExtent l="0" t="0" r="0" b="9525"/>
+            <wp:docPr id="43" name="Image 43" descr="C:\Users\Vincent\Desktop\LPSIL_IDSE\Projet_Ronde_des_facs\images\FacSecondaire.PNG"/>
+            <wp:cNvGraphicFramePr>
+              <a:graphicFrameLocks xmlns:a="http://schemas.openxmlformats.org/drawingml/2006/main" noChangeAspect="1"/>
+            </wp:cNvGraphicFramePr>
+            <a:graphic xmlns:a="http://schemas.openxmlformats.org/drawingml/2006/main">
+              <a:graphicData uri="http://schemas.openxmlformats.org/drawingml/2006/picture">
+                <pic:pic xmlns:pic="http://schemas.openxmlformats.org/drawingml/2006/picture">
+                  <pic:nvPicPr>
+                    <pic:cNvPr id="0" name="Picture 5" descr="C:\Users\Vincent\Desktop\LPSIL_IDSE\Projet_Ronde_des_facs\images\FacSecondaire.PNG"/>
+                    <pic:cNvPicPr>
+                      <a:picLocks noChangeAspect="1" noChangeArrowheads="1"/>
+                    </pic:cNvPicPr>
+                  </pic:nvPicPr>
+                  <pic:blipFill>
+                    <a:blip r:embed="rId18">
+                      <a:extLst>
+                        <a:ext uri="{28A0092B-C50C-407E-A947-70E740481C1C}">
+                          <a14:useLocalDpi xmlns:a14="http://schemas.microsoft.com/office/drawing/2010/main" val="0"/>
+                        </a:ext>
+                      </a:extLst>
+                    </a:blip>
+                    <a:srcRect/>
+                    <a:stretch>
+                      <a:fillRect/>
+                    </a:stretch>
+                  </pic:blipFill>
+                  <pic:spPr bwMode="auto">
+                    <a:xfrm>
+                      <a:off x="0" y="0"/>
+                      <a:ext cx="4381500" cy="4600575"/>
+                    </a:xfrm>
+                    <a:prstGeom prst="rect">
+                      <a:avLst/>
+                    </a:prstGeom>
+                    <a:noFill/>
+                    <a:ln>
+                      <a:noFill/>
+                    </a:ln>
+                  </pic:spPr>
+                </pic:pic>
+              </a:graphicData>
+            </a:graphic>
+          </wp:inline>
+        </w:drawing>
+      </w:r>
+      <w:r>
+        <w:br w:type="page"/>
+      </w:r>
+    </w:p>
+    <w:p>
+      <w:pPr>
+        <w:pStyle w:val="Titre2"/>
+      </w:pPr>
+      <w:bookmarkStart w:id="20" w:name="_Toc419277688"/>
+      <w:r>
+        <w:lastRenderedPageBreak/>
+        <w:t>Évolution de la</w:t>
+      </w:r>
+      <w:r>
+        <w:t xml:space="preserve"> de conception</w:t>
+      </w:r>
+      <w:bookmarkEnd w:id="20"/>
+    </w:p>
+    <w:p>
+      <w:r>
+        <w:rPr>
+          <w:noProof/>
+          <w:lang w:eastAsia="fr-FR"/>
+        </w:rPr>
+        <mc:AlternateContent>
+          <mc:Choice Requires="wps">
+            <w:drawing>
+              <wp:anchor distT="0" distB="0" distL="114300" distR="114300" simplePos="0" relativeHeight="251699200" behindDoc="0" locked="0" layoutInCell="1" allowOverlap="1" wp14:anchorId="657F8674" wp14:editId="68560327">
+                <wp:simplePos x="0" y="0"/>
+                <wp:positionH relativeFrom="margin">
+                  <wp:posOffset>-257175</wp:posOffset>
+                </wp:positionH>
+                <wp:positionV relativeFrom="margin">
+                  <wp:posOffset>579120</wp:posOffset>
+                </wp:positionV>
+                <wp:extent cx="257175" cy="257175"/>
+                <wp:effectExtent l="0" t="0" r="9525" b="9525"/>
+                <wp:wrapSquare wrapText="bothSides"/>
+                <wp:docPr id="45" name="Plus 45"/>
+                <wp:cNvGraphicFramePr/>
+                <a:graphic xmlns:a="http://schemas.openxmlformats.org/drawingml/2006/main">
+                  <a:graphicData uri="http://schemas.microsoft.com/office/word/2010/wordprocessingShape">
+                    <wps:wsp>
+                      <wps:cNvSpPr/>
+                      <wps:spPr>
+                        <a:xfrm>
+                          <a:off x="0" y="0"/>
+                          <a:ext cx="257175" cy="257175"/>
+                        </a:xfrm>
+                        <a:prstGeom prst="mathPlus">
+                          <a:avLst/>
+                        </a:prstGeom>
+                      </wps:spPr>
+                      <wps:style>
+                        <a:lnRef idx="2">
+                          <a:schemeClr val="accent6">
+                            <a:shade val="50000"/>
+                          </a:schemeClr>
+                        </a:lnRef>
+                        <a:fillRef idx="1">
+                          <a:schemeClr val="accent6"/>
+                        </a:fillRef>
+                        <a:effectRef idx="0">
+                          <a:schemeClr val="accent6"/>
+                        </a:effectRef>
+                        <a:fontRef idx="minor">
+                          <a:schemeClr val="lt1"/>
+                        </a:fontRef>
+                      </wps:style>
+                      <wps:bodyPr rot="0" spcFirstLastPara="0" vertOverflow="overflow" horzOverflow="overflow" vert="horz" wrap="square" lIns="91440" tIns="45720" rIns="91440" bIns="45720" numCol="1" spcCol="0" rtlCol="0" fromWordArt="0" anchor="ctr" anchorCtr="0" forceAA="0" compatLnSpc="1">
+                        <a:prstTxWarp prst="textNoShape">
+                          <a:avLst/>
+                        </a:prstTxWarp>
+                        <a:noAutofit/>
+                      </wps:bodyPr>
+                    </wps:wsp>
+                  </a:graphicData>
+                </a:graphic>
+              </wp:anchor>
+            </w:drawing>
+          </mc:Choice>
+          <mc:Fallback>
+            <w:pict>
+              <v:shape w14:anchorId="3148A040" id="Plus 45" o:spid="_x0000_s1026" style="position:absolute;margin-left:-20.25pt;margin-top:45.6pt;width:20.25pt;height:20.25pt;z-index:251699200;visibility:visible;mso-wrap-style:square;mso-wrap-distance-left:9pt;mso-wrap-distance-top:0;mso-wrap-distance-right:9pt;mso-wrap-distance-bottom:0;mso-position-horizontal:absolute;mso-position-horizontal-relative:margin;mso-position-vertical:absolute;mso-position-vertical-relative:margin;v-text-anchor:middle" coordsize="257175,257175" o:gfxdata="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" path="m34089,98344r64255,l98344,34089r60487,l158831,98344r64255,l223086,158831r-64255,l158831,223086r-60487,l98344,158831r-64255,l34089,98344xe" fillcolor="#70ad47 [3209]" strokecolor="#375623 [1609]" strokeweight="1pt">
+                <v:stroke joinstyle="miter"/>
+                <v:path arrowok="t" o:connecttype="custom" o:connectlocs="34089,98344;98344,98344;98344,34089;158831,34089;158831,98344;223086,98344;223086,158831;158831,158831;158831,223086;98344,223086;98344,158831;34089,158831;34089,98344" o:connectangles="0,0,0,0,0,0,0,0,0,0,0,0,0"/>
+                <w10:wrap type="square" anchorx="margin" anchory="margin"/>
+              </v:shape>
+            </w:pict>
+          </mc:Fallback>
+        </mc:AlternateContent>
+      </w:r>
+    </w:p>
+    <w:p>
+      <w:pPr>
+        <w:pStyle w:val="Titre3"/>
+      </w:pPr>
+      <w:bookmarkStart w:id="21" w:name="_Toc419277689"/>
+      <w:r>
+        <w:t>Base de données :</w:t>
+      </w:r>
+      <w:bookmarkEnd w:id="21"/>
+      <w:r>
+        <w:tab/>
+      </w:r>
+    </w:p>
+    <w:p/>
+    <w:p>
+      <w:pPr>
+        <w:ind w:firstLine="708"/>
+        <w:jc w:val="both"/>
+      </w:pPr>
+      <w:r>
+        <w:t xml:space="preserve">La base de données du site </w:t>
+      </w:r>
+      <w:r>
+        <w:t>devient</w:t>
+      </w:r>
+      <w:r>
+        <w:t xml:space="preserve"> </w:t>
+      </w:r>
+      <w:r>
+        <w:t xml:space="preserve">une base </w:t>
+      </w:r>
+      <w:r>
+        <w:rPr>
+          <w:b/>
+        </w:rPr>
+        <w:t>SQL Server</w:t>
+      </w:r>
+      <w:r>
+        <w:t xml:space="preserve"> et non MySQL comme prévu initialement. Ce choix a été pris par soucis de </w:t>
+      </w:r>
+      <w:r>
+        <w:rPr>
+          <w:b/>
+        </w:rPr>
+        <w:t>compatibilité</w:t>
+      </w:r>
+      <w:r>
+        <w:t xml:space="preserve"> et de </w:t>
+      </w:r>
+      <w:r>
+        <w:rPr>
+          <w:b/>
+        </w:rPr>
+        <w:t>simplification</w:t>
+      </w:r>
+      <w:r>
+        <w:t xml:space="preserve"> des transferts de données entre la base de l’application et celle du site.</w:t>
+      </w:r>
+    </w:p>
+    <w:p>
+      <w:pPr>
+        <w:ind w:firstLine="708"/>
+        <w:jc w:val="both"/>
+      </w:pPr>
+      <w:r>
+        <w:t xml:space="preserve">Nous avons également décidé d’effectuer le transfert de données entre les différentes bases « à la main » (en utilisant une clé USB, un disque externe ou autre) car l’utilisation d’un web service aurait nécessité une connexion internet et le transfert d’un nombre important de données sur le réseau. Un </w:t>
+      </w:r>
+      <w:r>
+        <w:rPr>
+          <w:b/>
+        </w:rPr>
+        <w:t>transfert physique des données</w:t>
+      </w:r>
+      <w:r>
+        <w:t xml:space="preserve"> sera donc </w:t>
+      </w:r>
+      <w:r>
+        <w:rPr>
+          <w:b/>
+        </w:rPr>
+        <w:t>plus rapide</w:t>
+      </w:r>
+      <w:r>
+        <w:t xml:space="preserve"> et </w:t>
+      </w:r>
+      <w:r>
+        <w:rPr>
+          <w:b/>
+        </w:rPr>
+        <w:t>sécurisé</w:t>
+      </w:r>
+      <w:r>
+        <w:t>.</w:t>
+      </w:r>
+    </w:p>
+    <w:p>
+      <w:r>
+        <w:rPr>
+          <w:b/>
+          <w:noProof/>
+          <w:sz w:val="28"/>
+          <w:lang w:eastAsia="fr-FR"/>
+        </w:rPr>
+        <mc:AlternateContent>
+          <mc:Choice Requires="wps">
+            <w:drawing>
+              <wp:anchor distT="0" distB="0" distL="114300" distR="114300" simplePos="0" relativeHeight="251700224" behindDoc="0" locked="0" layoutInCell="1" allowOverlap="1" wp14:anchorId="46C3E867" wp14:editId="64B78D35">
+                <wp:simplePos x="0" y="0"/>
+                <wp:positionH relativeFrom="margin">
+                  <wp:posOffset>-209550</wp:posOffset>
+                </wp:positionH>
+                <wp:positionV relativeFrom="margin">
+                  <wp:posOffset>3436620</wp:posOffset>
+                </wp:positionV>
+                <wp:extent cx="266700" cy="266700"/>
+                <wp:effectExtent l="0" t="0" r="0" b="0"/>
+                <wp:wrapSquare wrapText="bothSides"/>
+                <wp:docPr id="46" name="Moins 46"/>
+                <wp:cNvGraphicFramePr/>
+                <a:graphic xmlns:a="http://schemas.openxmlformats.org/drawingml/2006/main">
+                  <a:graphicData uri="http://schemas.microsoft.com/office/word/2010/wordprocessingShape">
+                    <wps:wsp>
+                      <wps:cNvSpPr/>
+                      <wps:spPr>
+                        <a:xfrm>
+                          <a:off x="0" y="0"/>
+                          <a:ext cx="266700" cy="266700"/>
+                        </a:xfrm>
+                        <a:prstGeom prst="mathMinus">
+                          <a:avLst/>
+                        </a:prstGeom>
+                        <a:solidFill>
+                          <a:srgbClr val="FF0000"/>
+                        </a:solidFill>
+                      </wps:spPr>
+                      <wps:style>
+                        <a:lnRef idx="2">
+                          <a:schemeClr val="accent2">
+                            <a:shade val="50000"/>
+                          </a:schemeClr>
+                        </a:lnRef>
+                        <a:fillRef idx="1">
+                          <a:schemeClr val="accent2"/>
+                        </a:fillRef>
+                        <a:effectRef idx="0">
+                          <a:schemeClr val="accent2"/>
+                        </a:effectRef>
+                        <a:fontRef idx="minor">
+                          <a:schemeClr val="lt1"/>
+                        </a:fontRef>
+                      </wps:style>
+                      <wps:bodyPr rot="0" spcFirstLastPara="0" vertOverflow="overflow" horzOverflow="overflow" vert="horz" wrap="square" lIns="91440" tIns="45720" rIns="91440" bIns="45720" numCol="1" spcCol="0" rtlCol="0" fromWordArt="0" anchor="ctr" anchorCtr="0" forceAA="0" compatLnSpc="1">
+                        <a:prstTxWarp prst="textNoShape">
+                          <a:avLst/>
+                        </a:prstTxWarp>
+                        <a:noAutofit/>
+                      </wps:bodyPr>
+                    </wps:wsp>
+                  </a:graphicData>
+                </a:graphic>
+              </wp:anchor>
+            </w:drawing>
+          </mc:Choice>
+          <mc:Fallback>
+            <w:pict>
+              <v:shape w14:anchorId="0FBF6815" id="Moins 46" o:spid="_x0000_s1026" style="position:absolute;margin-left:-16.5pt;margin-top:270.6pt;width:21pt;height:21pt;z-index:251700224;visibility:visible;mso-wrap-style:square;mso-wrap-distance-left:9pt;mso-wrap-distance-top:0;mso-wrap-distance-right:9pt;mso-wrap-distance-bottom:0;mso-position-horizontal:absolute;mso-position-horizontal-relative:margin;mso-position-vertical:absolute;mso-position-vertical-relative:margin;v-text-anchor:middle" coordsize="266700,266700" o:gfxdata="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" path="m35351,101986r195998,l231349,164714r-195998,l35351,101986xe" fillcolor="red" strokecolor="#823b0b [1605]" strokeweight="1pt">
+                <v:stroke joinstyle="miter"/>
+                <v:path arrowok="t" o:connecttype="custom" o:connectlocs="35351,101986;231349,101986;231349,164714;35351,164714;35351,101986" o:connectangles="0,0,0,0,0"/>
+                <w10:wrap type="square" anchorx="margin" anchory="margin"/>
+              </v:shape>
+            </w:pict>
+          </mc:Fallback>
+        </mc:AlternateContent>
+      </w:r>
+    </w:p>
+    <w:p>
+      <w:pPr>
+        <w:pStyle w:val="Titre3"/>
+      </w:pPr>
+      <w:bookmarkStart w:id="22" w:name="_Toc419277690"/>
+      <w:r>
+        <w:t>Lecture de carte :</w:t>
+      </w:r>
+      <w:bookmarkEnd w:id="22"/>
+    </w:p>
+    <w:p/>
+    <w:p>
+      <w:pPr>
+        <w:jc w:val="both"/>
+      </w:pPr>
+      <w:r>
+        <w:tab/>
+        <w:t>Nous avons rencontré certains problèmes lors de l’implémentation de la lecture de carte étudiante, par soucis de temps et pour fournir un service fonctionnel, nous avons décidé d’opter pour un système de saisie manuelle de l’identification (n° d’étudiant). Ceci est donc le point qui reste à améliorer pour que le système soit complètement opérationnel et efficace.</w:t>
+      </w:r>
+    </w:p>
+    <w:p/>
+    <w:p>
+      <w:r>
+        <w:br w:type="page"/>
+      </w:r>
+    </w:p>
+    <w:p>
+      <w:pPr>
+        <w:pStyle w:val="Titre2"/>
+      </w:pPr>
+      <w:bookmarkStart w:id="23" w:name="_Toc419277691"/>
+      <w:r>
+        <w:lastRenderedPageBreak/>
+        <w:t>Conclusion</w:t>
+      </w:r>
+      <w:bookmarkEnd w:id="23"/>
+    </w:p>
+    <w:p/>
+    <w:p>
+      <w:pPr>
+        <w:jc w:val="both"/>
+      </w:pPr>
+      <w:r>
+        <w:tab/>
+        <w:t>Nous tenons à remercier l’équipe encadrante du projet qui nous a accompagnée tout au long de sa réalisation et nous a prodigué de précieux conseils.</w:t>
+      </w:r>
+    </w:p>
+    <w:p>
+      <w:pPr>
+        <w:jc w:val="both"/>
+      </w:pPr>
+      <w:r>
+        <w:tab/>
+        <w:t xml:space="preserve">Ce projet a été très enrichissant </w:t>
+      </w:r>
+      <w:r>
+        <w:t xml:space="preserve">tant dans la technique que dans le travail en groupe. Nous avons grandement apprécié de travailler sur une solution logicielle qui répond à un besoin réel et qui pourrait être utilisé à l’avenir par les futurs encadrants de l’évènement La Ronde des Facs. La technologie utilisée nous a permis d’en apprendre d’avantage sur des domaines que nous n’avions pas forcement étudiés auparavant. </w:t>
+      </w:r>
+    </w:p>
+    <w:p>
+      <w:pPr>
+        <w:jc w:val="both"/>
+      </w:pPr>
+      <w:r>
+        <w:tab/>
+        <w:t>L’équipe a été irréprochable et le travail s’est fait sans encombre, chacun des membres a exécuté les tâches qui lui incombaient tout en restant présent et efficace lorsqu’il a fallu mettre nos travaux en communs pour l’intégration.</w:t>
+      </w:r>
+    </w:p>
+    <w:p>
+      <w:pPr>
+        <w:jc w:val="both"/>
+      </w:pPr>
+    </w:p>
+    <w:p>
+      <w:pPr>
+        <w:jc w:val="both"/>
+      </w:pPr>
+      <w:r>
+        <w:tab/>
+        <w:t>Le bilan de ce projet est donc très positif malgré le fait que nous n’ayons pas pu réaliser le développement à 100%. Nous en retirons une certaine expérience, tant d’un point de vue technique qu’organisationnel, nous n’avons pas correctement appréhendé certaines tâches et les avons peut-être sous estimées, d’où l’absence de la lecture de carte</w:t>
+      </w:r>
+      <w:r>
+        <w:t>. Cela nous servira pour nos projets à venir et nous permettra de ne pas reproduire les mêmes erreurs.</w:t>
+      </w:r>
+    </w:p>
     <w:sectPr>
-      <w:headerReference w:type="default" r:id="rId15"/>
-      <w:footerReference w:type="default" r:id="rId16"/>
+      <w:headerReference w:type="default" r:id="rId19"/>
+      <w:footerReference w:type="default" r:id="rId20"/>
       <w:pgSz w:w="11906" w:h="16838"/>
       <w:pgMar w:top="1417" w:right="1417" w:bottom="1417" w:left="1417" w:header="708" w:footer="708" w:gutter="0"/>
       <w:pgNumType w:start="0"/>
@@ -6372,7 +10151,7 @@
                               <w:noProof/>
                               <w:color w:val="FFFFFF" w:themeColor="background1"/>
                             </w:rPr>
-                            <w:t>12</w:t>
+                            <w:t>3</w:t>
                           </w:r>
                           <w:r>
                             <w:rPr>
@@ -6400,10 +10179,6 @@
         </mc:Choice>
         <mc:Fallback>
           <w:pict>
-            <v:shapetype id="_x0000_t202" coordsize="21600,21600" o:spt="202" path="m,l,21600r21600,l21600,xe">
-              <v:stroke joinstyle="miter"/>
-              <v:path gradientshapeok="t" o:connecttype="rect"/>
-            </v:shapetype>
             <v:shape id="Zone de texte 219" o:spid="_x0000_s1033" type="#_x0000_t202" style="position:absolute;margin-left:0;margin-top:0;width:1in;height:13.45pt;z-index:251659264;visibility:visible;mso-wrap-style:square;mso-width-percent:1000;mso-height-percent:0;mso-wrap-distance-left:9pt;mso-wrap-distance-top:0;mso-wrap-distance-right:9pt;mso-wrap-distance-bottom:0;mso-position-horizontal:left;mso-position-horizontal-relative:page;mso-position-vertical:center;mso-position-vertical-relative:top-margin-area;mso-width-percent:1000;mso-height-percent:0;mso-width-relative:left-margin-area;mso-height-relative:page;v-text-anchor:middle" o:gfxdata="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" o:allowincell="f" fillcolor="#a8d08d [1945]" stroked="f">
               <v:textbox style="mso-fit-shape-to-text:t" inset=",0,,0">
                 <w:txbxContent>
@@ -6429,7 +10204,7 @@
                         <w:noProof/>
                         <w:color w:val="FFFFFF" w:themeColor="background1"/>
                       </w:rPr>
-                      <w:t>12</w:t>
+                      <w:t>3</w:t>
                     </w:r>
                     <w:r>
                       <w:rPr>
@@ -7254,6 +11029,28 @@
       <w:szCs w:val="26"/>
     </w:rPr>
   </w:style>
+  <w:style w:type="paragraph" w:styleId="Titre3">
+    <w:name w:val="heading 3"/>
+    <w:basedOn w:val="Normal"/>
+    <w:next w:val="Normal"/>
+    <w:link w:val="Titre3Car"/>
+    <w:uiPriority w:val="9"/>
+    <w:unhideWhenUsed/>
+    <w:qFormat/>
+    <w:rsid w:val="00FF70E1"/>
+    <w:pPr>
+      <w:keepNext/>
+      <w:keepLines/>
+      <w:spacing w:before="40" w:after="0"/>
+      <w:outlineLvl w:val="2"/>
+    </w:pPr>
+    <w:rPr>
+      <w:rFonts w:eastAsiaTheme="majorEastAsia" w:cstheme="majorBidi"/>
+      <w:b/>
+      <w:sz w:val="28"/>
+      <w:szCs w:val="24"/>
+    </w:rPr>
+  </w:style>
   <w:style w:type="character" w:default="1" w:styleId="Policepardfaut">
     <w:name w:val="Default Paragraph Font"/>
     <w:uiPriority w:val="1"/>
@@ -7364,7 +11161,7 @@
     <w:autoRedefine/>
     <w:uiPriority w:val="39"/>
     <w:unhideWhenUsed/>
-    <w:rsid w:val="00F91254"/>
+    <w:rsid w:val="0047361F"/>
     <w:pPr>
       <w:spacing w:after="100"/>
     </w:pPr>
@@ -7372,6 +11169,7 @@
       <w:rFonts w:ascii="Orator Std" w:hAnsi="Orator Std"/>
       <w:b/>
       <w:color w:val="A8D08D" w:themeColor="accent6" w:themeTint="99"/>
+      <w:sz w:val="28"/>
       <w14:shadow w14:blurRad="50800" w14:dist="38100" w14:dir="5400000" w14:sx="100000" w14:sy="100000" w14:kx="0" w14:ky="0" w14:algn="t">
         <w14:schemeClr w14:val="accent6">
           <w14:alpha w14:val="40000"/>
@@ -7464,13 +11262,14 @@
     <w:autoRedefine/>
     <w:uiPriority w:val="39"/>
     <w:unhideWhenUsed/>
-    <w:rsid w:val="00F91254"/>
+    <w:rsid w:val="0047361F"/>
     <w:pPr>
       <w:spacing w:after="100"/>
       <w:ind w:left="240"/>
     </w:pPr>
     <w:rPr>
       <w:rFonts w:ascii="Orator Std" w:hAnsi="Orator Std"/>
+      <w:sz w:val="28"/>
     </w:rPr>
   </w:style>
   <w:style w:type="table" w:styleId="Grilledutableau">
@@ -7611,6 +11410,35 @@
         </w:tcBorders>
       </w:tcPr>
     </w:tblStylePr>
+  </w:style>
+  <w:style w:type="character" w:customStyle="1" w:styleId="Titre3Car">
+    <w:name w:val="Titre 3 Car"/>
+    <w:basedOn w:val="Policepardfaut"/>
+    <w:link w:val="Titre3"/>
+    <w:uiPriority w:val="9"/>
+    <w:rsid w:val="00FF70E1"/>
+    <w:rPr>
+      <w:rFonts w:ascii="Century Gothic" w:eastAsiaTheme="majorEastAsia" w:hAnsi="Century Gothic" w:cstheme="majorBidi"/>
+      <w:b/>
+      <w:sz w:val="28"/>
+      <w:szCs w:val="24"/>
+    </w:rPr>
+  </w:style>
+  <w:style w:type="paragraph" w:styleId="TM3">
+    <w:name w:val="toc 3"/>
+    <w:basedOn w:val="Normal"/>
+    <w:next w:val="Normal"/>
+    <w:autoRedefine/>
+    <w:uiPriority w:val="39"/>
+    <w:unhideWhenUsed/>
+    <w:rsid w:val="0047361F"/>
+    <w:pPr>
+      <w:spacing w:after="100"/>
+      <w:ind w:left="480"/>
+    </w:pPr>
+    <w:rPr>
+      <w:rFonts w:ascii="Orator Std" w:hAnsi="Orator Std"/>
+    </w:rPr>
   </w:style>
 </w:styles>
 </file>
@@ -7900,7 +11728,7 @@
 </file>
 
 <file path=customXml/itemProps2.xml><?xml version="1.0" encoding="utf-8"?>
-<ds:datastoreItem xmlns:ds="http://schemas.openxmlformats.org/officeDocument/2006/customXml" ds:itemID="{CA037D52-9D6B-4BBD-A924-B219E44137A5}">
+<ds:datastoreItem xmlns:ds="http://schemas.openxmlformats.org/officeDocument/2006/customXml" ds:itemID="{8DE7A884-56A4-4B93-A52F-3C88B782C845}">
   <ds:schemaRefs>
     <ds:schemaRef ds:uri="http://schemas.openxmlformats.org/officeDocument/2006/bibliography"/>
   </ds:schemaRefs>

</xml_diff>